<commit_message>
nmv 10 07 2022
</commit_message>
<xml_diff>
--- a/upaniShat/TU Malayalam Corrections.docx
+++ b/upaniShat/TU Malayalam Corrections.docx
@@ -1,6 +1,6 @@
 
 <file path=word/document.xml><?xml version="1.0" encoding="utf-8"?>
-<w:document xmlns:wpc="http://schemas.microsoft.com/office/word/2010/wordprocessingCanvas" xmlns:cx="http://schemas.microsoft.com/office/drawing/2014/chartex" xmlns:cx1="http://schemas.microsoft.com/office/drawing/2015/9/8/chartex" xmlns:cx2="http://schemas.microsoft.com/office/drawing/2015/10/21/chartex" xmlns:cx3="http://schemas.microsoft.com/office/drawing/2016/5/9/chartex" xmlns:cx4="http://schemas.microsoft.com/office/drawing/2016/5/10/chartex" xmlns:cx5="http://schemas.microsoft.com/office/drawing/2016/5/11/chartex" xmlns:cx6="http://schemas.microsoft.com/office/drawing/2016/5/12/chartex" xmlns:cx7="http://schemas.microsoft.com/office/drawing/2016/5/13/chartex" xmlns:cx8="http://schemas.microsoft.com/office/drawing/2016/5/14/chartex" xmlns:mc="http://schemas.openxmlformats.org/markup-compatibility/2006" xmlns:aink="http://schemas.microsoft.com/office/drawing/2016/ink" xmlns:am3d="http://schemas.microsoft.com/office/drawing/2017/model3d" xmlns:o="urn:schemas-microsoft-com:office:office" xmlns:r="http://schemas.openxmlformats.org/officeDocument/2006/relationships" xmlns:m="http://schemas.openxmlformats.org/officeDocument/2006/math" xmlns:v="urn:schemas-microsoft-com:vml" xmlns:wp14="http://schemas.microsoft.com/office/word/2010/wordprocessingDrawing" xmlns:wp="http://schemas.openxmlformats.org/drawingml/2006/wordprocessingDrawing" xmlns:w10="urn:schemas-microsoft-com:office:word" xmlns:w="http://schemas.openxmlformats.org/wordprocessingml/2006/main" xmlns:w14="http://schemas.microsoft.com/office/word/2010/wordml" xmlns:w15="http://schemas.microsoft.com/office/word/2012/wordml" xmlns:w16cex="http://schemas.microsoft.com/office/word/2018/wordml/cex" xmlns:w16cid="http://schemas.microsoft.com/office/word/2016/wordml/cid" xmlns:w16="http://schemas.microsoft.com/office/word/2018/wordml" xmlns:w16se="http://schemas.microsoft.com/office/word/2015/wordml/symex" xmlns:wpg="http://schemas.microsoft.com/office/word/2010/wordprocessingGroup" xmlns:wpi="http://schemas.microsoft.com/office/word/2010/wordprocessingInk" xmlns:wne="http://schemas.microsoft.com/office/word/2006/wordml" xmlns:wps="http://schemas.microsoft.com/office/word/2010/wordprocessingShape" mc:Ignorable="w14 w15 w16se w16cid w16 w16cex wp14">
+<w:document xmlns:wpc="http://schemas.microsoft.com/office/word/2010/wordprocessingCanvas" xmlns:cx="http://schemas.microsoft.com/office/drawing/2014/chartex" xmlns:cx1="http://schemas.microsoft.com/office/drawing/2015/9/8/chartex" xmlns:mc="http://schemas.openxmlformats.org/markup-compatibility/2006" xmlns:o="urn:schemas-microsoft-com:office:office" xmlns:r="http://schemas.openxmlformats.org/officeDocument/2006/relationships" xmlns:m="http://schemas.openxmlformats.org/officeDocument/2006/math" xmlns:v="urn:schemas-microsoft-com:vml" xmlns:wp14="http://schemas.microsoft.com/office/word/2010/wordprocessingDrawing" xmlns:wp="http://schemas.openxmlformats.org/drawingml/2006/wordprocessingDrawing" xmlns:w10="urn:schemas-microsoft-com:office:word" xmlns:w="http://schemas.openxmlformats.org/wordprocessingml/2006/main" xmlns:w14="http://schemas.microsoft.com/office/word/2010/wordml" xmlns:w15="http://schemas.microsoft.com/office/word/2012/wordml" xmlns:w16se="http://schemas.microsoft.com/office/word/2015/wordml/symex" xmlns:wpg="http://schemas.microsoft.com/office/word/2010/wordprocessingGroup" xmlns:wpi="http://schemas.microsoft.com/office/word/2010/wordprocessingInk" xmlns:wne="http://schemas.microsoft.com/office/word/2006/wordml" xmlns:wps="http://schemas.microsoft.com/office/word/2010/wordprocessingShape" mc:Ignorable="w14 w15 w16se wp14">
   <w:body>
     <w:p>
       <w:pPr>
@@ -52,7 +52,18 @@
           <w:szCs w:val="32"/>
           <w:u w:val="single"/>
         </w:rPr>
-        <w:t xml:space="preserve">Observed till </w:t>
+        <w:t xml:space="preserve">Observed </w:t>
+      </w:r>
+      <w:proofErr w:type="gramStart"/>
+      <w:r>
+        <w:rPr>
+          <w:b/>
+          <w:bCs/>
+          <w:sz w:val="32"/>
+          <w:szCs w:val="32"/>
+          <w:u w:val="single"/>
+        </w:rPr>
+        <w:t xml:space="preserve">till </w:t>
       </w:r>
       <w:r>
         <w:rPr>
@@ -65,6 +76,7 @@
         </w:rPr>
         <w:t>??????</w:t>
       </w:r>
+      <w:proofErr w:type="gramEnd"/>
     </w:p>
     <w:p>
       <w:pPr>
@@ -216,7 +228,7 @@
       </w:tr>
       <w:tr>
         <w:trPr>
-          <w:trHeight w:val="1161"/>
+          <w:trHeight w:val="1162"/>
         </w:trPr>
         <w:tc>
           <w:tcPr>
@@ -232,19 +244,22 @@
             <w:pPr>
               <w:spacing w:before="0" w:line="240" w:lineRule="auto"/>
               <w:rPr>
-                <w:sz w:val="28"/>
-                <w:szCs w:val="28"/>
-              </w:rPr>
-            </w:pPr>
-            <w:r>
-              <w:rPr>
-                <w:sz w:val="28"/>
-                <w:szCs w:val="28"/>
-              </w:rPr>
-              <w:t>5</w:t>
-            </w:r>
-            <w:r>
-              <w:rPr>
+                <w:b/>
+                <w:sz w:val="28"/>
+                <w:szCs w:val="28"/>
+              </w:rPr>
+            </w:pPr>
+            <w:r>
+              <w:rPr>
+                <w:b/>
+                <w:sz w:val="28"/>
+                <w:szCs w:val="28"/>
+              </w:rPr>
+              <w:t>3 –</w:t>
+            </w:r>
+            <w:r>
+              <w:rPr>
+                <w:b/>
                 <w:sz w:val="28"/>
                 <w:szCs w:val="28"/>
               </w:rPr>
@@ -252,49 +267,47 @@
             </w:r>
             <w:r>
               <w:rPr>
-                <w:sz w:val="28"/>
-                <w:szCs w:val="28"/>
-              </w:rPr>
-              <w:t>–Aruna Prasana</w:t>
-            </w:r>
-          </w:p>
-          <w:p>
-            <w:pPr>
-              <w:spacing w:before="0" w:line="240" w:lineRule="auto"/>
-              <w:rPr>
-                <w:sz w:val="28"/>
-                <w:szCs w:val="28"/>
-              </w:rPr>
-            </w:pPr>
-            <w:r>
-              <w:rPr>
-                <w:sz w:val="28"/>
-                <w:szCs w:val="28"/>
-              </w:rPr>
-              <w:t>1.16.1, Line No 5</w:t>
-            </w:r>
-          </w:p>
-          <w:p>
-            <w:pPr>
-              <w:spacing w:before="0" w:line="240" w:lineRule="auto"/>
-              <w:rPr>
-                <w:sz w:val="28"/>
-                <w:szCs w:val="28"/>
-              </w:rPr>
-            </w:pPr>
-            <w:r>
-              <w:rPr>
-                <w:sz w:val="28"/>
-                <w:szCs w:val="28"/>
-              </w:rPr>
-              <w:t>Dasini</w:t>
-            </w:r>
-            <w:r>
-              <w:rPr>
-                <w:sz w:val="28"/>
-                <w:szCs w:val="28"/>
-              </w:rPr>
-              <w:t xml:space="preserve"> No - 69</w:t>
+                <w:b/>
+                <w:sz w:val="28"/>
+                <w:szCs w:val="28"/>
+              </w:rPr>
+              <w:t>Brugu valli</w:t>
+            </w:r>
+          </w:p>
+          <w:p>
+            <w:pPr>
+              <w:spacing w:before="0" w:line="240" w:lineRule="auto"/>
+              <w:rPr>
+                <w:b/>
+                <w:sz w:val="28"/>
+                <w:szCs w:val="28"/>
+              </w:rPr>
+            </w:pPr>
+            <w:r>
+              <w:rPr>
+                <w:b/>
+                <w:sz w:val="28"/>
+                <w:szCs w:val="28"/>
+              </w:rPr>
+              <w:t>Line No. 1</w:t>
+            </w:r>
+          </w:p>
+          <w:p>
+            <w:pPr>
+              <w:spacing w:before="0" w:line="240" w:lineRule="auto"/>
+              <w:rPr>
+                <w:b/>
+                <w:sz w:val="28"/>
+                <w:szCs w:val="28"/>
+              </w:rPr>
+            </w:pPr>
+            <w:r>
+              <w:rPr>
+                <w:b/>
+                <w:sz w:val="28"/>
+                <w:szCs w:val="28"/>
+              </w:rPr>
+              <w:t>Para No. 10.5</w:t>
             </w:r>
           </w:p>
         </w:tc>
@@ -316,38 +329,52 @@
               <w:adjustRightInd w:val="0"/>
               <w:spacing w:before="0" w:line="240" w:lineRule="auto"/>
               <w:rPr>
-                <w:rFonts w:ascii="BRH Devanagari Extra" w:hAnsi="BRH Devanagari Extra" w:cs="BRH Devanagari Extra"/>
-                <w:sz w:val="40"/>
-                <w:szCs w:val="40"/>
-              </w:rPr>
-            </w:pPr>
-            <w:r>
-              <w:rPr>
-                <w:rFonts w:ascii="BRH Malayalam Extra" w:hAnsi="BRH Malayalam Extra" w:cs="BRH Malayalam Extra"/>
-                <w:color w:val="000000"/>
-                <w:sz w:val="40"/>
-                <w:szCs w:val="40"/>
-              </w:rPr>
-              <w:t>sûª</w:t>
-            </w:r>
-            <w:r>
-              <w:rPr>
-                <w:rFonts w:ascii="BRH Malayalam Extra" w:hAnsi="BRH Malayalam Extra" w:cs="BRH Malayalam Extra"/>
-                <w:color w:val="000000"/>
+                <w:rFonts w:ascii="BRH Malayalam Extra" w:hAnsi="BRH Malayalam Extra" w:cs="BRH Malayalam Extra"/>
+                <w:color w:val="000000"/>
+                <w:sz w:val="40"/>
+                <w:szCs w:val="40"/>
+              </w:rPr>
+            </w:pPr>
+            <w:r>
+              <w:rPr>
+                <w:rFonts w:ascii="BRH Malayalam Extra" w:hAnsi="BRH Malayalam Extra" w:cs="BRH Malayalam Extra"/>
+                <w:sz w:val="40"/>
+                <w:szCs w:val="40"/>
+              </w:rPr>
+              <w:t>Asôx</w:t>
+            </w:r>
+            <w:r>
+              <w:rPr>
+                <w:rFonts w:ascii="BRH Malayalam Extra" w:hAnsi="BRH Malayalam Extra" w:cs="BRH Malayalam Extra"/>
                 <w:sz w:val="40"/>
                 <w:szCs w:val="40"/>
                 <w:highlight w:val="yellow"/>
               </w:rPr>
-              <w:t>Ys</w:t>
-            </w:r>
-            <w:r>
-              <w:rPr>
-                <w:rFonts w:ascii="BRH Malayalam Extra" w:hAnsi="BRH Malayalam Extra" w:cs="BRH Malayalam Extra"/>
-                <w:color w:val="000000"/>
-                <w:sz w:val="40"/>
-                <w:szCs w:val="40"/>
-              </w:rPr>
-              <w:t>õ Óx¥d</w:t>
+              <w:t>©-¥møx</w:t>
+            </w:r>
+            <w:r>
+              <w:rPr>
+                <w:rFonts w:ascii="BRH Malayalam Extra" w:hAnsi="BRH Malayalam Extra" w:cs="BRH Malayalam Extra"/>
+                <w:sz w:val="40"/>
+                <w:szCs w:val="40"/>
+              </w:rPr>
+              <w:t>—KxZ§ ¥öe</w:t>
+            </w:r>
+            <w:r>
+              <w:rPr>
+                <w:rFonts w:ascii="BRH Malayalam Extra" w:hAnsi="BRH Malayalam Extra" w:cs="BRH Malayalam Extra"/>
+                <w:sz w:val="34"/>
+                <w:szCs w:val="40"/>
+              </w:rPr>
+              <w:t>–</w:t>
+            </w:r>
+            <w:r>
+              <w:rPr>
+                <w:rFonts w:ascii="BRH Malayalam Extra" w:hAnsi="BRH Malayalam Extra" w:cs="BRH Malayalam Extra"/>
+                <w:sz w:val="40"/>
+                <w:szCs w:val="40"/>
+              </w:rPr>
+              <w:t>Zõ |</w:t>
             </w:r>
           </w:p>
         </w:tc>
@@ -374,74 +401,50 @@
             <w:r>
               <w:rPr>
                 <w:rFonts w:ascii="BRH Malayalam Extra" w:hAnsi="BRH Malayalam Extra" w:cs="BRH Malayalam Extra"/>
-                <w:color w:val="000000"/>
-                <w:sz w:val="40"/>
-                <w:szCs w:val="40"/>
-              </w:rPr>
-              <w:t>sûª</w:t>
-            </w:r>
-            <w:r>
-              <w:rPr>
-                <w:rFonts w:ascii="BRH Malayalam Extra" w:hAnsi="BRH Malayalam Extra" w:cs="BRH Malayalam Extra"/>
-                <w:color w:val="000000"/>
+                <w:sz w:val="40"/>
+                <w:szCs w:val="40"/>
+              </w:rPr>
+              <w:t>A</w:t>
+            </w:r>
+            <w:r>
+              <w:rPr>
+                <w:rFonts w:ascii="BRH Malayalam Extra" w:hAnsi="BRH Malayalam Extra" w:cs="BRH Malayalam Extra"/>
                 <w:sz w:val="40"/>
                 <w:szCs w:val="40"/>
                 <w:highlight w:val="green"/>
               </w:rPr>
-              <w:t>Yksõ</w:t>
-            </w:r>
-            <w:r>
-              <w:rPr>
-                <w:rFonts w:ascii="BRH Malayalam Extra" w:hAnsi="BRH Malayalam Extra" w:cs="BRH Malayalam Extra"/>
-                <w:color w:val="000000"/>
-                <w:sz w:val="40"/>
-                <w:szCs w:val="40"/>
-              </w:rPr>
-              <w:t xml:space="preserve"> Óx¥d</w:t>
-            </w:r>
-          </w:p>
-          <w:p>
-            <w:pPr>
-              <w:widowControl w:val="0"/>
-              <w:autoSpaceDE w:val="0"/>
-              <w:autoSpaceDN w:val="0"/>
-              <w:adjustRightInd w:val="0"/>
-              <w:spacing w:before="0" w:line="240" w:lineRule="auto"/>
-              <w:rPr>
-                <w:rFonts w:ascii="BRH Devanagari Extra" w:hAnsi="BRH Devanagari Extra" w:cs="BRH Devanagari Extra"/>
-                <w:sz w:val="40"/>
-                <w:szCs w:val="40"/>
-              </w:rPr>
-            </w:pPr>
-            <w:r>
-              <w:rPr>
-                <w:b/>
-                <w:bCs/>
-              </w:rPr>
-              <w:t>(missing “ra”</w:t>
-            </w:r>
-            <w:r>
-              <w:rPr>
-                <w:rFonts w:ascii="BRH Malayalam Extra" w:hAnsi="BRH Malayalam Extra" w:cs="BRH Malayalam Extra"/>
-                <w:color w:val="000000"/>
-                <w:sz w:val="40"/>
-                <w:szCs w:val="40"/>
-              </w:rPr>
-              <w:t xml:space="preserve"> </w:t>
-            </w:r>
-            <w:r>
-              <w:rPr>
-                <w:b/>
-                <w:bCs/>
-              </w:rPr>
-              <w:t>inserted)</w:t>
+              <w:t>sôx¥møx</w:t>
+            </w:r>
+            <w:r>
+              <w:rPr>
+                <w:rFonts w:ascii="BRH Malayalam Extra" w:hAnsi="BRH Malayalam Extra" w:cs="BRH Malayalam Extra"/>
+                <w:sz w:val="40"/>
+                <w:szCs w:val="40"/>
+              </w:rPr>
+              <w:t>—KxZ§ ¥öe</w:t>
+            </w:r>
+            <w:r>
+              <w:rPr>
+                <w:rFonts w:ascii="BRH Malayalam Extra" w:hAnsi="BRH Malayalam Extra" w:cs="BRH Malayalam Extra"/>
+                <w:sz w:val="34"/>
+                <w:szCs w:val="40"/>
+              </w:rPr>
+              <w:t>–</w:t>
+            </w:r>
+            <w:r>
+              <w:rPr>
+                <w:rFonts w:ascii="BRH Malayalam Extra" w:hAnsi="BRH Malayalam Extra" w:cs="BRH Malayalam Extra"/>
+                <w:sz w:val="40"/>
+                <w:szCs w:val="40"/>
+              </w:rPr>
+              <w:t>Zõ |</w:t>
             </w:r>
           </w:p>
         </w:tc>
       </w:tr>
       <w:tr>
         <w:trPr>
-          <w:trHeight w:val="877"/>
+          <w:trHeight w:val="1161"/>
         </w:trPr>
         <w:tc>
           <w:tcPr>
@@ -457,12 +460,266 @@
             <w:pPr>
               <w:spacing w:before="0" w:line="240" w:lineRule="auto"/>
               <w:rPr>
-                <w:sz w:val="28"/>
-                <w:szCs w:val="28"/>
-              </w:rPr>
-            </w:pPr>
-            <w:r>
-              <w:rPr>
+                <w:b/>
+                <w:sz w:val="28"/>
+                <w:szCs w:val="28"/>
+              </w:rPr>
+            </w:pPr>
+            <w:r>
+              <w:rPr>
+                <w:b/>
+                <w:sz w:val="28"/>
+                <w:szCs w:val="28"/>
+              </w:rPr>
+              <w:t>5</w:t>
+            </w:r>
+            <w:r>
+              <w:rPr>
+                <w:b/>
+                <w:sz w:val="28"/>
+                <w:szCs w:val="28"/>
+              </w:rPr>
+              <w:t xml:space="preserve"> </w:t>
+            </w:r>
+            <w:r>
+              <w:rPr>
+                <w:b/>
+                <w:sz w:val="28"/>
+                <w:szCs w:val="28"/>
+              </w:rPr>
+              <w:t>–</w:t>
+            </w:r>
+            <w:r>
+              <w:rPr>
+                <w:b/>
+                <w:sz w:val="28"/>
+                <w:szCs w:val="28"/>
+              </w:rPr>
+              <w:t xml:space="preserve"> </w:t>
+            </w:r>
+            <w:bookmarkStart w:id="0" w:name="_GoBack"/>
+            <w:bookmarkEnd w:id="0"/>
+            <w:r>
+              <w:rPr>
+                <w:b/>
+                <w:sz w:val="28"/>
+                <w:szCs w:val="28"/>
+              </w:rPr>
+              <w:t>Aruna Prasana</w:t>
+            </w:r>
+          </w:p>
+          <w:p>
+            <w:pPr>
+              <w:spacing w:before="0" w:line="240" w:lineRule="auto"/>
+              <w:rPr>
+                <w:b/>
+                <w:sz w:val="28"/>
+                <w:szCs w:val="28"/>
+              </w:rPr>
+            </w:pPr>
+            <w:r>
+              <w:rPr>
+                <w:b/>
+                <w:sz w:val="28"/>
+                <w:szCs w:val="28"/>
+              </w:rPr>
+              <w:t>1.16.1, Line No 5</w:t>
+            </w:r>
+          </w:p>
+          <w:p>
+            <w:pPr>
+              <w:spacing w:before="0" w:line="240" w:lineRule="auto"/>
+              <w:rPr>
+                <w:b/>
+                <w:sz w:val="28"/>
+                <w:szCs w:val="28"/>
+              </w:rPr>
+            </w:pPr>
+            <w:r>
+              <w:rPr>
+                <w:b/>
+                <w:sz w:val="28"/>
+                <w:szCs w:val="28"/>
+              </w:rPr>
+              <w:t>Dasini</w:t>
+            </w:r>
+            <w:r>
+              <w:rPr>
+                <w:b/>
+                <w:sz w:val="28"/>
+                <w:szCs w:val="28"/>
+              </w:rPr>
+              <w:t xml:space="preserve"> No - 69</w:t>
+            </w:r>
+          </w:p>
+        </w:tc>
+        <w:tc>
+          <w:tcPr>
+            <w:tcW w:w="5103" w:type="dxa"/>
+            <w:tcBorders>
+              <w:top w:val="single" w:sz="4" w:space="0" w:color="000000"/>
+              <w:left w:val="single" w:sz="4" w:space="0" w:color="000000"/>
+              <w:bottom w:val="single" w:sz="4" w:space="0" w:color="000000"/>
+              <w:right w:val="single" w:sz="4" w:space="0" w:color="000000"/>
+            </w:tcBorders>
+          </w:tcPr>
+          <w:p>
+            <w:pPr>
+              <w:widowControl w:val="0"/>
+              <w:autoSpaceDE w:val="0"/>
+              <w:autoSpaceDN w:val="0"/>
+              <w:adjustRightInd w:val="0"/>
+              <w:spacing w:before="0" w:line="240" w:lineRule="auto"/>
+              <w:rPr>
+                <w:rFonts w:ascii="BRH Devanagari Extra" w:hAnsi="BRH Devanagari Extra" w:cs="BRH Devanagari Extra"/>
+                <w:sz w:val="40"/>
+                <w:szCs w:val="40"/>
+              </w:rPr>
+            </w:pPr>
+            <w:r>
+              <w:rPr>
+                <w:rFonts w:ascii="BRH Malayalam Extra" w:hAnsi="BRH Malayalam Extra" w:cs="BRH Malayalam Extra"/>
+                <w:color w:val="000000"/>
+                <w:sz w:val="40"/>
+                <w:szCs w:val="40"/>
+              </w:rPr>
+              <w:t>sûª</w:t>
+            </w:r>
+            <w:r>
+              <w:rPr>
+                <w:rFonts w:ascii="BRH Malayalam Extra" w:hAnsi="BRH Malayalam Extra" w:cs="BRH Malayalam Extra"/>
+                <w:color w:val="000000"/>
+                <w:sz w:val="40"/>
+                <w:szCs w:val="40"/>
+                <w:highlight w:val="yellow"/>
+              </w:rPr>
+              <w:t>Ys</w:t>
+            </w:r>
+            <w:r>
+              <w:rPr>
+                <w:rFonts w:ascii="BRH Malayalam Extra" w:hAnsi="BRH Malayalam Extra" w:cs="BRH Malayalam Extra"/>
+                <w:color w:val="000000"/>
+                <w:sz w:val="40"/>
+                <w:szCs w:val="40"/>
+              </w:rPr>
+              <w:t>õ Óx¥d</w:t>
+            </w:r>
+          </w:p>
+        </w:tc>
+        <w:tc>
+          <w:tcPr>
+            <w:tcW w:w="5245" w:type="dxa"/>
+            <w:tcBorders>
+              <w:top w:val="single" w:sz="4" w:space="0" w:color="000000"/>
+              <w:left w:val="single" w:sz="4" w:space="0" w:color="000000"/>
+              <w:bottom w:val="single" w:sz="4" w:space="0" w:color="000000"/>
+              <w:right w:val="single" w:sz="4" w:space="0" w:color="000000"/>
+            </w:tcBorders>
+          </w:tcPr>
+          <w:p>
+            <w:pPr>
+              <w:spacing w:before="0" w:line="252" w:lineRule="auto"/>
+              <w:rPr>
+                <w:rFonts w:ascii="BRH Malayalam Extra" w:hAnsi="BRH Malayalam Extra" w:cs="BRH Malayalam Extra"/>
+                <w:color w:val="000000"/>
+                <w:sz w:val="40"/>
+                <w:szCs w:val="40"/>
+              </w:rPr>
+            </w:pPr>
+            <w:r>
+              <w:rPr>
+                <w:rFonts w:ascii="BRH Malayalam Extra" w:hAnsi="BRH Malayalam Extra" w:cs="BRH Malayalam Extra"/>
+                <w:color w:val="000000"/>
+                <w:sz w:val="40"/>
+                <w:szCs w:val="40"/>
+              </w:rPr>
+              <w:t>sûª</w:t>
+            </w:r>
+            <w:r>
+              <w:rPr>
+                <w:rFonts w:ascii="BRH Malayalam Extra" w:hAnsi="BRH Malayalam Extra" w:cs="BRH Malayalam Extra"/>
+                <w:color w:val="000000"/>
+                <w:sz w:val="40"/>
+                <w:szCs w:val="40"/>
+                <w:highlight w:val="green"/>
+              </w:rPr>
+              <w:t>Yksõ</w:t>
+            </w:r>
+            <w:r>
+              <w:rPr>
+                <w:rFonts w:ascii="BRH Malayalam Extra" w:hAnsi="BRH Malayalam Extra" w:cs="BRH Malayalam Extra"/>
+                <w:color w:val="000000"/>
+                <w:sz w:val="40"/>
+                <w:szCs w:val="40"/>
+              </w:rPr>
+              <w:t xml:space="preserve"> Óx¥d</w:t>
+            </w:r>
+          </w:p>
+          <w:p>
+            <w:pPr>
+              <w:widowControl w:val="0"/>
+              <w:autoSpaceDE w:val="0"/>
+              <w:autoSpaceDN w:val="0"/>
+              <w:adjustRightInd w:val="0"/>
+              <w:spacing w:before="0" w:line="240" w:lineRule="auto"/>
+              <w:rPr>
+                <w:rFonts w:ascii="BRH Devanagari Extra" w:hAnsi="BRH Devanagari Extra" w:cs="BRH Devanagari Extra"/>
+                <w:sz w:val="40"/>
+                <w:szCs w:val="40"/>
+              </w:rPr>
+            </w:pPr>
+            <w:r>
+              <w:rPr>
+                <w:b/>
+                <w:bCs/>
+              </w:rPr>
+              <w:t>(missing “ra”</w:t>
+            </w:r>
+            <w:r>
+              <w:rPr>
+                <w:rFonts w:ascii="BRH Malayalam Extra" w:hAnsi="BRH Malayalam Extra" w:cs="BRH Malayalam Extra"/>
+                <w:color w:val="000000"/>
+                <w:sz w:val="40"/>
+                <w:szCs w:val="40"/>
+              </w:rPr>
+              <w:t xml:space="preserve"> </w:t>
+            </w:r>
+            <w:r>
+              <w:rPr>
+                <w:b/>
+                <w:bCs/>
+              </w:rPr>
+              <w:t>inserted)</w:t>
+            </w:r>
+          </w:p>
+        </w:tc>
+      </w:tr>
+      <w:tr>
+        <w:trPr>
+          <w:trHeight w:val="877"/>
+        </w:trPr>
+        <w:tc>
+          <w:tcPr>
+            <w:tcW w:w="4019" w:type="dxa"/>
+            <w:tcBorders>
+              <w:top w:val="single" w:sz="4" w:space="0" w:color="000000"/>
+              <w:left w:val="single" w:sz="4" w:space="0" w:color="000000"/>
+              <w:bottom w:val="single" w:sz="4" w:space="0" w:color="000000"/>
+              <w:right w:val="single" w:sz="4" w:space="0" w:color="000000"/>
+            </w:tcBorders>
+          </w:tcPr>
+          <w:p>
+            <w:pPr>
+              <w:spacing w:before="0" w:line="240" w:lineRule="auto"/>
+              <w:rPr>
+                <w:b/>
+                <w:sz w:val="28"/>
+                <w:szCs w:val="28"/>
+              </w:rPr>
+            </w:pPr>
+            <w:r>
+              <w:rPr>
+                <w:b/>
                 <w:sz w:val="28"/>
                 <w:szCs w:val="28"/>
               </w:rPr>
@@ -473,37 +730,18 @@
             <w:pPr>
               <w:spacing w:before="0" w:line="240" w:lineRule="auto"/>
               <w:rPr>
-                <w:sz w:val="28"/>
-                <w:szCs w:val="28"/>
-              </w:rPr>
-            </w:pPr>
-            <w:r>
-              <w:rPr>
-                <w:sz w:val="28"/>
-                <w:szCs w:val="28"/>
-              </w:rPr>
-              <w:t>T.B.3.11.</w:t>
-            </w:r>
-            <w:r>
-              <w:rPr>
-                <w:sz w:val="28"/>
-                <w:szCs w:val="28"/>
-              </w:rPr>
-              <w:t>9</w:t>
-            </w:r>
-            <w:r>
-              <w:rPr>
-                <w:sz w:val="28"/>
-                <w:szCs w:val="28"/>
-              </w:rPr>
-              <w:t>.</w:t>
-            </w:r>
-            <w:r>
-              <w:rPr>
-                <w:sz w:val="28"/>
-                <w:szCs w:val="28"/>
-              </w:rPr>
-              <w:t>8</w:t>
+                <w:b/>
+                <w:sz w:val="28"/>
+                <w:szCs w:val="28"/>
+              </w:rPr>
+            </w:pPr>
+            <w:r>
+              <w:rPr>
+                <w:b/>
+                <w:sz w:val="28"/>
+                <w:szCs w:val="28"/>
+              </w:rPr>
+              <w:t>T.B.3.11.9.8</w:t>
             </w:r>
           </w:p>
           <w:p>
@@ -511,46 +749,36 @@
               <w:spacing w:before="0" w:line="240" w:lineRule="auto"/>
               <w:jc w:val="both"/>
               <w:rPr>
-                <w:sz w:val="28"/>
-                <w:szCs w:val="28"/>
-              </w:rPr>
-            </w:pPr>
-            <w:r>
-              <w:rPr>
-                <w:sz w:val="28"/>
-                <w:szCs w:val="28"/>
-              </w:rPr>
-              <w:t xml:space="preserve">Line No. </w:t>
-            </w:r>
-            <w:r>
-              <w:rPr>
-                <w:sz w:val="28"/>
-                <w:szCs w:val="28"/>
-              </w:rPr>
-              <w:t>1</w:t>
-            </w:r>
-          </w:p>
-          <w:p>
-            <w:pPr>
-              <w:spacing w:before="0" w:line="240" w:lineRule="auto"/>
-              <w:rPr>
-                <w:sz w:val="28"/>
-                <w:szCs w:val="28"/>
-              </w:rPr>
-            </w:pPr>
-            <w:r>
-              <w:rPr>
-                <w:sz w:val="28"/>
-                <w:szCs w:val="28"/>
-              </w:rPr>
-              <w:t xml:space="preserve">Dasini No. </w:t>
-            </w:r>
-            <w:r>
-              <w:rPr>
-                <w:sz w:val="28"/>
-                <w:szCs w:val="28"/>
-              </w:rPr>
-              <w:t>57</w:t>
+                <w:b/>
+                <w:sz w:val="28"/>
+                <w:szCs w:val="28"/>
+              </w:rPr>
+            </w:pPr>
+            <w:r>
+              <w:rPr>
+                <w:b/>
+                <w:sz w:val="28"/>
+                <w:szCs w:val="28"/>
+              </w:rPr>
+              <w:t>Line No. 1</w:t>
+            </w:r>
+          </w:p>
+          <w:p>
+            <w:pPr>
+              <w:spacing w:before="0" w:line="240" w:lineRule="auto"/>
+              <w:rPr>
+                <w:b/>
+                <w:sz w:val="28"/>
+                <w:szCs w:val="28"/>
+              </w:rPr>
+            </w:pPr>
+            <w:r>
+              <w:rPr>
+                <w:b/>
+                <w:sz w:val="28"/>
+                <w:szCs w:val="28"/>
+              </w:rPr>
+              <w:t>Dasini No. 57</w:t>
             </w:r>
           </w:p>
         </w:tc>
@@ -1326,6 +1554,7 @@
                 <w:sz w:val="28"/>
                 <w:szCs w:val="28"/>
               </w:rPr>
+              <w:lastRenderedPageBreak/>
               <w:t>TA 5.5.1</w:t>
             </w:r>
             <w:r>
@@ -1539,7 +1768,6 @@
                 <w:sz w:val="28"/>
                 <w:szCs w:val="28"/>
               </w:rPr>
-              <w:lastRenderedPageBreak/>
               <w:t xml:space="preserve">TA </w:t>
             </w:r>
             <w:r>
@@ -1724,6 +1952,7 @@
               </w:rPr>
               <w:t>ª</w:t>
             </w:r>
+            <w:proofErr w:type="gramStart"/>
             <w:r>
               <w:rPr>
                 <w:rFonts w:ascii="BRH Malayalam Extra" w:hAnsi="BRH Malayalam Extra" w:cs="BRH Malayalam Extra"/>
@@ -1743,6 +1972,7 @@
               </w:rPr>
               <w:t>.ry</w:t>
             </w:r>
+            <w:proofErr w:type="gramEnd"/>
             <w:r>
               <w:rPr>
                 <w:rFonts w:ascii="BRH Malayalam Extra" w:hAnsi="BRH Malayalam Extra" w:cs="BRH Malayalam Extra"/>
@@ -1800,7 +2030,17 @@
                 <w:sz w:val="40"/>
                 <w:szCs w:val="40"/>
               </w:rPr>
-              <w:t>Ery–k¥px—PZ§</w:t>
+              <w:t>Ery–k¥px—PZ</w:t>
+            </w:r>
+            <w:proofErr w:type="gramStart"/>
+            <w:r>
+              <w:rPr>
+                <w:rFonts w:ascii="BRH Malayalam Extra" w:hAnsi="BRH Malayalam Extra" w:cs="BRH Malayalam Extra"/>
+                <w:color w:val="000000"/>
+                <w:sz w:val="40"/>
+                <w:szCs w:val="40"/>
+              </w:rPr>
+              <w:t>§</w:t>
             </w:r>
             <w:r>
               <w:rPr>
@@ -1821,6 +2061,7 @@
               </w:rPr>
               <w:t>ç</w:t>
             </w:r>
+            <w:proofErr w:type="gramEnd"/>
             <w:r>
               <w:rPr>
                 <w:rFonts w:ascii="BRH Devanagari Extra" w:hAnsi="BRH Devanagari Extra" w:cs="BRH Devanagari Extra"/>
@@ -6494,6 +6735,7 @@
               </w:rPr>
               <w:t xml:space="preserve">TA </w:t>
             </w:r>
+            <w:proofErr w:type="gramStart"/>
             <w:r>
               <w:rPr>
                 <w:sz w:val="28"/>
@@ -6513,7 +6755,15 @@
                 <w:sz w:val="28"/>
                 <w:szCs w:val="28"/>
               </w:rPr>
-              <w:t>Last Line</w:t>
+              <w:t>Last</w:t>
+            </w:r>
+            <w:proofErr w:type="gramEnd"/>
+            <w:r>
+              <w:rPr>
+                <w:sz w:val="28"/>
+                <w:szCs w:val="28"/>
+              </w:rPr>
+              <w:t xml:space="preserve"> Line</w:t>
             </w:r>
           </w:p>
           <w:p>
@@ -6797,6 +7047,7 @@
               </w:rPr>
               <w:t xml:space="preserve">TA </w:t>
             </w:r>
+            <w:proofErr w:type="gramStart"/>
             <w:r>
               <w:rPr>
                 <w:sz w:val="28"/>
@@ -6818,6 +7069,7 @@
               </w:rPr>
               <w:t>Last</w:t>
             </w:r>
+            <w:proofErr w:type="gramEnd"/>
             <w:r>
               <w:rPr>
                 <w:sz w:val="28"/>
@@ -17669,6 +17921,7 @@
               </w:rPr>
               <w:t>b—cypy–cxj–</w:t>
             </w:r>
+            <w:proofErr w:type="gramStart"/>
             <w:r>
               <w:rPr>
                 <w:rFonts w:ascii="BRH Malayalam Extra" w:hAnsi="BRH Malayalam Extra" w:cs="BRH Malayalam Extra"/>
@@ -17679,6 +17932,7 @@
               </w:rPr>
               <w:t>ª.ry</w:t>
             </w:r>
+            <w:proofErr w:type="gramEnd"/>
             <w:r>
               <w:rPr>
                 <w:rFonts w:ascii="BRH Malayalam Extra" w:hAnsi="BRH Malayalam Extra" w:cs="BRH Malayalam Extra"/>
@@ -17736,7 +17990,17 @@
                 <w:sz w:val="40"/>
                 <w:szCs w:val="40"/>
               </w:rPr>
-              <w:t>Ery–k¥px—PZ§</w:t>
+              <w:t>Ery–k¥px—PZ</w:t>
+            </w:r>
+            <w:proofErr w:type="gramStart"/>
+            <w:r>
+              <w:rPr>
+                <w:rFonts w:ascii="BRH Malayalam Extra" w:hAnsi="BRH Malayalam Extra" w:cs="BRH Malayalam Extra"/>
+                <w:color w:val="000000"/>
+                <w:sz w:val="40"/>
+                <w:szCs w:val="40"/>
+              </w:rPr>
+              <w:t>§</w:t>
             </w:r>
             <w:r>
               <w:rPr>
@@ -17757,6 +18021,7 @@
               </w:rPr>
               <w:t>ç</w:t>
             </w:r>
+            <w:proofErr w:type="gramEnd"/>
             <w:r>
               <w:rPr>
                 <w:rFonts w:ascii="BRH Devanagari Extra" w:hAnsi="BRH Devanagari Extra" w:cs="BRH Devanagari Extra"/>
@@ -19812,7 +20077,18 @@
                 <w:szCs w:val="40"/>
                 <w:highlight w:val="green"/>
               </w:rPr>
-              <w:t>—ª.</w:t>
+              <w:t>—</w:t>
+            </w:r>
+            <w:proofErr w:type="gramStart"/>
+            <w:r>
+              <w:rPr>
+                <w:rFonts w:ascii="BRH Malayalam Extra" w:hAnsi="BRH Malayalam Extra" w:cs="BRH Malayalam Extra"/>
+                <w:color w:val="000000"/>
+                <w:sz w:val="40"/>
+                <w:szCs w:val="40"/>
+                <w:highlight w:val="green"/>
+              </w:rPr>
+              <w:t>ª.</w:t>
             </w:r>
             <w:r>
               <w:rPr>
@@ -19823,6 +20099,7 @@
               </w:rPr>
               <w:t>rYI</w:t>
             </w:r>
+            <w:proofErr w:type="gramEnd"/>
             <w:r>
               <w:rPr>
                 <w:rFonts w:ascii="BRH Devanagari Extra" w:hAnsi="BRH Devanagari Extra" w:cs="BRH Devanagari Extra"/>
@@ -20552,7 +20829,23 @@
                 <w:sz w:val="32"/>
                 <w:szCs w:val="32"/>
               </w:rPr>
-              <w:t>4.55.Gyana Yajgna 3/4</w:t>
+              <w:t>4.</w:t>
+            </w:r>
+            <w:proofErr w:type="gramStart"/>
+            <w:r>
+              <w:rPr>
+                <w:sz w:val="32"/>
+                <w:szCs w:val="32"/>
+              </w:rPr>
+              <w:t>55.Gyana</w:t>
+            </w:r>
+            <w:proofErr w:type="gramEnd"/>
+            <w:r>
+              <w:rPr>
+                <w:sz w:val="32"/>
+                <w:szCs w:val="32"/>
+              </w:rPr>
+              <w:t xml:space="preserve"> Yajgna 3/4</w:t>
             </w:r>
             <w:r>
               <w:rPr>
@@ -20814,12 +21107,21 @@
                 <w:szCs w:val="32"/>
               </w:rPr>
             </w:pPr>
-            <w:r>
-              <w:rPr>
-                <w:sz w:val="32"/>
-                <w:szCs w:val="32"/>
-              </w:rPr>
-              <w:t>Para  66 statement 4</w:t>
+            <w:proofErr w:type="gramStart"/>
+            <w:r>
+              <w:rPr>
+                <w:sz w:val="32"/>
+                <w:szCs w:val="32"/>
+              </w:rPr>
+              <w:t>Para  66</w:t>
+            </w:r>
+            <w:proofErr w:type="gramEnd"/>
+            <w:r>
+              <w:rPr>
+                <w:sz w:val="32"/>
+                <w:szCs w:val="32"/>
+              </w:rPr>
+              <w:t xml:space="preserve"> statement 4</w:t>
             </w:r>
           </w:p>
           <w:p>
@@ -24217,7 +24519,15 @@
                 <w:sz w:val="32"/>
                 <w:szCs w:val="32"/>
               </w:rPr>
-              <w:t>Para 16</w:t>
+              <w:t xml:space="preserve">Para </w:t>
+            </w:r>
+            <w:proofErr w:type="gramStart"/>
+            <w:r>
+              <w:rPr>
+                <w:sz w:val="32"/>
+                <w:szCs w:val="32"/>
+              </w:rPr>
+              <w:t>16</w:t>
             </w:r>
             <w:r>
               <w:rPr>
@@ -24231,7 +24541,15 @@
                 <w:sz w:val="32"/>
                 <w:szCs w:val="32"/>
               </w:rPr>
-              <w:t xml:space="preserve"> line 1</w:t>
+              <w:t xml:space="preserve"> line</w:t>
+            </w:r>
+            <w:proofErr w:type="gramEnd"/>
+            <w:r>
+              <w:rPr>
+                <w:sz w:val="32"/>
+                <w:szCs w:val="32"/>
+              </w:rPr>
+              <w:t xml:space="preserve"> 1</w:t>
             </w:r>
           </w:p>
           <w:p>
@@ -24598,14 +24916,30 @@
                 <w:sz w:val="32"/>
                 <w:szCs w:val="32"/>
               </w:rPr>
-              <w:t xml:space="preserve">Para 24 </w:t>
-            </w:r>
-            <w:r>
-              <w:rPr>
-                <w:sz w:val="32"/>
-                <w:szCs w:val="32"/>
-              </w:rPr>
-              <w:t xml:space="preserve">, </w:t>
+              <w:t xml:space="preserve">Para </w:t>
+            </w:r>
+            <w:proofErr w:type="gramStart"/>
+            <w:r>
+              <w:rPr>
+                <w:sz w:val="32"/>
+                <w:szCs w:val="32"/>
+              </w:rPr>
+              <w:t xml:space="preserve">24 </w:t>
+            </w:r>
+            <w:r>
+              <w:rPr>
+                <w:sz w:val="32"/>
+                <w:szCs w:val="32"/>
+              </w:rPr>
+              <w:t>,</w:t>
+            </w:r>
+            <w:proofErr w:type="gramEnd"/>
+            <w:r>
+              <w:rPr>
+                <w:sz w:val="32"/>
+                <w:szCs w:val="32"/>
+              </w:rPr>
+              <w:t xml:space="preserve"> </w:t>
             </w:r>
           </w:p>
           <w:p>
@@ -28696,7 +29030,7 @@
 </file>
 
 <file path=word/endnotes.xml><?xml version="1.0" encoding="utf-8"?>
-<w:endnotes xmlns:wpc="http://schemas.microsoft.com/office/word/2010/wordprocessingCanvas" xmlns:cx="http://schemas.microsoft.com/office/drawing/2014/chartex" xmlns:cx1="http://schemas.microsoft.com/office/drawing/2015/9/8/chartex" xmlns:cx2="http://schemas.microsoft.com/office/drawing/2015/10/21/chartex" xmlns:cx3="http://schemas.microsoft.com/office/drawing/2016/5/9/chartex" xmlns:cx4="http://schemas.microsoft.com/office/drawing/2016/5/10/chartex" xmlns:cx5="http://schemas.microsoft.com/office/drawing/2016/5/11/chartex" xmlns:cx6="http://schemas.microsoft.com/office/drawing/2016/5/12/chartex" xmlns:cx7="http://schemas.microsoft.com/office/drawing/2016/5/13/chartex" xmlns:cx8="http://schemas.microsoft.com/office/drawing/2016/5/14/chartex" xmlns:mc="http://schemas.openxmlformats.org/markup-compatibility/2006" xmlns:aink="http://schemas.microsoft.com/office/drawing/2016/ink" xmlns:am3d="http://schemas.microsoft.com/office/drawing/2017/model3d" xmlns:o="urn:schemas-microsoft-com:office:office" xmlns:r="http://schemas.openxmlformats.org/officeDocument/2006/relationships" xmlns:m="http://schemas.openxmlformats.org/officeDocument/2006/math" xmlns:v="urn:schemas-microsoft-com:vml" xmlns:wp14="http://schemas.microsoft.com/office/word/2010/wordprocessingDrawing" xmlns:wp="http://schemas.openxmlformats.org/drawingml/2006/wordprocessingDrawing" xmlns:w10="urn:schemas-microsoft-com:office:word" xmlns:w="http://schemas.openxmlformats.org/wordprocessingml/2006/main" xmlns:w14="http://schemas.microsoft.com/office/word/2010/wordml" xmlns:w15="http://schemas.microsoft.com/office/word/2012/wordml" xmlns:w16cex="http://schemas.microsoft.com/office/word/2018/wordml/cex" xmlns:w16cid="http://schemas.microsoft.com/office/word/2016/wordml/cid" xmlns:w16="http://schemas.microsoft.com/office/word/2018/wordml" xmlns:w16se="http://schemas.microsoft.com/office/word/2015/wordml/symex" xmlns:wpg="http://schemas.microsoft.com/office/word/2010/wordprocessingGroup" xmlns:wpi="http://schemas.microsoft.com/office/word/2010/wordprocessingInk" xmlns:wne="http://schemas.microsoft.com/office/word/2006/wordml" xmlns:wps="http://schemas.microsoft.com/office/word/2010/wordprocessingShape" mc:Ignorable="w14 w15 w16se w16cid w16 w16cex wp14">
+<w:endnotes xmlns:wpc="http://schemas.microsoft.com/office/word/2010/wordprocessingCanvas" xmlns:cx="http://schemas.microsoft.com/office/drawing/2014/chartex" xmlns:cx1="http://schemas.microsoft.com/office/drawing/2015/9/8/chartex" xmlns:mc="http://schemas.openxmlformats.org/markup-compatibility/2006" xmlns:o="urn:schemas-microsoft-com:office:office" xmlns:r="http://schemas.openxmlformats.org/officeDocument/2006/relationships" xmlns:m="http://schemas.openxmlformats.org/officeDocument/2006/math" xmlns:v="urn:schemas-microsoft-com:vml" xmlns:wp14="http://schemas.microsoft.com/office/word/2010/wordprocessingDrawing" xmlns:wp="http://schemas.openxmlformats.org/drawingml/2006/wordprocessingDrawing" xmlns:w10="urn:schemas-microsoft-com:office:word" xmlns:w="http://schemas.openxmlformats.org/wordprocessingml/2006/main" xmlns:w14="http://schemas.microsoft.com/office/word/2010/wordml" xmlns:w15="http://schemas.microsoft.com/office/word/2012/wordml" xmlns:w16se="http://schemas.microsoft.com/office/word/2015/wordml/symex" xmlns:wpg="http://schemas.microsoft.com/office/word/2010/wordprocessingGroup" xmlns:wpi="http://schemas.microsoft.com/office/word/2010/wordprocessingInk" xmlns:wne="http://schemas.microsoft.com/office/word/2006/wordml" xmlns:wps="http://schemas.microsoft.com/office/word/2010/wordprocessingShape" mc:Ignorable="w14 w15 w16se wp14">
   <w:endnote w:type="separator" w:id="-1">
     <w:p>
       <w:pPr>
@@ -28721,7 +29055,7 @@
 </file>
 
 <file path=word/footer1.xml><?xml version="1.0" encoding="utf-8"?>
-<w:ftr xmlns:wpc="http://schemas.microsoft.com/office/word/2010/wordprocessingCanvas" xmlns:cx="http://schemas.microsoft.com/office/drawing/2014/chartex" xmlns:cx1="http://schemas.microsoft.com/office/drawing/2015/9/8/chartex" xmlns:cx2="http://schemas.microsoft.com/office/drawing/2015/10/21/chartex" xmlns:cx3="http://schemas.microsoft.com/office/drawing/2016/5/9/chartex" xmlns:cx4="http://schemas.microsoft.com/office/drawing/2016/5/10/chartex" xmlns:cx5="http://schemas.microsoft.com/office/drawing/2016/5/11/chartex" xmlns:cx6="http://schemas.microsoft.com/office/drawing/2016/5/12/chartex" xmlns:cx7="http://schemas.microsoft.com/office/drawing/2016/5/13/chartex" xmlns:cx8="http://schemas.microsoft.com/office/drawing/2016/5/14/chartex" xmlns:mc="http://schemas.openxmlformats.org/markup-compatibility/2006" xmlns:aink="http://schemas.microsoft.com/office/drawing/2016/ink" xmlns:am3d="http://schemas.microsoft.com/office/drawing/2017/model3d" xmlns:o="urn:schemas-microsoft-com:office:office" xmlns:r="http://schemas.openxmlformats.org/officeDocument/2006/relationships" xmlns:m="http://schemas.openxmlformats.org/officeDocument/2006/math" xmlns:v="urn:schemas-microsoft-com:vml" xmlns:wp14="http://schemas.microsoft.com/office/word/2010/wordprocessingDrawing" xmlns:wp="http://schemas.openxmlformats.org/drawingml/2006/wordprocessingDrawing" xmlns:w10="urn:schemas-microsoft-com:office:word" xmlns:w="http://schemas.openxmlformats.org/wordprocessingml/2006/main" xmlns:w14="http://schemas.microsoft.com/office/word/2010/wordml" xmlns:w15="http://schemas.microsoft.com/office/word/2012/wordml" xmlns:w16cex="http://schemas.microsoft.com/office/word/2018/wordml/cex" xmlns:w16cid="http://schemas.microsoft.com/office/word/2016/wordml/cid" xmlns:w16="http://schemas.microsoft.com/office/word/2018/wordml" xmlns:w16se="http://schemas.microsoft.com/office/word/2015/wordml/symex" xmlns:wpg="http://schemas.microsoft.com/office/word/2010/wordprocessingGroup" xmlns:wpi="http://schemas.microsoft.com/office/word/2010/wordprocessingInk" xmlns:wne="http://schemas.microsoft.com/office/word/2006/wordml" xmlns:wps="http://schemas.microsoft.com/office/word/2010/wordprocessingShape" mc:Ignorable="w14 w15 w16se w16cid w16 w16cex wp14">
+<w:ftr xmlns:wpc="http://schemas.microsoft.com/office/word/2010/wordprocessingCanvas" xmlns:cx="http://schemas.microsoft.com/office/drawing/2014/chartex" xmlns:cx1="http://schemas.microsoft.com/office/drawing/2015/9/8/chartex" xmlns:mc="http://schemas.openxmlformats.org/markup-compatibility/2006" xmlns:o="urn:schemas-microsoft-com:office:office" xmlns:r="http://schemas.openxmlformats.org/officeDocument/2006/relationships" xmlns:m="http://schemas.openxmlformats.org/officeDocument/2006/math" xmlns:v="urn:schemas-microsoft-com:vml" xmlns:wp14="http://schemas.microsoft.com/office/word/2010/wordprocessingDrawing" xmlns:wp="http://schemas.openxmlformats.org/drawingml/2006/wordprocessingDrawing" xmlns:w10="urn:schemas-microsoft-com:office:word" xmlns:w="http://schemas.openxmlformats.org/wordprocessingml/2006/main" xmlns:w14="http://schemas.microsoft.com/office/word/2010/wordml" xmlns:w15="http://schemas.microsoft.com/office/word/2012/wordml" xmlns:w16se="http://schemas.microsoft.com/office/word/2015/wordml/symex" xmlns:wpg="http://schemas.microsoft.com/office/word/2010/wordprocessingGroup" xmlns:wpi="http://schemas.microsoft.com/office/word/2010/wordprocessingInk" xmlns:wne="http://schemas.microsoft.com/office/word/2006/wordml" xmlns:wps="http://schemas.microsoft.com/office/word/2010/wordprocessingShape" mc:Ignorable="w14 w15 w16se wp14">
   <w:p>
     <w:pPr>
       <w:pStyle w:val="Footer"/>
@@ -28817,7 +29151,7 @@
         <w:bCs/>
         <w:noProof/>
       </w:rPr>
-      <w:t>2</w:t>
+      <w:t>20</w:t>
     </w:r>
     <w:r>
       <w:rPr>
@@ -28874,7 +29208,7 @@
 </file>
 
 <file path=word/footer2.xml><?xml version="1.0" encoding="utf-8"?>
-<w:ftr xmlns:wpc="http://schemas.microsoft.com/office/word/2010/wordprocessingCanvas" xmlns:cx="http://schemas.microsoft.com/office/drawing/2014/chartex" xmlns:cx1="http://schemas.microsoft.com/office/drawing/2015/9/8/chartex" xmlns:cx2="http://schemas.microsoft.com/office/drawing/2015/10/21/chartex" xmlns:cx3="http://schemas.microsoft.com/office/drawing/2016/5/9/chartex" xmlns:cx4="http://schemas.microsoft.com/office/drawing/2016/5/10/chartex" xmlns:cx5="http://schemas.microsoft.com/office/drawing/2016/5/11/chartex" xmlns:cx6="http://schemas.microsoft.com/office/drawing/2016/5/12/chartex" xmlns:cx7="http://schemas.microsoft.com/office/drawing/2016/5/13/chartex" xmlns:cx8="http://schemas.microsoft.com/office/drawing/2016/5/14/chartex" xmlns:mc="http://schemas.openxmlformats.org/markup-compatibility/2006" xmlns:aink="http://schemas.microsoft.com/office/drawing/2016/ink" xmlns:am3d="http://schemas.microsoft.com/office/drawing/2017/model3d" xmlns:o="urn:schemas-microsoft-com:office:office" xmlns:r="http://schemas.openxmlformats.org/officeDocument/2006/relationships" xmlns:m="http://schemas.openxmlformats.org/officeDocument/2006/math" xmlns:v="urn:schemas-microsoft-com:vml" xmlns:wp14="http://schemas.microsoft.com/office/word/2010/wordprocessingDrawing" xmlns:wp="http://schemas.openxmlformats.org/drawingml/2006/wordprocessingDrawing" xmlns:w10="urn:schemas-microsoft-com:office:word" xmlns:w="http://schemas.openxmlformats.org/wordprocessingml/2006/main" xmlns:w14="http://schemas.microsoft.com/office/word/2010/wordml" xmlns:w15="http://schemas.microsoft.com/office/word/2012/wordml" xmlns:w16cex="http://schemas.microsoft.com/office/word/2018/wordml/cex" xmlns:w16cid="http://schemas.microsoft.com/office/word/2016/wordml/cid" xmlns:w16="http://schemas.microsoft.com/office/word/2018/wordml" xmlns:w16se="http://schemas.microsoft.com/office/word/2015/wordml/symex" xmlns:wpg="http://schemas.microsoft.com/office/word/2010/wordprocessingGroup" xmlns:wpi="http://schemas.microsoft.com/office/word/2010/wordprocessingInk" xmlns:wne="http://schemas.microsoft.com/office/word/2006/wordml" xmlns:wps="http://schemas.microsoft.com/office/word/2010/wordprocessingShape" mc:Ignorable="w14 w15 w16se w16cid w16 w16cex wp14">
+<w:ftr xmlns:wpc="http://schemas.microsoft.com/office/word/2010/wordprocessingCanvas" xmlns:cx="http://schemas.microsoft.com/office/drawing/2014/chartex" xmlns:cx1="http://schemas.microsoft.com/office/drawing/2015/9/8/chartex" xmlns:mc="http://schemas.openxmlformats.org/markup-compatibility/2006" xmlns:o="urn:schemas-microsoft-com:office:office" xmlns:r="http://schemas.openxmlformats.org/officeDocument/2006/relationships" xmlns:m="http://schemas.openxmlformats.org/officeDocument/2006/math" xmlns:v="urn:schemas-microsoft-com:vml" xmlns:wp14="http://schemas.microsoft.com/office/word/2010/wordprocessingDrawing" xmlns:wp="http://schemas.openxmlformats.org/drawingml/2006/wordprocessingDrawing" xmlns:w10="urn:schemas-microsoft-com:office:word" xmlns:w="http://schemas.openxmlformats.org/wordprocessingml/2006/main" xmlns:w14="http://schemas.microsoft.com/office/word/2010/wordml" xmlns:w15="http://schemas.microsoft.com/office/word/2012/wordml" xmlns:w16se="http://schemas.microsoft.com/office/word/2015/wordml/symex" xmlns:wpg="http://schemas.microsoft.com/office/word/2010/wordprocessingGroup" xmlns:wpi="http://schemas.microsoft.com/office/word/2010/wordprocessingInk" xmlns:wne="http://schemas.microsoft.com/office/word/2006/wordml" xmlns:wps="http://schemas.microsoft.com/office/word/2010/wordprocessingShape" mc:Ignorable="w14 w15 w16se wp14">
   <w:p>
     <w:pPr>
       <w:pBdr>
@@ -28926,12 +29260,6 @@
         <w:bCs/>
       </w:rPr>
       <w:tab/>
-    </w:r>
-    <w:r>
-      <w:rPr>
-        <w:b/>
-        <w:bCs/>
-      </w:rPr>
       <w:t>v</w:t>
     </w:r>
     <w:r>
@@ -28999,7 +29327,7 @@
         <w:bCs/>
         <w:noProof/>
       </w:rPr>
-      <w:t>1</w:t>
+      <w:t>19</w:t>
     </w:r>
     <w:r>
       <w:rPr>
@@ -29069,7 +29397,7 @@
 </file>
 
 <file path=word/footnotes.xml><?xml version="1.0" encoding="utf-8"?>
-<w:footnotes xmlns:wpc="http://schemas.microsoft.com/office/word/2010/wordprocessingCanvas" xmlns:cx="http://schemas.microsoft.com/office/drawing/2014/chartex" xmlns:cx1="http://schemas.microsoft.com/office/drawing/2015/9/8/chartex" xmlns:cx2="http://schemas.microsoft.com/office/drawing/2015/10/21/chartex" xmlns:cx3="http://schemas.microsoft.com/office/drawing/2016/5/9/chartex" xmlns:cx4="http://schemas.microsoft.com/office/drawing/2016/5/10/chartex" xmlns:cx5="http://schemas.microsoft.com/office/drawing/2016/5/11/chartex" xmlns:cx6="http://schemas.microsoft.com/office/drawing/2016/5/12/chartex" xmlns:cx7="http://schemas.microsoft.com/office/drawing/2016/5/13/chartex" xmlns:cx8="http://schemas.microsoft.com/office/drawing/2016/5/14/chartex" xmlns:mc="http://schemas.openxmlformats.org/markup-compatibility/2006" xmlns:aink="http://schemas.microsoft.com/office/drawing/2016/ink" xmlns:am3d="http://schemas.microsoft.com/office/drawing/2017/model3d" xmlns:o="urn:schemas-microsoft-com:office:office" xmlns:r="http://schemas.openxmlformats.org/officeDocument/2006/relationships" xmlns:m="http://schemas.openxmlformats.org/officeDocument/2006/math" xmlns:v="urn:schemas-microsoft-com:vml" xmlns:wp14="http://schemas.microsoft.com/office/word/2010/wordprocessingDrawing" xmlns:wp="http://schemas.openxmlformats.org/drawingml/2006/wordprocessingDrawing" xmlns:w10="urn:schemas-microsoft-com:office:word" xmlns:w="http://schemas.openxmlformats.org/wordprocessingml/2006/main" xmlns:w14="http://schemas.microsoft.com/office/word/2010/wordml" xmlns:w15="http://schemas.microsoft.com/office/word/2012/wordml" xmlns:w16cex="http://schemas.microsoft.com/office/word/2018/wordml/cex" xmlns:w16cid="http://schemas.microsoft.com/office/word/2016/wordml/cid" xmlns:w16="http://schemas.microsoft.com/office/word/2018/wordml" xmlns:w16se="http://schemas.microsoft.com/office/word/2015/wordml/symex" xmlns:wpg="http://schemas.microsoft.com/office/word/2010/wordprocessingGroup" xmlns:wpi="http://schemas.microsoft.com/office/word/2010/wordprocessingInk" xmlns:wne="http://schemas.microsoft.com/office/word/2006/wordml" xmlns:wps="http://schemas.microsoft.com/office/word/2010/wordprocessingShape" mc:Ignorable="w14 w15 w16se w16cid w16 w16cex wp14">
+<w:footnotes xmlns:wpc="http://schemas.microsoft.com/office/word/2010/wordprocessingCanvas" xmlns:cx="http://schemas.microsoft.com/office/drawing/2014/chartex" xmlns:cx1="http://schemas.microsoft.com/office/drawing/2015/9/8/chartex" xmlns:mc="http://schemas.openxmlformats.org/markup-compatibility/2006" xmlns:o="urn:schemas-microsoft-com:office:office" xmlns:r="http://schemas.openxmlformats.org/officeDocument/2006/relationships" xmlns:m="http://schemas.openxmlformats.org/officeDocument/2006/math" xmlns:v="urn:schemas-microsoft-com:vml" xmlns:wp14="http://schemas.microsoft.com/office/word/2010/wordprocessingDrawing" xmlns:wp="http://schemas.openxmlformats.org/drawingml/2006/wordprocessingDrawing" xmlns:w10="urn:schemas-microsoft-com:office:word" xmlns:w="http://schemas.openxmlformats.org/wordprocessingml/2006/main" xmlns:w14="http://schemas.microsoft.com/office/word/2010/wordml" xmlns:w15="http://schemas.microsoft.com/office/word/2012/wordml" xmlns:w16se="http://schemas.microsoft.com/office/word/2015/wordml/symex" xmlns:wpg="http://schemas.microsoft.com/office/word/2010/wordprocessingGroup" xmlns:wpi="http://schemas.microsoft.com/office/word/2010/wordprocessingInk" xmlns:wne="http://schemas.microsoft.com/office/word/2006/wordml" xmlns:wps="http://schemas.microsoft.com/office/word/2010/wordprocessingShape" mc:Ignorable="w14 w15 w16se wp14">
   <w:footnote w:type="separator" w:id="-1">
     <w:p>
       <w:pPr>
@@ -29094,7 +29422,7 @@
 </file>
 
 <file path=word/header1.xml><?xml version="1.0" encoding="utf-8"?>
-<w:hdr xmlns:wpc="http://schemas.microsoft.com/office/word/2010/wordprocessingCanvas" xmlns:cx="http://schemas.microsoft.com/office/drawing/2014/chartex" xmlns:cx1="http://schemas.microsoft.com/office/drawing/2015/9/8/chartex" xmlns:cx2="http://schemas.microsoft.com/office/drawing/2015/10/21/chartex" xmlns:cx3="http://schemas.microsoft.com/office/drawing/2016/5/9/chartex" xmlns:cx4="http://schemas.microsoft.com/office/drawing/2016/5/10/chartex" xmlns:cx5="http://schemas.microsoft.com/office/drawing/2016/5/11/chartex" xmlns:cx6="http://schemas.microsoft.com/office/drawing/2016/5/12/chartex" xmlns:cx7="http://schemas.microsoft.com/office/drawing/2016/5/13/chartex" xmlns:cx8="http://schemas.microsoft.com/office/drawing/2016/5/14/chartex" xmlns:mc="http://schemas.openxmlformats.org/markup-compatibility/2006" xmlns:aink="http://schemas.microsoft.com/office/drawing/2016/ink" xmlns:am3d="http://schemas.microsoft.com/office/drawing/2017/model3d" xmlns:o="urn:schemas-microsoft-com:office:office" xmlns:r="http://schemas.openxmlformats.org/officeDocument/2006/relationships" xmlns:m="http://schemas.openxmlformats.org/officeDocument/2006/math" xmlns:v="urn:schemas-microsoft-com:vml" xmlns:wp14="http://schemas.microsoft.com/office/word/2010/wordprocessingDrawing" xmlns:wp="http://schemas.openxmlformats.org/drawingml/2006/wordprocessingDrawing" xmlns:w10="urn:schemas-microsoft-com:office:word" xmlns:w="http://schemas.openxmlformats.org/wordprocessingml/2006/main" xmlns:w14="http://schemas.microsoft.com/office/word/2010/wordml" xmlns:w15="http://schemas.microsoft.com/office/word/2012/wordml" xmlns:w16cex="http://schemas.microsoft.com/office/word/2018/wordml/cex" xmlns:w16cid="http://schemas.microsoft.com/office/word/2016/wordml/cid" xmlns:w16="http://schemas.microsoft.com/office/word/2018/wordml" xmlns:w16se="http://schemas.microsoft.com/office/word/2015/wordml/symex" xmlns:wpg="http://schemas.microsoft.com/office/word/2010/wordprocessingGroup" xmlns:wpi="http://schemas.microsoft.com/office/word/2010/wordprocessingInk" xmlns:wne="http://schemas.microsoft.com/office/word/2006/wordml" xmlns:wps="http://schemas.microsoft.com/office/word/2010/wordprocessingShape" mc:Ignorable="w14 w15 w16se w16cid w16 w16cex wp14">
+<w:hdr xmlns:wpc="http://schemas.microsoft.com/office/word/2010/wordprocessingCanvas" xmlns:cx="http://schemas.microsoft.com/office/drawing/2014/chartex" xmlns:cx1="http://schemas.microsoft.com/office/drawing/2015/9/8/chartex" xmlns:mc="http://schemas.openxmlformats.org/markup-compatibility/2006" xmlns:o="urn:schemas-microsoft-com:office:office" xmlns:r="http://schemas.openxmlformats.org/officeDocument/2006/relationships" xmlns:m="http://schemas.openxmlformats.org/officeDocument/2006/math" xmlns:v="urn:schemas-microsoft-com:vml" xmlns:wp14="http://schemas.microsoft.com/office/word/2010/wordprocessingDrawing" xmlns:wp="http://schemas.openxmlformats.org/drawingml/2006/wordprocessingDrawing" xmlns:w10="urn:schemas-microsoft-com:office:word" xmlns:w="http://schemas.openxmlformats.org/wordprocessingml/2006/main" xmlns:w14="http://schemas.microsoft.com/office/word/2010/wordml" xmlns:w15="http://schemas.microsoft.com/office/word/2012/wordml" xmlns:w16se="http://schemas.microsoft.com/office/word/2015/wordml/symex" xmlns:wpg="http://schemas.microsoft.com/office/word/2010/wordprocessingGroup" xmlns:wpi="http://schemas.microsoft.com/office/word/2010/wordprocessingInk" xmlns:wne="http://schemas.microsoft.com/office/word/2006/wordml" xmlns:wps="http://schemas.microsoft.com/office/word/2010/wordprocessingShape" mc:Ignorable="w14 w15 w16se wp14">
   <w:p>
     <w:pPr>
       <w:pStyle w:val="Header"/>
@@ -29107,7 +29435,7 @@
 </file>
 
 <file path=word/header2.xml><?xml version="1.0" encoding="utf-8"?>
-<w:hdr xmlns:wpc="http://schemas.microsoft.com/office/word/2010/wordprocessingCanvas" xmlns:cx="http://schemas.microsoft.com/office/drawing/2014/chartex" xmlns:cx1="http://schemas.microsoft.com/office/drawing/2015/9/8/chartex" xmlns:cx2="http://schemas.microsoft.com/office/drawing/2015/10/21/chartex" xmlns:cx3="http://schemas.microsoft.com/office/drawing/2016/5/9/chartex" xmlns:cx4="http://schemas.microsoft.com/office/drawing/2016/5/10/chartex" xmlns:cx5="http://schemas.microsoft.com/office/drawing/2016/5/11/chartex" xmlns:cx6="http://schemas.microsoft.com/office/drawing/2016/5/12/chartex" xmlns:cx7="http://schemas.microsoft.com/office/drawing/2016/5/13/chartex" xmlns:cx8="http://schemas.microsoft.com/office/drawing/2016/5/14/chartex" xmlns:mc="http://schemas.openxmlformats.org/markup-compatibility/2006" xmlns:aink="http://schemas.microsoft.com/office/drawing/2016/ink" xmlns:am3d="http://schemas.microsoft.com/office/drawing/2017/model3d" xmlns:o="urn:schemas-microsoft-com:office:office" xmlns:r="http://schemas.openxmlformats.org/officeDocument/2006/relationships" xmlns:m="http://schemas.openxmlformats.org/officeDocument/2006/math" xmlns:v="urn:schemas-microsoft-com:vml" xmlns:wp14="http://schemas.microsoft.com/office/word/2010/wordprocessingDrawing" xmlns:wp="http://schemas.openxmlformats.org/drawingml/2006/wordprocessingDrawing" xmlns:w10="urn:schemas-microsoft-com:office:word" xmlns:w="http://schemas.openxmlformats.org/wordprocessingml/2006/main" xmlns:w14="http://schemas.microsoft.com/office/word/2010/wordml" xmlns:w15="http://schemas.microsoft.com/office/word/2012/wordml" xmlns:w16cex="http://schemas.microsoft.com/office/word/2018/wordml/cex" xmlns:w16cid="http://schemas.microsoft.com/office/word/2016/wordml/cid" xmlns:w16="http://schemas.microsoft.com/office/word/2018/wordml" xmlns:w16se="http://schemas.microsoft.com/office/word/2015/wordml/symex" xmlns:wpg="http://schemas.microsoft.com/office/word/2010/wordprocessingGroup" xmlns:wpi="http://schemas.microsoft.com/office/word/2010/wordprocessingInk" xmlns:wne="http://schemas.microsoft.com/office/word/2006/wordml" xmlns:wps="http://schemas.microsoft.com/office/word/2010/wordprocessingShape" mc:Ignorable="w14 w15 w16se w16cid w16 w16cex wp14">
+<w:hdr xmlns:wpc="http://schemas.microsoft.com/office/word/2010/wordprocessingCanvas" xmlns:cx="http://schemas.microsoft.com/office/drawing/2014/chartex" xmlns:cx1="http://schemas.microsoft.com/office/drawing/2015/9/8/chartex" xmlns:mc="http://schemas.openxmlformats.org/markup-compatibility/2006" xmlns:o="urn:schemas-microsoft-com:office:office" xmlns:r="http://schemas.openxmlformats.org/officeDocument/2006/relationships" xmlns:m="http://schemas.openxmlformats.org/officeDocument/2006/math" xmlns:v="urn:schemas-microsoft-com:vml" xmlns:wp14="http://schemas.microsoft.com/office/word/2010/wordprocessingDrawing" xmlns:wp="http://schemas.openxmlformats.org/drawingml/2006/wordprocessingDrawing" xmlns:w10="urn:schemas-microsoft-com:office:word" xmlns:w="http://schemas.openxmlformats.org/wordprocessingml/2006/main" xmlns:w14="http://schemas.microsoft.com/office/word/2010/wordml" xmlns:w15="http://schemas.microsoft.com/office/word/2012/wordml" xmlns:w16se="http://schemas.microsoft.com/office/word/2015/wordml/symex" xmlns:wpg="http://schemas.microsoft.com/office/word/2010/wordprocessingGroup" xmlns:wpi="http://schemas.microsoft.com/office/word/2010/wordprocessingInk" xmlns:wne="http://schemas.microsoft.com/office/word/2006/wordml" xmlns:wps="http://schemas.microsoft.com/office/word/2010/wordprocessingShape" mc:Ignorable="w14 w15 w16se wp14">
   <w:p>
     <w:pPr>
       <w:pStyle w:val="Header"/>
@@ -29120,7 +29448,7 @@
 </file>
 
 <file path=word/styles.xml><?xml version="1.0" encoding="utf-8"?>
-<w:styles xmlns:mc="http://schemas.openxmlformats.org/markup-compatibility/2006" xmlns:r="http://schemas.openxmlformats.org/officeDocument/2006/relationships" xmlns:w="http://schemas.openxmlformats.org/wordprocessingml/2006/main" xmlns:w14="http://schemas.microsoft.com/office/word/2010/wordml" xmlns:w15="http://schemas.microsoft.com/office/word/2012/wordml" xmlns:w16cex="http://schemas.microsoft.com/office/word/2018/wordml/cex" xmlns:w16cid="http://schemas.microsoft.com/office/word/2016/wordml/cid" xmlns:w16="http://schemas.microsoft.com/office/word/2018/wordml" xmlns:w16se="http://schemas.microsoft.com/office/word/2015/wordml/symex" mc:Ignorable="w14 w15 w16se w16cid w16 w16cex">
+<w:styles xmlns:mc="http://schemas.openxmlformats.org/markup-compatibility/2006" xmlns:r="http://schemas.openxmlformats.org/officeDocument/2006/relationships" xmlns:w="http://schemas.openxmlformats.org/wordprocessingml/2006/main" xmlns:w14="http://schemas.microsoft.com/office/word/2010/wordml" xmlns:w15="http://schemas.microsoft.com/office/word/2012/wordml" xmlns:w16se="http://schemas.microsoft.com/office/word/2015/wordml/symex" mc:Ignorable="w14 w15 w16se">
   <w:docDefaults>
     <w:rPrDefault>
       <w:rPr>
@@ -29130,7 +29458,7 @@
     </w:rPrDefault>
     <w:pPrDefault/>
   </w:docDefaults>
-  <w:latentStyles w:defLockedState="0" w:defUIPriority="99" w:defSemiHidden="0" w:defUnhideWhenUsed="0" w:defQFormat="0" w:count="376">
+  <w:latentStyles w:defLockedState="0" w:defUIPriority="99" w:defSemiHidden="0" w:defUnhideWhenUsed="0" w:defQFormat="0" w:count="371">
     <w:lsdException w:name="Normal" w:uiPriority="0" w:qFormat="1"/>
     <w:lsdException w:name="heading 1" w:uiPriority="9" w:qFormat="1"/>
     <w:lsdException w:name="heading 2" w:semiHidden="1" w:uiPriority="9" w:unhideWhenUsed="1" w:qFormat="1"/>
@@ -29502,11 +29830,6 @@
     <w:lsdException w:name="List Table 5 Dark Accent 6" w:uiPriority="50"/>
     <w:lsdException w:name="List Table 6 Colorful Accent 6" w:uiPriority="51"/>
     <w:lsdException w:name="List Table 7 Colorful Accent 6" w:uiPriority="52"/>
-    <w:lsdException w:name="Mention" w:semiHidden="1" w:unhideWhenUsed="1"/>
-    <w:lsdException w:name="Smart Hyperlink" w:semiHidden="1" w:unhideWhenUsed="1"/>
-    <w:lsdException w:name="Hashtag" w:semiHidden="1" w:unhideWhenUsed="1"/>
-    <w:lsdException w:name="Unresolved Mention" w:semiHidden="1" w:unhideWhenUsed="1"/>
-    <w:lsdException w:name="Smart Link" w:semiHidden="1" w:unhideWhenUsed="1"/>
   </w:latentStyles>
   <w:style w:type="paragraph" w:default="1" w:styleId="Normal">
     <w:name w:val="Normal"/>
@@ -29533,7 +29856,6 @@
     <w:uiPriority w:val="99"/>
     <w:semiHidden/>
     <w:unhideWhenUsed/>
-    <w:qFormat/>
     <w:tblPr>
       <w:tblInd w:w="0" w:type="dxa"/>
       <w:tblCellMar>
@@ -29963,7 +30285,7 @@
 </file>
 
 <file path=customXml/itemProps1.xml><?xml version="1.0" encoding="utf-8"?>
-<ds:datastoreItem xmlns:ds="http://schemas.openxmlformats.org/officeDocument/2006/customXml" ds:itemID="{DF6110B2-3917-439E-80E9-D82B483BDAA3}">
+<ds:datastoreItem xmlns:ds="http://schemas.openxmlformats.org/officeDocument/2006/customXml" ds:itemID="{4E5702A1-D2EB-4B46-A0B6-6A044CEB3011}">
   <ds:schemaRefs>
     <ds:schemaRef ds:uri="http://schemas.openxmlformats.org/officeDocument/2006/bibliography"/>
   </ds:schemaRefs>

</xml_diff>

<commit_message>
nmv 21 07 2022
</commit_message>
<xml_diff>
--- a/upaniShat/TU Malayalam Corrections.docx
+++ b/upaniShat/TU Malayalam Corrections.docx
@@ -105,7 +105,7 @@
     </w:p>
     <w:tbl>
       <w:tblPr>
-        <w:tblW w:w="14367" w:type="dxa"/>
+        <w:tblW w:w="14679" w:type="dxa"/>
         <w:tblInd w:w="-792" w:type="dxa"/>
         <w:tblBorders>
           <w:top w:val="single" w:sz="4" w:space="0" w:color="000000"/>
@@ -118,19 +118,18 @@
         <w:tblLook w:val="04A0" w:firstRow="1" w:lastRow="0" w:firstColumn="1" w:lastColumn="0" w:noHBand="0" w:noVBand="1"/>
       </w:tblPr>
       <w:tblGrid>
-        <w:gridCol w:w="4019"/>
+        <w:gridCol w:w="4331"/>
         <w:gridCol w:w="5103"/>
         <w:gridCol w:w="5245"/>
       </w:tblGrid>
       <w:tr>
         <w:tc>
           <w:tcPr>
-            <w:tcW w:w="4019" w:type="dxa"/>
-          </w:tcPr>
-          <w:p>
-            <w:pPr>
-              <w:spacing w:before="0" w:line="240" w:lineRule="auto"/>
-              <w:jc w:val="center"/>
+            <w:tcW w:w="4331" w:type="dxa"/>
+          </w:tcPr>
+          <w:p>
+            <w:pPr>
+              <w:spacing w:before="0" w:line="240" w:lineRule="auto"/>
               <w:rPr>
                 <w:sz w:val="32"/>
                 <w:szCs w:val="32"/>
@@ -147,7 +146,6 @@
           <w:p>
             <w:pPr>
               <w:spacing w:before="0" w:line="240" w:lineRule="auto"/>
-              <w:jc w:val="center"/>
               <w:rPr>
                 <w:sz w:val="32"/>
                 <w:szCs w:val="32"/>
@@ -169,7 +167,6 @@
           <w:p>
             <w:pPr>
               <w:spacing w:before="0" w:line="240" w:lineRule="auto"/>
-              <w:jc w:val="center"/>
               <w:rPr>
                 <w:sz w:val="32"/>
                 <w:szCs w:val="32"/>
@@ -192,7 +189,6 @@
             <w:pPr>
               <w:spacing w:before="0" w:line="240" w:lineRule="auto"/>
               <w:ind w:right="-18"/>
-              <w:jc w:val="center"/>
               <w:rPr>
                 <w:sz w:val="32"/>
                 <w:szCs w:val="32"/>
@@ -210,7 +206,6 @@
             <w:pPr>
               <w:spacing w:before="0" w:line="240" w:lineRule="auto"/>
               <w:ind w:right="-18"/>
-              <w:jc w:val="center"/>
               <w:rPr>
                 <w:sz w:val="32"/>
                 <w:szCs w:val="32"/>
@@ -228,11 +223,11 @@
       </w:tr>
       <w:tr>
         <w:trPr>
-          <w:trHeight w:val="1162"/>
+          <w:trHeight w:val="1020"/>
         </w:trPr>
         <w:tc>
           <w:tcPr>
-            <w:tcW w:w="4019" w:type="dxa"/>
+            <w:tcW w:w="4331" w:type="dxa"/>
             <w:tcBorders>
               <w:top w:val="single" w:sz="4" w:space="0" w:color="000000"/>
               <w:left w:val="single" w:sz="4" w:space="0" w:color="000000"/>
@@ -444,11 +439,11 @@
       </w:tr>
       <w:tr>
         <w:trPr>
-          <w:trHeight w:val="1161"/>
+          <w:trHeight w:val="1134"/>
         </w:trPr>
         <w:tc>
           <w:tcPr>
-            <w:tcW w:w="4019" w:type="dxa"/>
+            <w:tcW w:w="4331" w:type="dxa"/>
             <w:tcBorders>
               <w:top w:val="single" w:sz="4" w:space="0" w:color="000000"/>
               <w:left w:val="single" w:sz="4" w:space="0" w:color="000000"/>
@@ -461,6 +456,7 @@
               <w:spacing w:before="0" w:line="240" w:lineRule="auto"/>
               <w:rPr>
                 <w:b/>
+                <w:color w:val="FF0000"/>
                 <w:sz w:val="28"/>
                 <w:szCs w:val="28"/>
               </w:rPr>
@@ -468,88 +464,87 @@
             <w:r>
               <w:rPr>
                 <w:b/>
-                <w:sz w:val="28"/>
-                <w:szCs w:val="28"/>
-              </w:rPr>
-              <w:t>5</w:t>
+                <w:color w:val="FF0000"/>
+                <w:sz w:val="28"/>
+                <w:szCs w:val="28"/>
+              </w:rPr>
+              <w:t>4.1</w:t>
             </w:r>
             <w:r>
               <w:rPr>
                 <w:b/>
-                <w:sz w:val="28"/>
-                <w:szCs w:val="28"/>
-              </w:rPr>
-              <w:t xml:space="preserve"> </w:t>
+                <w:color w:val="FF0000"/>
+                <w:sz w:val="28"/>
+                <w:szCs w:val="28"/>
+              </w:rPr>
+              <w:t xml:space="preserve">3 – </w:t>
             </w:r>
             <w:r>
               <w:rPr>
                 <w:b/>
-                <w:sz w:val="28"/>
-                <w:szCs w:val="28"/>
-              </w:rPr>
-              <w:t>–</w:t>
-            </w:r>
-            <w:r>
+                <w:color w:val="FF0000"/>
+                <w:sz w:val="28"/>
+                <w:szCs w:val="28"/>
+              </w:rPr>
+              <w:t>dahara vidyaa</w:t>
+            </w:r>
+          </w:p>
+          <w:p>
+            <w:pPr>
+              <w:spacing w:before="0" w:line="240" w:lineRule="auto"/>
               <w:rPr>
                 <w:b/>
-                <w:sz w:val="28"/>
-                <w:szCs w:val="28"/>
-              </w:rPr>
-              <w:t xml:space="preserve"> </w:t>
-            </w:r>
-            <w:bookmarkStart w:id="0" w:name="_GoBack"/>
-            <w:bookmarkEnd w:id="0"/>
+                <w:color w:val="FF0000"/>
+                <w:sz w:val="28"/>
+                <w:szCs w:val="28"/>
+              </w:rPr>
+            </w:pPr>
             <w:r>
               <w:rPr>
                 <w:b/>
-                <w:sz w:val="28"/>
-                <w:szCs w:val="28"/>
-              </w:rPr>
-              <w:t>Aruna Prasana</w:t>
-            </w:r>
-          </w:p>
-          <w:p>
-            <w:pPr>
-              <w:spacing w:before="0" w:line="240" w:lineRule="auto"/>
+                <w:color w:val="FF0000"/>
+                <w:sz w:val="28"/>
+                <w:szCs w:val="28"/>
+              </w:rPr>
+              <w:t>Statement</w:t>
+            </w:r>
+            <w:r>
               <w:rPr>
                 <w:b/>
-                <w:sz w:val="28"/>
-                <w:szCs w:val="28"/>
-              </w:rPr>
-            </w:pPr>
-            <w:r>
+                <w:color w:val="FF0000"/>
+                <w:sz w:val="28"/>
+                <w:szCs w:val="28"/>
+              </w:rPr>
+              <w:t xml:space="preserve"> No. 1</w:t>
+            </w:r>
+          </w:p>
+          <w:p>
+            <w:pPr>
+              <w:spacing w:before="0" w:line="240" w:lineRule="auto"/>
               <w:rPr>
                 <w:b/>
-                <w:sz w:val="28"/>
-                <w:szCs w:val="28"/>
-              </w:rPr>
-              <w:t>1.16.1, Line No 5</w:t>
-            </w:r>
-          </w:p>
-          <w:p>
-            <w:pPr>
-              <w:spacing w:before="0" w:line="240" w:lineRule="auto"/>
+                <w:color w:val="FF0000"/>
+                <w:sz w:val="28"/>
+                <w:szCs w:val="28"/>
+              </w:rPr>
+            </w:pPr>
+            <w:r>
               <w:rPr>
                 <w:b/>
-                <w:sz w:val="28"/>
-                <w:szCs w:val="28"/>
-              </w:rPr>
-            </w:pPr>
+                <w:color w:val="FF0000"/>
+                <w:sz w:val="28"/>
+                <w:szCs w:val="28"/>
+              </w:rPr>
+              <w:t xml:space="preserve">Para No. </w:t>
+            </w:r>
             <w:r>
               <w:rPr>
                 <w:b/>
-                <w:sz w:val="28"/>
-                <w:szCs w:val="28"/>
-              </w:rPr>
-              <w:t>Dasini</w:t>
-            </w:r>
-            <w:r>
-              <w:rPr>
-                <w:b/>
-                <w:sz w:val="28"/>
-                <w:szCs w:val="28"/>
-              </w:rPr>
-              <w:t xml:space="preserve"> No - 69</w:t>
+                <w:color w:val="FF0000"/>
+                <w:sz w:val="28"/>
+                <w:szCs w:val="28"/>
+              </w:rPr>
+              <w:t>12.9</w:t>
             </w:r>
           </w:p>
         </w:tc>
@@ -569,40 +564,64 @@
               <w:autoSpaceDE w:val="0"/>
               <w:autoSpaceDN w:val="0"/>
               <w:adjustRightInd w:val="0"/>
-              <w:spacing w:before="0" w:line="240" w:lineRule="auto"/>
-              <w:rPr>
-                <w:rFonts w:ascii="BRH Devanagari Extra" w:hAnsi="BRH Devanagari Extra" w:cs="BRH Devanagari Extra"/>
-                <w:sz w:val="40"/>
-                <w:szCs w:val="40"/>
-              </w:rPr>
-            </w:pPr>
-            <w:r>
-              <w:rPr>
-                <w:rFonts w:ascii="BRH Malayalam Extra" w:hAnsi="BRH Malayalam Extra" w:cs="BRH Malayalam Extra"/>
-                <w:color w:val="000000"/>
-                <w:sz w:val="40"/>
-                <w:szCs w:val="40"/>
-              </w:rPr>
-              <w:t>sûª</w:t>
-            </w:r>
-            <w:r>
-              <w:rPr>
-                <w:rFonts w:ascii="BRH Malayalam Extra" w:hAnsi="BRH Malayalam Extra" w:cs="BRH Malayalam Extra"/>
-                <w:color w:val="000000"/>
+              <w:spacing w:line="240" w:lineRule="auto"/>
+              <w:rPr>
+                <w:rFonts w:ascii="BRH Malayalam Extra" w:hAnsi="BRH Malayalam Extra" w:cs="BRH Malayalam Extra"/>
+                <w:color w:val="000000"/>
+                <w:sz w:val="40"/>
+                <w:szCs w:val="40"/>
+              </w:rPr>
+            </w:pPr>
+            <w:r>
+              <w:rPr>
+                <w:rFonts w:ascii="BRH Malayalam Extra" w:hAnsi="BRH Malayalam Extra" w:cs="BRH Malayalam Extra"/>
+                <w:sz w:val="40"/>
+                <w:szCs w:val="40"/>
+              </w:rPr>
+              <w:t xml:space="preserve">PZ¡—J </w:t>
+            </w:r>
+            <w:r>
+              <w:rPr>
+                <w:rFonts w:ascii="BRH Malayalam Extra" w:hAnsi="BRH Malayalam Extra" w:cs="BRH Malayalam Extra"/>
                 <w:sz w:val="40"/>
                 <w:szCs w:val="40"/>
                 <w:highlight w:val="yellow"/>
               </w:rPr>
-              <w:t>Ys</w:t>
-            </w:r>
-            <w:r>
-              <w:rPr>
-                <w:rFonts w:ascii="BRH Malayalam Extra" w:hAnsi="BRH Malayalam Extra" w:cs="BRH Malayalam Extra"/>
-                <w:color w:val="000000"/>
-                <w:sz w:val="40"/>
-                <w:szCs w:val="40"/>
-              </w:rPr>
-              <w:t>õ Óx¥d</w:t>
+              <w:t>q£</w:t>
+            </w:r>
+            <w:r>
+              <w:rPr>
+                <w:rFonts w:ascii="BRH Malayalam Extra" w:hAnsi="BRH Malayalam Extra" w:cs="BRH Malayalam Extra"/>
+                <w:sz w:val="34"/>
+                <w:szCs w:val="40"/>
+                <w:highlight w:val="yellow"/>
+              </w:rPr>
+              <w:t>–</w:t>
+            </w:r>
+            <w:r>
+              <w:rPr>
+                <w:rFonts w:ascii="BRH Malayalam Extra" w:hAnsi="BRH Malayalam Extra" w:cs="BRH Malayalam Extra"/>
+                <w:sz w:val="40"/>
+                <w:szCs w:val="40"/>
+                <w:highlight w:val="yellow"/>
+              </w:rPr>
+              <w:t>I</w:t>
+            </w:r>
+            <w:r>
+              <w:rPr>
+                <w:rFonts w:ascii="BRH Malayalam Extra" w:hAnsi="BRH Malayalam Extra" w:cs="BRH Malayalam Extra"/>
+                <w:sz w:val="40"/>
+                <w:szCs w:val="40"/>
+              </w:rPr>
+              <w:t>¥Mx „pizb§</w:t>
+            </w:r>
+            <w:r>
+              <w:rPr>
+                <w:rFonts w:ascii="BRH Malayalam Extra" w:hAnsi="BRH Malayalam Extra" w:cs="BRH Malayalam Extra"/>
+                <w:sz w:val="40"/>
+                <w:szCs w:val="40"/>
+              </w:rPr>
+              <w:t xml:space="preserve"> </w:t>
             </w:r>
           </w:p>
         </w:tc>
@@ -618,89 +637,61 @@
           </w:tcPr>
           <w:p>
             <w:pPr>
-              <w:spacing w:before="0" w:line="252" w:lineRule="auto"/>
-              <w:rPr>
-                <w:rFonts w:ascii="BRH Malayalam Extra" w:hAnsi="BRH Malayalam Extra" w:cs="BRH Malayalam Extra"/>
-                <w:color w:val="000000"/>
-                <w:sz w:val="40"/>
-                <w:szCs w:val="40"/>
-              </w:rPr>
-            </w:pPr>
-            <w:r>
-              <w:rPr>
-                <w:rFonts w:ascii="BRH Malayalam Extra" w:hAnsi="BRH Malayalam Extra" w:cs="BRH Malayalam Extra"/>
-                <w:color w:val="000000"/>
-                <w:sz w:val="40"/>
-                <w:szCs w:val="40"/>
-              </w:rPr>
-              <w:t>sûª</w:t>
-            </w:r>
-            <w:r>
-              <w:rPr>
-                <w:rFonts w:ascii="BRH Malayalam Extra" w:hAnsi="BRH Malayalam Extra" w:cs="BRH Malayalam Extra"/>
-                <w:color w:val="000000"/>
-                <w:sz w:val="40"/>
-                <w:szCs w:val="40"/>
-                <w:highlight w:val="green"/>
-              </w:rPr>
-              <w:t>Yksõ</w:t>
-            </w:r>
-            <w:r>
-              <w:rPr>
-                <w:rFonts w:ascii="BRH Malayalam Extra" w:hAnsi="BRH Malayalam Extra" w:cs="BRH Malayalam Extra"/>
-                <w:color w:val="000000"/>
-                <w:sz w:val="40"/>
-                <w:szCs w:val="40"/>
-              </w:rPr>
-              <w:t xml:space="preserve"> Óx¥d</w:t>
-            </w:r>
-          </w:p>
-          <w:p>
-            <w:pPr>
               <w:widowControl w:val="0"/>
               <w:autoSpaceDE w:val="0"/>
               <w:autoSpaceDN w:val="0"/>
               <w:adjustRightInd w:val="0"/>
-              <w:spacing w:before="0" w:line="240" w:lineRule="auto"/>
-              <w:rPr>
-                <w:rFonts w:ascii="BRH Devanagari Extra" w:hAnsi="BRH Devanagari Extra" w:cs="BRH Devanagari Extra"/>
-                <w:sz w:val="40"/>
-                <w:szCs w:val="40"/>
-              </w:rPr>
-            </w:pPr>
-            <w:r>
-              <w:rPr>
-                <w:b/>
-                <w:bCs/>
-              </w:rPr>
-              <w:t>(missing “ra”</w:t>
-            </w:r>
-            <w:r>
-              <w:rPr>
-                <w:rFonts w:ascii="BRH Malayalam Extra" w:hAnsi="BRH Malayalam Extra" w:cs="BRH Malayalam Extra"/>
-                <w:color w:val="000000"/>
+              <w:spacing w:line="240" w:lineRule="auto"/>
+              <w:rPr>
+                <w:rFonts w:ascii="BRH Malayalam Extra" w:hAnsi="BRH Malayalam Extra" w:cs="BRH Malayalam Extra"/>
+                <w:color w:val="000000"/>
+                <w:sz w:val="40"/>
+                <w:szCs w:val="40"/>
+              </w:rPr>
+            </w:pPr>
+            <w:r>
+              <w:rPr>
+                <w:rFonts w:ascii="BRH Malayalam Extra" w:hAnsi="BRH Malayalam Extra" w:cs="BRH Malayalam Extra"/>
+                <w:sz w:val="40"/>
+                <w:szCs w:val="40"/>
+              </w:rPr>
+              <w:t xml:space="preserve">PZ¡—J </w:t>
+            </w:r>
+            <w:r>
+              <w:rPr>
+                <w:rFonts w:ascii="BRH Malayalam Extra" w:hAnsi="BRH Malayalam Extra" w:cs="BRH Malayalam Extra"/>
+                <w:sz w:val="40"/>
+                <w:szCs w:val="40"/>
+                <w:highlight w:val="green"/>
+              </w:rPr>
+              <w:t>q£I</w:t>
+            </w:r>
+            <w:r>
+              <w:rPr>
+                <w:rFonts w:ascii="BRH Malayalam Extra" w:hAnsi="BRH Malayalam Extra" w:cs="BRH Malayalam Extra"/>
+                <w:sz w:val="40"/>
+                <w:szCs w:val="40"/>
+              </w:rPr>
+              <w:t>¥Mx „pizb§</w:t>
+            </w:r>
+            <w:r>
+              <w:rPr>
+                <w:rFonts w:ascii="BRH Malayalam Extra" w:hAnsi="BRH Malayalam Extra" w:cs="BRH Malayalam Extra"/>
                 <w:sz w:val="40"/>
                 <w:szCs w:val="40"/>
               </w:rPr>
               <w:t xml:space="preserve"> </w:t>
-            </w:r>
-            <w:r>
-              <w:rPr>
-                <w:b/>
-                <w:bCs/>
-              </w:rPr>
-              <w:t>inserted)</w:t>
             </w:r>
           </w:p>
         </w:tc>
       </w:tr>
       <w:tr>
         <w:trPr>
-          <w:trHeight w:val="877"/>
+          <w:trHeight w:val="1041"/>
         </w:trPr>
         <w:tc>
           <w:tcPr>
-            <w:tcW w:w="4019" w:type="dxa"/>
+            <w:tcW w:w="4331" w:type="dxa"/>
             <w:tcBorders>
               <w:top w:val="single" w:sz="4" w:space="0" w:color="000000"/>
               <w:left w:val="single" w:sz="4" w:space="0" w:color="000000"/>
@@ -713,6 +704,7 @@
               <w:spacing w:before="0" w:line="240" w:lineRule="auto"/>
               <w:rPr>
                 <w:b/>
+                <w:color w:val="FF0000"/>
                 <w:sz w:val="28"/>
                 <w:szCs w:val="28"/>
               </w:rPr>
@@ -720,36 +712,37 @@
             <w:r>
               <w:rPr>
                 <w:b/>
-                <w:sz w:val="28"/>
-                <w:szCs w:val="28"/>
-              </w:rPr>
-              <w:t>Tri Naachiketam</w:t>
-            </w:r>
-          </w:p>
-          <w:p>
-            <w:pPr>
-              <w:spacing w:before="0" w:line="240" w:lineRule="auto"/>
+                <w:color w:val="FF0000"/>
+                <w:sz w:val="28"/>
+                <w:szCs w:val="28"/>
+              </w:rPr>
+              <w:t>4.1</w:t>
+            </w:r>
+            <w:r>
               <w:rPr>
                 <w:b/>
-                <w:sz w:val="28"/>
-                <w:szCs w:val="28"/>
-              </w:rPr>
-            </w:pPr>
+                <w:color w:val="FF0000"/>
+                <w:sz w:val="28"/>
+                <w:szCs w:val="28"/>
+              </w:rPr>
+              <w:t xml:space="preserve">3 – </w:t>
+            </w:r>
             <w:r>
               <w:rPr>
                 <w:b/>
-                <w:sz w:val="28"/>
-                <w:szCs w:val="28"/>
-              </w:rPr>
-              <w:t>T.B.3.11.9.8</w:t>
-            </w:r>
-          </w:p>
-          <w:p>
-            <w:pPr>
-              <w:spacing w:before="0" w:line="240" w:lineRule="auto"/>
-              <w:jc w:val="both"/>
+                <w:color w:val="FF0000"/>
+                <w:sz w:val="28"/>
+                <w:szCs w:val="28"/>
+              </w:rPr>
+              <w:t>dahara vidyaa</w:t>
+            </w:r>
+          </w:p>
+          <w:p>
+            <w:pPr>
+              <w:spacing w:before="0" w:line="240" w:lineRule="auto"/>
               <w:rPr>
                 <w:b/>
+                <w:color w:val="FF0000"/>
                 <w:sz w:val="28"/>
                 <w:szCs w:val="28"/>
               </w:rPr>
@@ -757,28 +750,48 @@
             <w:r>
               <w:rPr>
                 <w:b/>
-                <w:sz w:val="28"/>
-                <w:szCs w:val="28"/>
-              </w:rPr>
-              <w:t>Line No. 1</w:t>
-            </w:r>
-          </w:p>
-          <w:p>
-            <w:pPr>
-              <w:spacing w:before="0" w:line="240" w:lineRule="auto"/>
+                <w:color w:val="FF0000"/>
+                <w:sz w:val="28"/>
+                <w:szCs w:val="28"/>
+              </w:rPr>
+              <w:t>Statement</w:t>
+            </w:r>
+            <w:r>
               <w:rPr>
                 <w:b/>
-                <w:sz w:val="28"/>
-                <w:szCs w:val="28"/>
-              </w:rPr>
-            </w:pPr>
-            <w:r>
+                <w:color w:val="FF0000"/>
+                <w:sz w:val="28"/>
+                <w:szCs w:val="28"/>
+              </w:rPr>
+              <w:t xml:space="preserve"> No. 1</w:t>
+            </w:r>
+          </w:p>
+          <w:p>
+            <w:pPr>
+              <w:spacing w:before="0" w:line="240" w:lineRule="auto"/>
               <w:rPr>
                 <w:b/>
                 <w:sz w:val="28"/>
                 <w:szCs w:val="28"/>
               </w:rPr>
-              <w:t>Dasini No. 57</w:t>
+            </w:pPr>
+            <w:r>
+              <w:rPr>
+                <w:b/>
+                <w:color w:val="FF0000"/>
+                <w:sz w:val="28"/>
+                <w:szCs w:val="28"/>
+              </w:rPr>
+              <w:t xml:space="preserve">Para No. </w:t>
+            </w:r>
+            <w:r>
+              <w:rPr>
+                <w:b/>
+                <w:color w:val="FF0000"/>
+                <w:sz w:val="28"/>
+                <w:szCs w:val="28"/>
+              </w:rPr>
+              <w:t>12.16</w:t>
             </w:r>
           </w:p>
         </w:tc>
@@ -794,21 +807,25 @@
           </w:tcPr>
           <w:p>
             <w:pPr>
-              <w:spacing w:before="0" w:line="240" w:lineRule="auto"/>
-              <w:rPr>
-                <w:rFonts w:ascii="BRH Devanagari Extra" w:hAnsi="BRH Devanagari Extra" w:cs="BRH Devanagari Extra"/>
-                <w:sz w:val="40"/>
-                <w:szCs w:val="44"/>
-                <w:lang w:eastAsia="en-IN" w:bidi="ml-IN"/>
-              </w:rPr>
-            </w:pPr>
-            <w:r>
-              <w:rPr>
-                <w:rFonts w:ascii="BRH Malayalam Extra" w:hAnsi="BRH Malayalam Extra" w:cs="BRH Malayalam Extra"/>
-                <w:sz w:val="40"/>
-                <w:szCs w:val="40"/>
-              </w:rPr>
-              <w:t>¥Z</w:t>
+              <w:widowControl w:val="0"/>
+              <w:autoSpaceDE w:val="0"/>
+              <w:autoSpaceDN w:val="0"/>
+              <w:adjustRightInd w:val="0"/>
+              <w:spacing w:before="0" w:line="240" w:lineRule="auto"/>
+              <w:rPr>
+                <w:rFonts w:ascii="BRH Malayalam Extra" w:hAnsi="BRH Malayalam Extra" w:cs="BRH Malayalam Extra"/>
+                <w:color w:val="000000"/>
+                <w:sz w:val="40"/>
+                <w:szCs w:val="40"/>
+              </w:rPr>
+            </w:pPr>
+            <w:r>
+              <w:rPr>
+                <w:rFonts w:ascii="BRH Malayalam Extra" w:hAnsi="BRH Malayalam Extra" w:cs="BRH Malayalam Extra"/>
+                <w:sz w:val="40"/>
+                <w:szCs w:val="40"/>
+              </w:rPr>
+              <w:t>e¡</w:t>
             </w:r>
             <w:r>
               <w:rPr>
@@ -824,7 +841,24 @@
                 <w:sz w:val="40"/>
                 <w:szCs w:val="40"/>
               </w:rPr>
-              <w:t>R</w:t>
+              <w:t>ki</w:t>
+            </w:r>
+            <w:r>
+              <w:rPr>
+                <w:rFonts w:ascii="BRH Malayalam Extra" w:hAnsi="BRH Malayalam Extra" w:cs="BRH Malayalam Extra"/>
+                <w:sz w:val="40"/>
+                <w:szCs w:val="40"/>
+                <w:highlight w:val="yellow"/>
+              </w:rPr>
+              <w:t>Æ—õ</w:t>
+            </w:r>
+            <w:r>
+              <w:rPr>
+                <w:rFonts w:ascii="BRH Malayalam Extra" w:hAnsi="BRH Malayalam Extra" w:cs="BRH Malayalam Extra"/>
+                <w:sz w:val="40"/>
+                <w:szCs w:val="40"/>
+              </w:rPr>
+              <w:t xml:space="preserve"> s</w:t>
             </w:r>
             <w:r>
               <w:rPr>
@@ -836,12 +870,11 @@
             </w:r>
             <w:r>
               <w:rPr>
-                <w:rFonts w:ascii="BRH Malayalam Extra" w:hAnsi="BRH Malayalam Extra" w:cs="BRH Malayalam Extra"/>
-                <w:sz w:val="40"/>
-                <w:szCs w:val="40"/>
-                <w:highlight w:val="yellow"/>
-              </w:rPr>
-              <w:t>sûz</w:t>
+                <w:rFonts w:ascii="BRH Devanagari Extra" w:hAnsi="BRH Devanagari Extra" w:cs="BRH Malayalam Extra"/>
+                <w:sz w:val="32"/>
+                <w:szCs w:val="40"/>
+              </w:rPr>
+              <w:t>ò</w:t>
             </w:r>
             <w:r>
               <w:rPr>
@@ -857,23 +890,7 @@
                 <w:sz w:val="40"/>
                 <w:szCs w:val="40"/>
               </w:rPr>
-              <w:t xml:space="preserve"> j—q</w:t>
-            </w:r>
-            <w:r>
-              <w:rPr>
-                <w:rFonts w:ascii="BRH Malayalam Extra" w:hAnsi="BRH Malayalam Extra" w:cs="BRH Malayalam Extra"/>
-                <w:sz w:val="34"/>
-                <w:szCs w:val="40"/>
-              </w:rPr>
-              <w:t>–</w:t>
-            </w:r>
-            <w:r>
-              <w:rPr>
-                <w:rFonts w:ascii="BRH Malayalam Extra" w:hAnsi="BRH Malayalam Extra" w:cs="BRH Malayalam Extra"/>
-                <w:sz w:val="40"/>
-                <w:szCs w:val="40"/>
-              </w:rPr>
-              <w:t>sûz</w:t>
+              <w:t>ÓI |</w:t>
             </w:r>
           </w:p>
         </w:tc>
@@ -889,6 +906,3590 @@
           </w:tcPr>
           <w:p>
             <w:pPr>
+              <w:spacing w:before="0" w:line="252" w:lineRule="auto"/>
+              <w:rPr>
+                <w:rFonts w:ascii="BRH Malayalam Extra" w:hAnsi="BRH Malayalam Extra" w:cs="BRH Malayalam Extra"/>
+                <w:color w:val="000000"/>
+                <w:sz w:val="40"/>
+                <w:szCs w:val="40"/>
+              </w:rPr>
+            </w:pPr>
+            <w:r>
+              <w:rPr>
+                <w:rFonts w:ascii="BRH Malayalam Extra" w:hAnsi="BRH Malayalam Extra" w:cs="BRH Malayalam Extra"/>
+                <w:sz w:val="40"/>
+                <w:szCs w:val="40"/>
+              </w:rPr>
+              <w:t>e¡</w:t>
+            </w:r>
+            <w:r>
+              <w:rPr>
+                <w:rFonts w:ascii="BRH Malayalam Extra" w:hAnsi="BRH Malayalam Extra" w:cs="BRH Malayalam Extra"/>
+                <w:sz w:val="34"/>
+                <w:szCs w:val="40"/>
+              </w:rPr>
+              <w:t>–</w:t>
+            </w:r>
+            <w:r>
+              <w:rPr>
+                <w:rFonts w:ascii="BRH Malayalam Extra" w:hAnsi="BRH Malayalam Extra" w:cs="BRH Malayalam Extra"/>
+                <w:sz w:val="40"/>
+                <w:szCs w:val="40"/>
+              </w:rPr>
+              <w:t>k</w:t>
+            </w:r>
+            <w:r>
+              <w:rPr>
+                <w:rFonts w:ascii="BRH Malayalam Extra" w:hAnsi="BRH Malayalam Extra" w:cs="BRH Malayalam Extra"/>
+                <w:sz w:val="40"/>
+                <w:szCs w:val="40"/>
+                <w:highlight w:val="green"/>
+              </w:rPr>
+              <w:t>i</w:t>
+            </w:r>
+            <w:r>
+              <w:rPr>
+                <w:rFonts w:ascii="BRH Malayalam Extra" w:hAnsi="BRH Malayalam Extra" w:cs="BRH Malayalam Extra"/>
+                <w:sz w:val="40"/>
+                <w:szCs w:val="40"/>
+              </w:rPr>
+              <w:t>—Æõ s</w:t>
+            </w:r>
+            <w:r>
+              <w:rPr>
+                <w:rFonts w:ascii="BRH Malayalam Extra" w:hAnsi="BRH Malayalam Extra" w:cs="BRH Malayalam Extra"/>
+                <w:sz w:val="34"/>
+                <w:szCs w:val="40"/>
+              </w:rPr>
+              <w:t>–</w:t>
+            </w:r>
+            <w:r>
+              <w:rPr>
+                <w:rFonts w:ascii="BRH Devanagari Extra" w:hAnsi="BRH Devanagari Extra" w:cs="BRH Malayalam Extra"/>
+                <w:sz w:val="32"/>
+                <w:szCs w:val="40"/>
+              </w:rPr>
+              <w:t>ò</w:t>
+            </w:r>
+            <w:r>
+              <w:rPr>
+                <w:rFonts w:ascii="BRH Malayalam Extra" w:hAnsi="BRH Malayalam Extra" w:cs="BRH Malayalam Extra"/>
+                <w:sz w:val="34"/>
+                <w:szCs w:val="40"/>
+              </w:rPr>
+              <w:t>–</w:t>
+            </w:r>
+            <w:r>
+              <w:rPr>
+                <w:rFonts w:ascii="BRH Malayalam Extra" w:hAnsi="BRH Malayalam Extra" w:cs="BRH Malayalam Extra"/>
+                <w:sz w:val="40"/>
+                <w:szCs w:val="40"/>
+              </w:rPr>
+              <w:t>ÓI |</w:t>
+            </w:r>
+          </w:p>
+        </w:tc>
+      </w:tr>
+      <w:tr>
+        <w:trPr>
+          <w:trHeight w:val="1041"/>
+        </w:trPr>
+        <w:tc>
+          <w:tcPr>
+            <w:tcW w:w="4331" w:type="dxa"/>
+            <w:tcBorders>
+              <w:top w:val="single" w:sz="4" w:space="0" w:color="000000"/>
+              <w:left w:val="single" w:sz="4" w:space="0" w:color="000000"/>
+              <w:bottom w:val="single" w:sz="4" w:space="0" w:color="000000"/>
+              <w:right w:val="single" w:sz="4" w:space="0" w:color="000000"/>
+            </w:tcBorders>
+          </w:tcPr>
+          <w:p>
+            <w:pPr>
+              <w:spacing w:before="0" w:line="240" w:lineRule="auto"/>
+              <w:rPr>
+                <w:b/>
+                <w:color w:val="FF0000"/>
+                <w:sz w:val="28"/>
+                <w:szCs w:val="28"/>
+              </w:rPr>
+            </w:pPr>
+            <w:r>
+              <w:rPr>
+                <w:b/>
+                <w:color w:val="FF0000"/>
+                <w:sz w:val="28"/>
+                <w:szCs w:val="28"/>
+              </w:rPr>
+              <w:t>4.14</w:t>
+            </w:r>
+            <w:r>
+              <w:rPr>
+                <w:b/>
+                <w:color w:val="FF0000"/>
+                <w:sz w:val="28"/>
+                <w:szCs w:val="28"/>
+              </w:rPr>
+              <w:t xml:space="preserve"> – </w:t>
+            </w:r>
+            <w:r>
+              <w:rPr>
+                <w:b/>
+                <w:color w:val="FF0000"/>
+                <w:sz w:val="28"/>
+                <w:szCs w:val="28"/>
+              </w:rPr>
+              <w:t>naaraayaNa suktam</w:t>
+            </w:r>
+          </w:p>
+          <w:p>
+            <w:pPr>
+              <w:spacing w:before="0" w:line="240" w:lineRule="auto"/>
+              <w:rPr>
+                <w:b/>
+                <w:color w:val="FF0000"/>
+                <w:sz w:val="28"/>
+                <w:szCs w:val="28"/>
+              </w:rPr>
+            </w:pPr>
+            <w:r>
+              <w:rPr>
+                <w:b/>
+                <w:color w:val="FF0000"/>
+                <w:sz w:val="28"/>
+                <w:szCs w:val="28"/>
+              </w:rPr>
+              <w:t>Statement</w:t>
+            </w:r>
+            <w:r>
+              <w:rPr>
+                <w:b/>
+                <w:color w:val="FF0000"/>
+                <w:sz w:val="28"/>
+                <w:szCs w:val="28"/>
+              </w:rPr>
+              <w:t xml:space="preserve"> No. 1</w:t>
+            </w:r>
+          </w:p>
+          <w:p>
+            <w:pPr>
+              <w:spacing w:before="0" w:line="240" w:lineRule="auto"/>
+              <w:rPr>
+                <w:b/>
+                <w:sz w:val="28"/>
+                <w:szCs w:val="28"/>
+              </w:rPr>
+            </w:pPr>
+            <w:r>
+              <w:rPr>
+                <w:b/>
+                <w:color w:val="FF0000"/>
+                <w:sz w:val="28"/>
+                <w:szCs w:val="28"/>
+              </w:rPr>
+              <w:t xml:space="preserve">Para No. </w:t>
+            </w:r>
+            <w:r>
+              <w:rPr>
+                <w:b/>
+                <w:color w:val="FF0000"/>
+                <w:sz w:val="28"/>
+                <w:szCs w:val="28"/>
+              </w:rPr>
+              <w:t>13.10</w:t>
+            </w:r>
+          </w:p>
+        </w:tc>
+        <w:tc>
+          <w:tcPr>
+            <w:tcW w:w="5103" w:type="dxa"/>
+            <w:tcBorders>
+              <w:top w:val="single" w:sz="4" w:space="0" w:color="000000"/>
+              <w:left w:val="single" w:sz="4" w:space="0" w:color="000000"/>
+              <w:bottom w:val="single" w:sz="4" w:space="0" w:color="000000"/>
+              <w:right w:val="single" w:sz="4" w:space="0" w:color="000000"/>
+            </w:tcBorders>
+          </w:tcPr>
+          <w:p>
+            <w:pPr>
+              <w:widowControl w:val="0"/>
+              <w:autoSpaceDE w:val="0"/>
+              <w:autoSpaceDN w:val="0"/>
+              <w:adjustRightInd w:val="0"/>
+              <w:spacing w:line="240" w:lineRule="auto"/>
+              <w:rPr>
+                <w:rFonts w:ascii="BRH Malayalam Extra" w:hAnsi="BRH Malayalam Extra" w:cs="BRH Malayalam Extra"/>
+                <w:color w:val="000000"/>
+                <w:sz w:val="40"/>
+                <w:szCs w:val="40"/>
+              </w:rPr>
+            </w:pPr>
+            <w:r>
+              <w:rPr>
+                <w:rFonts w:ascii="BRH Malayalam Extra" w:hAnsi="BRH Malayalam Extra" w:cs="BRH Malayalam Extra"/>
+                <w:sz w:val="40"/>
+                <w:szCs w:val="40"/>
+              </w:rPr>
+              <w:t>¥b</w:t>
+            </w:r>
+            <w:r>
+              <w:rPr>
+                <w:rFonts w:ascii="BRH Malayalam Extra" w:hAnsi="BRH Malayalam Extra" w:cs="BRH Malayalam Extra"/>
+                <w:sz w:val="34"/>
+                <w:szCs w:val="40"/>
+              </w:rPr>
+              <w:t>–</w:t>
+            </w:r>
+            <w:r>
+              <w:rPr>
+                <w:rFonts w:ascii="BRH Malayalam Extra" w:hAnsi="BRH Malayalam Extra" w:cs="BRH Malayalam Extra"/>
+                <w:sz w:val="40"/>
+                <w:szCs w:val="40"/>
+              </w:rPr>
+              <w:t>tixex—bZm</w:t>
+            </w:r>
+            <w:r>
+              <w:rPr>
+                <w:rFonts w:ascii="BRH Malayalam Extra" w:hAnsi="BRH Malayalam Extra" w:cs="BRH Malayalam Extra"/>
+                <w:sz w:val="34"/>
+                <w:szCs w:val="40"/>
+              </w:rPr>
+              <w:t>–</w:t>
+            </w:r>
+            <w:r>
+              <w:rPr>
+                <w:rFonts w:ascii="BRH Malayalam Extra" w:hAnsi="BRH Malayalam Extra" w:cs="BRH Malayalam Extra"/>
+                <w:sz w:val="40"/>
+                <w:szCs w:val="40"/>
+              </w:rPr>
+              <w:t xml:space="preserve"> isë—</w:t>
+            </w:r>
+            <w:r>
+              <w:rPr>
+                <w:rFonts w:ascii="BRH Malayalam Extra" w:hAnsi="BRH Malayalam Extra" w:cs="BRH Malayalam Extra"/>
+                <w:sz w:val="40"/>
+                <w:szCs w:val="40"/>
+                <w:highlight w:val="yellow"/>
+              </w:rPr>
+              <w:t>KJ</w:t>
+            </w:r>
+            <w:r>
+              <w:rPr>
+                <w:rFonts w:ascii="BRH Malayalam Extra" w:hAnsi="BRH Malayalam Extra" w:cs="BRH Malayalam Extra"/>
+                <w:sz w:val="40"/>
+                <w:szCs w:val="40"/>
+              </w:rPr>
+              <w:t xml:space="preserve"> |</w:t>
+            </w:r>
+          </w:p>
+        </w:tc>
+        <w:tc>
+          <w:tcPr>
+            <w:tcW w:w="5245" w:type="dxa"/>
+            <w:tcBorders>
+              <w:top w:val="single" w:sz="4" w:space="0" w:color="000000"/>
+              <w:left w:val="single" w:sz="4" w:space="0" w:color="000000"/>
+              <w:bottom w:val="single" w:sz="4" w:space="0" w:color="000000"/>
+              <w:right w:val="single" w:sz="4" w:space="0" w:color="000000"/>
+            </w:tcBorders>
+          </w:tcPr>
+          <w:p>
+            <w:pPr>
+              <w:spacing w:before="0" w:line="252" w:lineRule="auto"/>
+              <w:rPr>
+                <w:rFonts w:ascii="BRH Malayalam Extra" w:hAnsi="BRH Malayalam Extra" w:cs="BRH Malayalam Extra"/>
+                <w:color w:val="000000"/>
+                <w:sz w:val="40"/>
+                <w:szCs w:val="40"/>
+              </w:rPr>
+            </w:pPr>
+            <w:r>
+              <w:rPr>
+                <w:rFonts w:ascii="BRH Malayalam Extra" w:hAnsi="BRH Malayalam Extra" w:cs="BRH Malayalam Extra"/>
+                <w:sz w:val="40"/>
+                <w:szCs w:val="40"/>
+              </w:rPr>
+              <w:t>¥b</w:t>
+            </w:r>
+            <w:r>
+              <w:rPr>
+                <w:rFonts w:ascii="BRH Malayalam Extra" w:hAnsi="BRH Malayalam Extra" w:cs="BRH Malayalam Extra"/>
+                <w:sz w:val="34"/>
+                <w:szCs w:val="40"/>
+              </w:rPr>
+              <w:t>–</w:t>
+            </w:r>
+            <w:r>
+              <w:rPr>
+                <w:rFonts w:ascii="BRH Malayalam Extra" w:hAnsi="BRH Malayalam Extra" w:cs="BRH Malayalam Extra"/>
+                <w:sz w:val="40"/>
+                <w:szCs w:val="40"/>
+              </w:rPr>
+              <w:t>tixex—bZm</w:t>
+            </w:r>
+            <w:r>
+              <w:rPr>
+                <w:rFonts w:ascii="BRH Malayalam Extra" w:hAnsi="BRH Malayalam Extra" w:cs="BRH Malayalam Extra"/>
+                <w:sz w:val="34"/>
+                <w:szCs w:val="40"/>
+              </w:rPr>
+              <w:t>–</w:t>
+            </w:r>
+            <w:r>
+              <w:rPr>
+                <w:rFonts w:ascii="BRH Malayalam Extra" w:hAnsi="BRH Malayalam Extra" w:cs="BRH Malayalam Extra"/>
+                <w:sz w:val="40"/>
+                <w:szCs w:val="40"/>
+              </w:rPr>
+              <w:t xml:space="preserve"> isë—</w:t>
+            </w:r>
+            <w:r>
+              <w:rPr>
+                <w:rFonts w:ascii="BRH Malayalam Extra" w:hAnsi="BRH Malayalam Extra" w:cs="BRH Malayalam Extra"/>
+                <w:sz w:val="40"/>
+                <w:szCs w:val="40"/>
+                <w:highlight w:val="green"/>
+              </w:rPr>
+              <w:t>MJ</w:t>
+            </w:r>
+            <w:r>
+              <w:rPr>
+                <w:rFonts w:ascii="BRH Malayalam Extra" w:hAnsi="BRH Malayalam Extra" w:cs="BRH Malayalam Extra"/>
+                <w:sz w:val="40"/>
+                <w:szCs w:val="40"/>
+              </w:rPr>
+              <w:t xml:space="preserve"> |</w:t>
+            </w:r>
+          </w:p>
+        </w:tc>
+      </w:tr>
+      <w:tr>
+        <w:trPr>
+          <w:trHeight w:val="1420"/>
+        </w:trPr>
+        <w:tc>
+          <w:tcPr>
+            <w:tcW w:w="4331" w:type="dxa"/>
+            <w:tcBorders>
+              <w:top w:val="single" w:sz="4" w:space="0" w:color="000000"/>
+              <w:left w:val="single" w:sz="4" w:space="0" w:color="000000"/>
+              <w:bottom w:val="single" w:sz="4" w:space="0" w:color="000000"/>
+              <w:right w:val="single" w:sz="4" w:space="0" w:color="000000"/>
+            </w:tcBorders>
+          </w:tcPr>
+          <w:p>
+            <w:pPr>
+              <w:spacing w:before="0" w:line="240" w:lineRule="auto"/>
+              <w:rPr>
+                <w:b/>
+                <w:color w:val="FF0000"/>
+                <w:sz w:val="28"/>
+                <w:szCs w:val="28"/>
+              </w:rPr>
+            </w:pPr>
+            <w:r>
+              <w:rPr>
+                <w:b/>
+                <w:color w:val="FF0000"/>
+                <w:sz w:val="28"/>
+                <w:szCs w:val="28"/>
+              </w:rPr>
+              <w:t>4.30</w:t>
+            </w:r>
+            <w:r>
+              <w:rPr>
+                <w:b/>
+                <w:color w:val="FF0000"/>
+                <w:sz w:val="28"/>
+                <w:szCs w:val="28"/>
+              </w:rPr>
+              <w:t xml:space="preserve"> – </w:t>
+            </w:r>
+            <w:r>
+              <w:rPr>
+                <w:b/>
+                <w:color w:val="FF0000"/>
+                <w:sz w:val="28"/>
+                <w:szCs w:val="28"/>
+              </w:rPr>
+              <w:t>gaayatyraavaahana mantras</w:t>
+            </w:r>
+          </w:p>
+          <w:p>
+            <w:pPr>
+              <w:spacing w:before="0" w:line="240" w:lineRule="auto"/>
+              <w:rPr>
+                <w:b/>
+                <w:color w:val="FF0000"/>
+                <w:sz w:val="28"/>
+                <w:szCs w:val="28"/>
+              </w:rPr>
+            </w:pPr>
+            <w:r>
+              <w:rPr>
+                <w:b/>
+                <w:color w:val="FF0000"/>
+                <w:sz w:val="28"/>
+                <w:szCs w:val="28"/>
+              </w:rPr>
+              <w:t>Last line</w:t>
+            </w:r>
+          </w:p>
+          <w:p>
+            <w:pPr>
+              <w:spacing w:before="0" w:line="240" w:lineRule="auto"/>
+              <w:rPr>
+                <w:b/>
+                <w:sz w:val="28"/>
+                <w:szCs w:val="28"/>
+              </w:rPr>
+            </w:pPr>
+            <w:r>
+              <w:rPr>
+                <w:b/>
+                <w:color w:val="FF0000"/>
+                <w:sz w:val="28"/>
+                <w:szCs w:val="28"/>
+              </w:rPr>
+              <w:t xml:space="preserve">Para No. </w:t>
+            </w:r>
+            <w:r>
+              <w:rPr>
+                <w:b/>
+                <w:color w:val="FF0000"/>
+                <w:sz w:val="28"/>
+                <w:szCs w:val="28"/>
+              </w:rPr>
+              <w:t>35.1</w:t>
+            </w:r>
+          </w:p>
+        </w:tc>
+        <w:tc>
+          <w:tcPr>
+            <w:tcW w:w="5103" w:type="dxa"/>
+            <w:tcBorders>
+              <w:top w:val="single" w:sz="4" w:space="0" w:color="000000"/>
+              <w:left w:val="single" w:sz="4" w:space="0" w:color="000000"/>
+              <w:bottom w:val="single" w:sz="4" w:space="0" w:color="000000"/>
+              <w:right w:val="single" w:sz="4" w:space="0" w:color="000000"/>
+            </w:tcBorders>
+          </w:tcPr>
+          <w:p>
+            <w:pPr>
+              <w:widowControl w:val="0"/>
+              <w:autoSpaceDE w:val="0"/>
+              <w:autoSpaceDN w:val="0"/>
+              <w:adjustRightInd w:val="0"/>
+              <w:spacing w:before="0" w:line="240" w:lineRule="auto"/>
+              <w:rPr>
+                <w:rFonts w:ascii="BRH Malayalam Extra" w:hAnsi="BRH Malayalam Extra" w:cs="BRH Malayalam Extra"/>
+                <w:sz w:val="40"/>
+                <w:szCs w:val="40"/>
+              </w:rPr>
+            </w:pPr>
+            <w:r>
+              <w:rPr>
+                <w:rFonts w:ascii="BRH Malayalam Extra" w:hAnsi="BRH Malayalam Extra" w:cs="BRH Malayalam Extra"/>
+                <w:sz w:val="40"/>
+                <w:szCs w:val="40"/>
+              </w:rPr>
+              <w:t>qzª¥rxedj¥d</w:t>
+            </w:r>
+            <w:r>
+              <w:rPr>
+                <w:rFonts w:ascii="BRH Malayalam Extra" w:hAnsi="BRH Malayalam Extra" w:cs="BRH Malayalam Extra"/>
+                <w:sz w:val="40"/>
+                <w:szCs w:val="40"/>
+              </w:rPr>
+              <w:t xml:space="preserve"> </w:t>
+            </w:r>
+          </w:p>
+          <w:p>
+            <w:pPr>
+              <w:widowControl w:val="0"/>
+              <w:autoSpaceDE w:val="0"/>
+              <w:autoSpaceDN w:val="0"/>
+              <w:adjustRightInd w:val="0"/>
+              <w:spacing w:before="0" w:line="240" w:lineRule="auto"/>
+              <w:rPr>
+                <w:rFonts w:ascii="BRH Malayalam Extra" w:hAnsi="BRH Malayalam Extra" w:cs="BRH Malayalam Extra"/>
+                <w:color w:val="000000"/>
+                <w:sz w:val="40"/>
+                <w:szCs w:val="40"/>
+              </w:rPr>
+            </w:pPr>
+            <w:r>
+              <w:rPr>
+                <w:rFonts w:ascii="BRH Malayalam Extra" w:hAnsi="BRH Malayalam Extra" w:cs="BRH Malayalam Extra"/>
+                <w:sz w:val="40"/>
+                <w:szCs w:val="40"/>
+              </w:rPr>
+              <w:t>py—dy¥jx</w:t>
+            </w:r>
+            <w:r>
+              <w:rPr>
+                <w:rFonts w:ascii="BRH Malayalam Extra" w:hAnsi="BRH Malayalam Extra" w:cs="BRH Malayalam Extra"/>
+                <w:sz w:val="34"/>
+                <w:szCs w:val="40"/>
+              </w:rPr>
+              <w:t>–</w:t>
+            </w:r>
+            <w:r>
+              <w:rPr>
+                <w:rFonts w:ascii="BRH Malayalam Extra" w:hAnsi="BRH Malayalam Extra" w:cs="BRH Malayalam Extra"/>
+                <w:sz w:val="40"/>
+                <w:szCs w:val="40"/>
+                <w:highlight w:val="yellow"/>
+              </w:rPr>
+              <w:t>M</w:t>
+            </w:r>
+            <w:r>
+              <w:rPr>
+                <w:rFonts w:ascii="BRH Malayalam Extra" w:hAnsi="BRH Malayalam Extra" w:cs="BRH Malayalam Extra"/>
+                <w:sz w:val="34"/>
+                <w:szCs w:val="40"/>
+                <w:highlight w:val="yellow"/>
+              </w:rPr>
+              <w:t>–</w:t>
+            </w:r>
+            <w:r>
+              <w:rPr>
+                <w:rFonts w:ascii="BRH Malayalam Extra" w:hAnsi="BRH Malayalam Extra" w:cs="BRH Malayalam Extra"/>
+                <w:sz w:val="40"/>
+                <w:szCs w:val="40"/>
+                <w:highlight w:val="yellow"/>
+              </w:rPr>
+              <w:t>J</w:t>
+            </w:r>
+          </w:p>
+        </w:tc>
+        <w:tc>
+          <w:tcPr>
+            <w:tcW w:w="5245" w:type="dxa"/>
+            <w:tcBorders>
+              <w:top w:val="single" w:sz="4" w:space="0" w:color="000000"/>
+              <w:left w:val="single" w:sz="4" w:space="0" w:color="000000"/>
+              <w:bottom w:val="single" w:sz="4" w:space="0" w:color="000000"/>
+              <w:right w:val="single" w:sz="4" w:space="0" w:color="000000"/>
+            </w:tcBorders>
+          </w:tcPr>
+          <w:p>
+            <w:pPr>
+              <w:widowControl w:val="0"/>
+              <w:autoSpaceDE w:val="0"/>
+              <w:autoSpaceDN w:val="0"/>
+              <w:adjustRightInd w:val="0"/>
+              <w:spacing w:before="0" w:line="240" w:lineRule="auto"/>
+              <w:rPr>
+                <w:rFonts w:ascii="BRH Malayalam Extra" w:hAnsi="BRH Malayalam Extra" w:cs="BRH Malayalam Extra"/>
+                <w:sz w:val="40"/>
+                <w:szCs w:val="40"/>
+              </w:rPr>
+            </w:pPr>
+            <w:r>
+              <w:rPr>
+                <w:rFonts w:ascii="BRH Malayalam Extra" w:hAnsi="BRH Malayalam Extra" w:cs="BRH Malayalam Extra"/>
+                <w:sz w:val="40"/>
+                <w:szCs w:val="40"/>
+              </w:rPr>
+              <w:t>qzª¥rxedj¥d</w:t>
+            </w:r>
+            <w:r>
+              <w:rPr>
+                <w:rFonts w:ascii="BRH Malayalam Extra" w:hAnsi="BRH Malayalam Extra" w:cs="BRH Malayalam Extra"/>
+                <w:sz w:val="40"/>
+                <w:szCs w:val="40"/>
+              </w:rPr>
+              <w:t xml:space="preserve"> </w:t>
+            </w:r>
+          </w:p>
+          <w:p>
+            <w:pPr>
+              <w:spacing w:before="0" w:line="252" w:lineRule="auto"/>
+              <w:rPr>
+                <w:rFonts w:ascii="Cambria" w:hAnsi="Cambria" w:cs="BRH Malayalam Extra"/>
+                <w:color w:val="000000"/>
+                <w:sz w:val="40"/>
+                <w:szCs w:val="40"/>
+              </w:rPr>
+            </w:pPr>
+            <w:r>
+              <w:rPr>
+                <w:rFonts w:ascii="BRH Malayalam Extra" w:hAnsi="BRH Malayalam Extra" w:cs="BRH Malayalam Extra"/>
+                <w:sz w:val="40"/>
+                <w:szCs w:val="40"/>
+              </w:rPr>
+              <w:t>py—dy¥jx</w:t>
+            </w:r>
+            <w:r>
+              <w:rPr>
+                <w:rFonts w:ascii="BRH Malayalam Extra" w:hAnsi="BRH Malayalam Extra" w:cs="BRH Malayalam Extra"/>
+                <w:sz w:val="34"/>
+                <w:szCs w:val="40"/>
+              </w:rPr>
+              <w:t>–</w:t>
+            </w:r>
+            <w:r>
+              <w:rPr>
+                <w:rFonts w:ascii="BRH Malayalam Extra" w:hAnsi="BRH Malayalam Extra" w:cs="BRH Malayalam Extra"/>
+                <w:sz w:val="40"/>
+                <w:szCs w:val="40"/>
+                <w:highlight w:val="green"/>
+              </w:rPr>
+              <w:t>M</w:t>
+            </w:r>
+            <w:r>
+              <w:rPr>
+                <w:rFonts w:ascii="BRH Malayalam Extra" w:hAnsi="BRH Malayalam Extra" w:cs="BRH Malayalam Extra"/>
+                <w:sz w:val="34"/>
+                <w:szCs w:val="40"/>
+                <w:highlight w:val="green"/>
+              </w:rPr>
+              <w:t>–</w:t>
+            </w:r>
+            <w:r>
+              <w:rPr>
+                <w:rFonts w:ascii="BRH Malayalam Extra" w:hAnsi="BRH Malayalam Extra" w:cs="BRH Malayalam Extra"/>
+                <w:sz w:val="34"/>
+                <w:szCs w:val="40"/>
+              </w:rPr>
+              <w:t xml:space="preserve"> </w:t>
+            </w:r>
+            <w:r>
+              <w:rPr>
+                <w:b/>
+                <w:bCs/>
+              </w:rPr>
+              <w:t>(visargam deleted)</w:t>
+            </w:r>
+          </w:p>
+        </w:tc>
+      </w:tr>
+      <w:tr>
+        <w:trPr>
+          <w:trHeight w:val="1041"/>
+        </w:trPr>
+        <w:tc>
+          <w:tcPr>
+            <w:tcW w:w="4331" w:type="dxa"/>
+            <w:tcBorders>
+              <w:top w:val="single" w:sz="4" w:space="0" w:color="000000"/>
+              <w:left w:val="single" w:sz="4" w:space="0" w:color="000000"/>
+              <w:bottom w:val="single" w:sz="4" w:space="0" w:color="000000"/>
+              <w:right w:val="single" w:sz="4" w:space="0" w:color="000000"/>
+            </w:tcBorders>
+          </w:tcPr>
+          <w:p>
+            <w:pPr>
+              <w:spacing w:before="0" w:line="240" w:lineRule="auto"/>
+              <w:rPr>
+                <w:b/>
+                <w:color w:val="FF0000"/>
+                <w:sz w:val="28"/>
+                <w:szCs w:val="28"/>
+              </w:rPr>
+            </w:pPr>
+            <w:r>
+              <w:rPr>
+                <w:b/>
+                <w:color w:val="FF0000"/>
+                <w:sz w:val="28"/>
+                <w:szCs w:val="28"/>
+              </w:rPr>
+              <w:t>4.32</w:t>
+            </w:r>
+            <w:r>
+              <w:rPr>
+                <w:b/>
+                <w:color w:val="FF0000"/>
+                <w:sz w:val="28"/>
+                <w:szCs w:val="28"/>
+              </w:rPr>
+              <w:t xml:space="preserve"> – </w:t>
+            </w:r>
+            <w:r>
+              <w:rPr>
+                <w:b/>
+                <w:color w:val="FF0000"/>
+                <w:sz w:val="28"/>
+                <w:szCs w:val="28"/>
+              </w:rPr>
+              <w:t xml:space="preserve"> Adityadevataa mantraha</w:t>
+            </w:r>
+          </w:p>
+          <w:p>
+            <w:pPr>
+              <w:spacing w:before="0" w:line="240" w:lineRule="auto"/>
+              <w:rPr>
+                <w:b/>
+                <w:color w:val="FF0000"/>
+                <w:sz w:val="28"/>
+                <w:szCs w:val="28"/>
+              </w:rPr>
+            </w:pPr>
+            <w:r>
+              <w:rPr>
+                <w:b/>
+                <w:color w:val="FF0000"/>
+                <w:sz w:val="28"/>
+                <w:szCs w:val="28"/>
+              </w:rPr>
+              <w:t>Last line</w:t>
+            </w:r>
+          </w:p>
+          <w:p>
+            <w:pPr>
+              <w:spacing w:before="0" w:line="240" w:lineRule="auto"/>
+              <w:rPr>
+                <w:b/>
+                <w:sz w:val="28"/>
+                <w:szCs w:val="28"/>
+              </w:rPr>
+            </w:pPr>
+            <w:r>
+              <w:rPr>
+                <w:b/>
+                <w:color w:val="FF0000"/>
+                <w:sz w:val="28"/>
+                <w:szCs w:val="28"/>
+              </w:rPr>
+              <w:t xml:space="preserve">Para No. </w:t>
+            </w:r>
+            <w:r>
+              <w:rPr>
+                <w:b/>
+                <w:color w:val="FF0000"/>
+                <w:sz w:val="28"/>
+                <w:szCs w:val="28"/>
+              </w:rPr>
+              <w:t>37.1</w:t>
+            </w:r>
+          </w:p>
+        </w:tc>
+        <w:tc>
+          <w:tcPr>
+            <w:tcW w:w="5103" w:type="dxa"/>
+            <w:tcBorders>
+              <w:top w:val="single" w:sz="4" w:space="0" w:color="000000"/>
+              <w:left w:val="single" w:sz="4" w:space="0" w:color="000000"/>
+              <w:bottom w:val="single" w:sz="4" w:space="0" w:color="000000"/>
+              <w:right w:val="single" w:sz="4" w:space="0" w:color="000000"/>
+            </w:tcBorders>
+          </w:tcPr>
+          <w:p>
+            <w:pPr>
+              <w:widowControl w:val="0"/>
+              <w:autoSpaceDE w:val="0"/>
+              <w:autoSpaceDN w:val="0"/>
+              <w:adjustRightInd w:val="0"/>
+              <w:spacing w:before="0" w:line="240" w:lineRule="auto"/>
+              <w:rPr>
+                <w:rFonts w:ascii="BRH Malayalam Extra" w:hAnsi="BRH Malayalam Extra" w:cs="BRH Malayalam Extra"/>
+                <w:color w:val="000000"/>
+                <w:sz w:val="40"/>
+                <w:szCs w:val="40"/>
+              </w:rPr>
+            </w:pPr>
+            <w:r>
+              <w:rPr>
+                <w:rFonts w:ascii="BRH Malayalam Extra" w:hAnsi="BRH Malayalam Extra" w:cs="BRH Malayalam Extra"/>
+                <w:sz w:val="40"/>
+                <w:szCs w:val="40"/>
+                <w:highlight w:val="yellow"/>
+              </w:rPr>
+              <w:t>ög</w:t>
+            </w:r>
+            <w:r>
+              <w:rPr>
+                <w:rFonts w:ascii="BRH Malayalam Extra" w:hAnsi="BRH Malayalam Extra" w:cs="BRH Malayalam Extra"/>
+                <w:sz w:val="34"/>
+                <w:szCs w:val="40"/>
+              </w:rPr>
+              <w:t>–</w:t>
+            </w:r>
+            <w:r>
+              <w:rPr>
+                <w:rFonts w:ascii="BRH Malayalam Extra" w:hAnsi="BRH Malayalam Extra" w:cs="BRH Malayalam Extra"/>
+                <w:sz w:val="40"/>
+                <w:szCs w:val="40"/>
+              </w:rPr>
+              <w:t>Ö h¢ªh¡p</w:t>
+            </w:r>
+            <w:r>
+              <w:rPr>
+                <w:rFonts w:ascii="BRH Malayalam Extra" w:hAnsi="BRH Malayalam Extra" w:cs="BRH Malayalam Extra"/>
+                <w:sz w:val="34"/>
+                <w:szCs w:val="40"/>
+              </w:rPr>
+              <w:t>–</w:t>
+            </w:r>
+            <w:r>
+              <w:rPr>
+                <w:rFonts w:ascii="BRH Malayalam Extra" w:hAnsi="BRH Malayalam Extra" w:cs="BRH Malayalam Extra"/>
+                <w:sz w:val="40"/>
+                <w:szCs w:val="40"/>
+              </w:rPr>
+              <w:t>sþ¡p</w:t>
+            </w:r>
+            <w:r>
+              <w:rPr>
+                <w:rFonts w:ascii="BRH Malayalam Extra" w:hAnsi="BRH Malayalam Extra" w:cs="BRH Malayalam Extra"/>
+                <w:sz w:val="34"/>
+                <w:szCs w:val="40"/>
+              </w:rPr>
+              <w:t>–</w:t>
+            </w:r>
+            <w:r>
+              <w:rPr>
+                <w:rFonts w:ascii="BRH Malayalam Extra" w:hAnsi="BRH Malayalam Extra" w:cs="BRH Malayalam Extra"/>
+                <w:sz w:val="40"/>
+                <w:szCs w:val="40"/>
+              </w:rPr>
+              <w:t>¥kxI |</w:t>
+            </w:r>
+            <w:r>
+              <w:rPr>
+                <w:rFonts w:ascii="BRH Malayalam Extra" w:hAnsi="BRH Malayalam Extra" w:cs="Arial"/>
+                <w:bCs/>
+                <w:sz w:val="40"/>
+                <w:szCs w:val="40"/>
+              </w:rPr>
+              <w:t>|</w:t>
+            </w:r>
+          </w:p>
+        </w:tc>
+        <w:tc>
+          <w:tcPr>
+            <w:tcW w:w="5245" w:type="dxa"/>
+            <w:tcBorders>
+              <w:top w:val="single" w:sz="4" w:space="0" w:color="000000"/>
+              <w:left w:val="single" w:sz="4" w:space="0" w:color="000000"/>
+              <w:bottom w:val="single" w:sz="4" w:space="0" w:color="000000"/>
+              <w:right w:val="single" w:sz="4" w:space="0" w:color="000000"/>
+            </w:tcBorders>
+          </w:tcPr>
+          <w:p>
+            <w:pPr>
+              <w:spacing w:before="0" w:line="252" w:lineRule="auto"/>
+              <w:rPr>
+                <w:rFonts w:ascii="BRH Malayalam Extra" w:hAnsi="BRH Malayalam Extra" w:cs="BRH Malayalam Extra"/>
+                <w:color w:val="000000"/>
+                <w:sz w:val="40"/>
+                <w:szCs w:val="40"/>
+              </w:rPr>
+            </w:pPr>
+            <w:r>
+              <w:rPr>
+                <w:rFonts w:ascii="BRH Malayalam Extra" w:hAnsi="BRH Malayalam Extra" w:cs="BRH Malayalam Extra"/>
+                <w:sz w:val="40"/>
+                <w:szCs w:val="40"/>
+              </w:rPr>
+              <w:t>ög</w:t>
+            </w:r>
+            <w:r>
+              <w:rPr>
+                <w:rFonts w:ascii="BRH Malayalam Extra" w:hAnsi="BRH Malayalam Extra" w:cs="BRH Malayalam Extra"/>
+                <w:sz w:val="40"/>
+                <w:szCs w:val="40"/>
+                <w:highlight w:val="green"/>
+              </w:rPr>
+              <w:t>Ö</w:t>
+            </w:r>
+            <w:r>
+              <w:rPr>
+                <w:rFonts w:ascii="BRH Malayalam Extra" w:hAnsi="BRH Malayalam Extra" w:cs="BRH Malayalam Extra"/>
+                <w:sz w:val="34"/>
+                <w:szCs w:val="40"/>
+                <w:highlight w:val="green"/>
+              </w:rPr>
+              <w:t>–</w:t>
+            </w:r>
+            <w:r>
+              <w:rPr>
+                <w:rFonts w:ascii="BRH Malayalam Extra" w:hAnsi="BRH Malayalam Extra" w:cs="BRH Malayalam Extra"/>
+                <w:sz w:val="40"/>
+                <w:szCs w:val="40"/>
+              </w:rPr>
+              <w:t xml:space="preserve"> h¢ªh¡p</w:t>
+            </w:r>
+            <w:r>
+              <w:rPr>
+                <w:rFonts w:ascii="BRH Malayalam Extra" w:hAnsi="BRH Malayalam Extra" w:cs="BRH Malayalam Extra"/>
+                <w:sz w:val="34"/>
+                <w:szCs w:val="40"/>
+              </w:rPr>
+              <w:t>–</w:t>
+            </w:r>
+            <w:r>
+              <w:rPr>
+                <w:rFonts w:ascii="BRH Malayalam Extra" w:hAnsi="BRH Malayalam Extra" w:cs="BRH Malayalam Extra"/>
+                <w:sz w:val="40"/>
+                <w:szCs w:val="40"/>
+              </w:rPr>
+              <w:t>sþ¡p</w:t>
+            </w:r>
+            <w:r>
+              <w:rPr>
+                <w:rFonts w:ascii="BRH Malayalam Extra" w:hAnsi="BRH Malayalam Extra" w:cs="BRH Malayalam Extra"/>
+                <w:sz w:val="34"/>
+                <w:szCs w:val="40"/>
+              </w:rPr>
+              <w:t>–</w:t>
+            </w:r>
+            <w:r>
+              <w:rPr>
+                <w:rFonts w:ascii="BRH Malayalam Extra" w:hAnsi="BRH Malayalam Extra" w:cs="BRH Malayalam Extra"/>
+                <w:sz w:val="40"/>
+                <w:szCs w:val="40"/>
+              </w:rPr>
+              <w:t>¥kxI |</w:t>
+            </w:r>
+            <w:r>
+              <w:rPr>
+                <w:rFonts w:ascii="BRH Malayalam Extra" w:hAnsi="BRH Malayalam Extra" w:cs="Arial"/>
+                <w:bCs/>
+                <w:sz w:val="40"/>
+                <w:szCs w:val="40"/>
+              </w:rPr>
+              <w:t>|</w:t>
+            </w:r>
+          </w:p>
+        </w:tc>
+      </w:tr>
+      <w:tr>
+        <w:trPr>
+          <w:trHeight w:val="1041"/>
+        </w:trPr>
+        <w:tc>
+          <w:tcPr>
+            <w:tcW w:w="4331" w:type="dxa"/>
+            <w:tcBorders>
+              <w:top w:val="single" w:sz="4" w:space="0" w:color="000000"/>
+              <w:left w:val="single" w:sz="4" w:space="0" w:color="000000"/>
+              <w:bottom w:val="single" w:sz="4" w:space="0" w:color="000000"/>
+              <w:right w:val="single" w:sz="4" w:space="0" w:color="000000"/>
+            </w:tcBorders>
+          </w:tcPr>
+          <w:p>
+            <w:pPr>
+              <w:spacing w:before="0" w:line="240" w:lineRule="auto"/>
+              <w:rPr>
+                <w:b/>
+                <w:color w:val="FF0000"/>
+                <w:sz w:val="28"/>
+                <w:szCs w:val="28"/>
+              </w:rPr>
+            </w:pPr>
+            <w:r>
+              <w:rPr>
+                <w:b/>
+                <w:color w:val="FF0000"/>
+                <w:sz w:val="28"/>
+                <w:szCs w:val="28"/>
+              </w:rPr>
+              <w:lastRenderedPageBreak/>
+              <w:t>4.33</w:t>
+            </w:r>
+            <w:r>
+              <w:rPr>
+                <w:b/>
+                <w:color w:val="FF0000"/>
+                <w:sz w:val="28"/>
+                <w:szCs w:val="28"/>
+              </w:rPr>
+              <w:t xml:space="preserve"> – </w:t>
+            </w:r>
+            <w:r>
+              <w:rPr>
+                <w:b/>
+                <w:color w:val="FF0000"/>
+                <w:sz w:val="28"/>
+                <w:szCs w:val="28"/>
+              </w:rPr>
+              <w:t xml:space="preserve"> trisuparNa mantraha</w:t>
+            </w:r>
+          </w:p>
+          <w:p>
+            <w:pPr>
+              <w:spacing w:before="0" w:line="240" w:lineRule="auto"/>
+              <w:rPr>
+                <w:b/>
+                <w:color w:val="FF0000"/>
+                <w:sz w:val="28"/>
+                <w:szCs w:val="28"/>
+              </w:rPr>
+            </w:pPr>
+            <w:r>
+              <w:rPr>
+                <w:b/>
+                <w:color w:val="FF0000"/>
+                <w:sz w:val="28"/>
+                <w:szCs w:val="28"/>
+              </w:rPr>
+              <w:t>Statement No. 5</w:t>
+            </w:r>
+          </w:p>
+          <w:p>
+            <w:pPr>
+              <w:spacing w:before="0" w:line="240" w:lineRule="auto"/>
+              <w:rPr>
+                <w:b/>
+                <w:sz w:val="28"/>
+                <w:szCs w:val="28"/>
+              </w:rPr>
+            </w:pPr>
+            <w:r>
+              <w:rPr>
+                <w:b/>
+                <w:color w:val="FF0000"/>
+                <w:sz w:val="28"/>
+                <w:szCs w:val="28"/>
+              </w:rPr>
+              <w:t xml:space="preserve">Para No. </w:t>
+            </w:r>
+            <w:r>
+              <w:rPr>
+                <w:b/>
+                <w:color w:val="FF0000"/>
+                <w:sz w:val="28"/>
+                <w:szCs w:val="28"/>
+              </w:rPr>
+              <w:t>38.1</w:t>
+            </w:r>
+          </w:p>
+        </w:tc>
+        <w:tc>
+          <w:tcPr>
+            <w:tcW w:w="5103" w:type="dxa"/>
+            <w:tcBorders>
+              <w:top w:val="single" w:sz="4" w:space="0" w:color="000000"/>
+              <w:left w:val="single" w:sz="4" w:space="0" w:color="000000"/>
+              <w:bottom w:val="single" w:sz="4" w:space="0" w:color="000000"/>
+              <w:right w:val="single" w:sz="4" w:space="0" w:color="000000"/>
+            </w:tcBorders>
+          </w:tcPr>
+          <w:p>
+            <w:pPr>
+              <w:widowControl w:val="0"/>
+              <w:autoSpaceDE w:val="0"/>
+              <w:autoSpaceDN w:val="0"/>
+              <w:adjustRightInd w:val="0"/>
+              <w:spacing w:before="0" w:line="240" w:lineRule="auto"/>
+              <w:rPr>
+                <w:rFonts w:ascii="BRH Malayalam Extra" w:hAnsi="BRH Malayalam Extra" w:cs="BRH Malayalam Extra"/>
+                <w:color w:val="000000"/>
+                <w:sz w:val="40"/>
+                <w:szCs w:val="40"/>
+              </w:rPr>
+            </w:pPr>
+            <w:r>
+              <w:rPr>
+                <w:rFonts w:ascii="BRH Malayalam Extra" w:hAnsi="BRH Malayalam Extra" w:cs="BRH Malayalam Extra"/>
+                <w:sz w:val="40"/>
+                <w:szCs w:val="40"/>
+              </w:rPr>
+              <w:t>b¡Jrû—eï</w:t>
+            </w:r>
+            <w:r>
+              <w:rPr>
+                <w:rFonts w:ascii="BRH Malayalam Extra" w:hAnsi="BRH Malayalam Extra" w:cs="BRH Malayalam Extra"/>
+                <w:sz w:val="34"/>
+                <w:szCs w:val="40"/>
+              </w:rPr>
+              <w:t>–</w:t>
+            </w:r>
+            <w:r>
+              <w:rPr>
+                <w:rFonts w:ascii="BRH Malayalam Extra" w:hAnsi="BRH Malayalam Extra" w:cs="BRH Malayalam Extra"/>
+                <w:sz w:val="40"/>
+                <w:szCs w:val="40"/>
+              </w:rPr>
+              <w:t>t© b¡—k¡</w:t>
+            </w:r>
+            <w:r>
+              <w:rPr>
+                <w:rFonts w:ascii="BRH Malayalam Extra" w:hAnsi="BRH Malayalam Extra" w:cs="BRH Malayalam Extra"/>
+                <w:sz w:val="40"/>
+                <w:szCs w:val="40"/>
+                <w:highlight w:val="yellow"/>
+              </w:rPr>
+              <w:t>rû</w:t>
+            </w:r>
+            <w:r>
+              <w:rPr>
+                <w:rFonts w:ascii="BRH Malayalam Extra" w:hAnsi="BRH Malayalam Extra" w:cs="BRH Malayalam Extra"/>
+                <w:sz w:val="40"/>
+                <w:szCs w:val="40"/>
+              </w:rPr>
+              <w:t>t |</w:t>
+            </w:r>
+          </w:p>
+        </w:tc>
+        <w:tc>
+          <w:tcPr>
+            <w:tcW w:w="5245" w:type="dxa"/>
+            <w:tcBorders>
+              <w:top w:val="single" w:sz="4" w:space="0" w:color="000000"/>
+              <w:left w:val="single" w:sz="4" w:space="0" w:color="000000"/>
+              <w:bottom w:val="single" w:sz="4" w:space="0" w:color="000000"/>
+              <w:right w:val="single" w:sz="4" w:space="0" w:color="000000"/>
+            </w:tcBorders>
+          </w:tcPr>
+          <w:p>
+            <w:pPr>
+              <w:spacing w:before="0" w:line="252" w:lineRule="auto"/>
+              <w:rPr>
+                <w:rFonts w:ascii="BRH Malayalam Extra" w:hAnsi="BRH Malayalam Extra" w:cs="BRH Malayalam Extra"/>
+                <w:color w:val="000000"/>
+                <w:sz w:val="40"/>
+                <w:szCs w:val="40"/>
+              </w:rPr>
+            </w:pPr>
+            <w:r>
+              <w:rPr>
+                <w:rFonts w:ascii="BRH Malayalam Extra" w:hAnsi="BRH Malayalam Extra" w:cs="BRH Malayalam Extra"/>
+                <w:sz w:val="40"/>
+                <w:szCs w:val="40"/>
+              </w:rPr>
+              <w:t>b¡Jrû—eï</w:t>
+            </w:r>
+            <w:r>
+              <w:rPr>
+                <w:rFonts w:ascii="BRH Malayalam Extra" w:hAnsi="BRH Malayalam Extra" w:cs="BRH Malayalam Extra"/>
+                <w:sz w:val="34"/>
+                <w:szCs w:val="40"/>
+              </w:rPr>
+              <w:t>–</w:t>
+            </w:r>
+            <w:r>
+              <w:rPr>
+                <w:rFonts w:ascii="BRH Malayalam Extra" w:hAnsi="BRH Malayalam Extra" w:cs="BRH Malayalam Extra"/>
+                <w:sz w:val="40"/>
+                <w:szCs w:val="40"/>
+              </w:rPr>
+              <w:t>t© b¡—k¡</w:t>
+            </w:r>
+            <w:r>
+              <w:rPr>
+                <w:rFonts w:ascii="BRH Malayalam Extra" w:hAnsi="BRH Malayalam Extra" w:cs="BRH Malayalam Extra"/>
+                <w:sz w:val="40"/>
+                <w:szCs w:val="40"/>
+                <w:highlight w:val="green"/>
+              </w:rPr>
+              <w:t>r§r</w:t>
+            </w:r>
+            <w:r>
+              <w:rPr>
+                <w:rFonts w:ascii="BRH Malayalam Extra" w:hAnsi="BRH Malayalam Extra" w:cs="BRH Malayalam Extra"/>
+                <w:sz w:val="40"/>
+                <w:szCs w:val="40"/>
+              </w:rPr>
+              <w:t>t |</w:t>
+            </w:r>
+          </w:p>
+        </w:tc>
+      </w:tr>
+      <w:tr>
+        <w:trPr>
+          <w:trHeight w:val="1041"/>
+        </w:trPr>
+        <w:tc>
+          <w:tcPr>
+            <w:tcW w:w="4331" w:type="dxa"/>
+            <w:tcBorders>
+              <w:top w:val="single" w:sz="4" w:space="0" w:color="000000"/>
+              <w:left w:val="single" w:sz="4" w:space="0" w:color="000000"/>
+              <w:bottom w:val="single" w:sz="4" w:space="0" w:color="000000"/>
+              <w:right w:val="single" w:sz="4" w:space="0" w:color="000000"/>
+            </w:tcBorders>
+          </w:tcPr>
+          <w:p>
+            <w:pPr>
+              <w:spacing w:before="0" w:line="240" w:lineRule="auto"/>
+              <w:rPr>
+                <w:b/>
+                <w:color w:val="FF0000"/>
+                <w:sz w:val="28"/>
+                <w:szCs w:val="28"/>
+              </w:rPr>
+            </w:pPr>
+            <w:r>
+              <w:rPr>
+                <w:b/>
+                <w:color w:val="FF0000"/>
+                <w:sz w:val="28"/>
+                <w:szCs w:val="28"/>
+              </w:rPr>
+              <w:t>4.37</w:t>
+            </w:r>
+            <w:r>
+              <w:rPr>
+                <w:b/>
+                <w:color w:val="FF0000"/>
+                <w:sz w:val="28"/>
+                <w:szCs w:val="28"/>
+              </w:rPr>
+              <w:t xml:space="preserve"> – </w:t>
+            </w:r>
+            <w:r>
+              <w:rPr>
+                <w:b/>
+                <w:color w:val="FF0000"/>
+                <w:sz w:val="28"/>
+                <w:szCs w:val="28"/>
+              </w:rPr>
+              <w:t xml:space="preserve"> Indra praathana</w:t>
+            </w:r>
+            <w:r>
+              <w:rPr>
+                <w:b/>
+                <w:color w:val="FF0000"/>
+                <w:sz w:val="28"/>
+                <w:szCs w:val="28"/>
+              </w:rPr>
+              <w:t xml:space="preserve"> mantra</w:t>
+            </w:r>
+          </w:p>
+          <w:p>
+            <w:pPr>
+              <w:spacing w:before="0" w:line="240" w:lineRule="auto"/>
+              <w:rPr>
+                <w:b/>
+                <w:color w:val="FF0000"/>
+                <w:sz w:val="28"/>
+                <w:szCs w:val="28"/>
+              </w:rPr>
+            </w:pPr>
+            <w:r>
+              <w:rPr>
+                <w:b/>
+                <w:color w:val="FF0000"/>
+                <w:sz w:val="28"/>
+                <w:szCs w:val="28"/>
+              </w:rPr>
+              <w:t xml:space="preserve">Statement No. </w:t>
+            </w:r>
+            <w:r>
+              <w:rPr>
+                <w:b/>
+                <w:color w:val="FF0000"/>
+                <w:sz w:val="28"/>
+                <w:szCs w:val="28"/>
+              </w:rPr>
+              <w:t>2</w:t>
+            </w:r>
+          </w:p>
+          <w:p>
+            <w:pPr>
+              <w:spacing w:before="0" w:line="240" w:lineRule="auto"/>
+              <w:rPr>
+                <w:b/>
+                <w:sz w:val="28"/>
+                <w:szCs w:val="28"/>
+              </w:rPr>
+            </w:pPr>
+            <w:r>
+              <w:rPr>
+                <w:b/>
+                <w:color w:val="FF0000"/>
+                <w:sz w:val="28"/>
+                <w:szCs w:val="28"/>
+              </w:rPr>
+              <w:t xml:space="preserve">Para No. </w:t>
+            </w:r>
+            <w:r>
+              <w:rPr>
+                <w:b/>
+                <w:color w:val="FF0000"/>
+                <w:sz w:val="28"/>
+                <w:szCs w:val="28"/>
+              </w:rPr>
+              <w:t>55.1</w:t>
+            </w:r>
+          </w:p>
+        </w:tc>
+        <w:tc>
+          <w:tcPr>
+            <w:tcW w:w="5103" w:type="dxa"/>
+            <w:tcBorders>
+              <w:top w:val="single" w:sz="4" w:space="0" w:color="000000"/>
+              <w:left w:val="single" w:sz="4" w:space="0" w:color="000000"/>
+              <w:bottom w:val="single" w:sz="4" w:space="0" w:color="000000"/>
+              <w:right w:val="single" w:sz="4" w:space="0" w:color="000000"/>
+            </w:tcBorders>
+          </w:tcPr>
+          <w:p>
+            <w:pPr>
+              <w:widowControl w:val="0"/>
+              <w:autoSpaceDE w:val="0"/>
+              <w:autoSpaceDN w:val="0"/>
+              <w:adjustRightInd w:val="0"/>
+              <w:spacing w:before="0" w:line="240" w:lineRule="auto"/>
+              <w:rPr>
+                <w:rFonts w:ascii="BRH Malayalam Extra" w:hAnsi="BRH Malayalam Extra" w:cs="BRH Malayalam Extra"/>
+                <w:color w:val="000000"/>
+                <w:sz w:val="40"/>
+                <w:szCs w:val="40"/>
+              </w:rPr>
+            </w:pPr>
+            <w:r>
+              <w:rPr>
+                <w:rFonts w:ascii="BRH Malayalam Extra" w:hAnsi="BRH Malayalam Extra" w:cs="BRH Malayalam Extra"/>
+                <w:sz w:val="40"/>
+                <w:szCs w:val="40"/>
+              </w:rPr>
+              <w:t>G—Z¡</w:t>
+            </w:r>
+            <w:r>
+              <w:rPr>
+                <w:rFonts w:ascii="BRH Malayalam Extra" w:hAnsi="BRH Malayalam Extra" w:cs="BRH Malayalam Extra"/>
+                <w:sz w:val="40"/>
+                <w:szCs w:val="40"/>
+              </w:rPr>
+              <w:t xml:space="preserve"> </w:t>
+            </w:r>
+            <w:r>
+              <w:rPr>
+                <w:rFonts w:ascii="BRH Malayalam Extra" w:hAnsi="BRH Malayalam Extra" w:cs="BRH Malayalam Extra"/>
+                <w:sz w:val="40"/>
+                <w:szCs w:val="40"/>
+                <w:highlight w:val="yellow"/>
+              </w:rPr>
+              <w:t>d</w:t>
+            </w:r>
+            <w:r>
+              <w:rPr>
+                <w:rFonts w:ascii="BRH Malayalam Extra" w:hAnsi="BRH Malayalam Extra" w:cs="BRH Malayalam Extra"/>
+                <w:sz w:val="40"/>
+                <w:szCs w:val="40"/>
+              </w:rPr>
+              <w:t xml:space="preserve"> sûsëy</w:t>
+            </w:r>
+            <w:r>
+              <w:rPr>
+                <w:rFonts w:ascii="BRH Malayalam Extra" w:hAnsi="BRH Malayalam Extra" w:cs="BRH Malayalam Extra"/>
+                <w:sz w:val="34"/>
+                <w:szCs w:val="40"/>
+              </w:rPr>
+              <w:t>–</w:t>
+            </w:r>
+            <w:r>
+              <w:rPr>
+                <w:rFonts w:ascii="BRH Malayalam Extra" w:hAnsi="BRH Malayalam Extra" w:cs="BRH Malayalam Extra"/>
+                <w:sz w:val="40"/>
+                <w:szCs w:val="40"/>
+              </w:rPr>
+              <w:t>bx</w:t>
+            </w:r>
+          </w:p>
+        </w:tc>
+        <w:tc>
+          <w:tcPr>
+            <w:tcW w:w="5245" w:type="dxa"/>
+            <w:tcBorders>
+              <w:top w:val="single" w:sz="4" w:space="0" w:color="000000"/>
+              <w:left w:val="single" w:sz="4" w:space="0" w:color="000000"/>
+              <w:bottom w:val="single" w:sz="4" w:space="0" w:color="000000"/>
+              <w:right w:val="single" w:sz="4" w:space="0" w:color="000000"/>
+            </w:tcBorders>
+          </w:tcPr>
+          <w:p>
+            <w:pPr>
+              <w:spacing w:before="0" w:line="252" w:lineRule="auto"/>
+              <w:rPr>
+                <w:rFonts w:ascii="BRH Malayalam Extra" w:hAnsi="BRH Malayalam Extra" w:cs="BRH Malayalam Extra"/>
+                <w:color w:val="000000"/>
+                <w:sz w:val="40"/>
+                <w:szCs w:val="40"/>
+              </w:rPr>
+            </w:pPr>
+            <w:r>
+              <w:rPr>
+                <w:rFonts w:ascii="BRH Malayalam Extra" w:hAnsi="BRH Malayalam Extra" w:cs="BRH Malayalam Extra"/>
+                <w:sz w:val="40"/>
+                <w:szCs w:val="40"/>
+              </w:rPr>
+              <w:t>G—Z¡</w:t>
+            </w:r>
+            <w:r>
+              <w:rPr>
+                <w:rFonts w:ascii="BRH Malayalam Extra" w:hAnsi="BRH Malayalam Extra" w:cs="BRH Malayalam Extra"/>
+                <w:sz w:val="40"/>
+                <w:szCs w:val="40"/>
+              </w:rPr>
+              <w:t xml:space="preserve"> </w:t>
+            </w:r>
+            <w:r>
+              <w:rPr>
+                <w:rFonts w:ascii="BRH Malayalam Extra" w:hAnsi="BRH Malayalam Extra" w:cs="BRH Malayalam Extra"/>
+                <w:sz w:val="40"/>
+                <w:szCs w:val="40"/>
+                <w:highlight w:val="green"/>
+              </w:rPr>
+              <w:t>dJ</w:t>
+            </w:r>
+            <w:r>
+              <w:rPr>
+                <w:rFonts w:ascii="BRH Malayalam Extra" w:hAnsi="BRH Malayalam Extra" w:cs="BRH Malayalam Extra"/>
+                <w:sz w:val="40"/>
+                <w:szCs w:val="40"/>
+              </w:rPr>
+              <w:t xml:space="preserve"> sûsëy</w:t>
+            </w:r>
+            <w:r>
+              <w:rPr>
+                <w:rFonts w:ascii="BRH Malayalam Extra" w:hAnsi="BRH Malayalam Extra" w:cs="BRH Malayalam Extra"/>
+                <w:sz w:val="34"/>
+                <w:szCs w:val="40"/>
+              </w:rPr>
+              <w:t>–</w:t>
+            </w:r>
+            <w:r>
+              <w:rPr>
+                <w:rFonts w:ascii="BRH Malayalam Extra" w:hAnsi="BRH Malayalam Extra" w:cs="BRH Malayalam Extra"/>
+                <w:sz w:val="40"/>
+                <w:szCs w:val="40"/>
+              </w:rPr>
+              <w:t>bx</w:t>
+            </w:r>
+            <w:r>
+              <w:rPr>
+                <w:rFonts w:ascii="BRH Malayalam Extra" w:hAnsi="BRH Malayalam Extra" w:cs="BRH Malayalam Extra"/>
+                <w:sz w:val="40"/>
+                <w:szCs w:val="40"/>
+              </w:rPr>
+              <w:t xml:space="preserve"> (</w:t>
+            </w:r>
+            <w:r>
+              <w:rPr>
+                <w:b/>
+                <w:bCs/>
+              </w:rPr>
+              <w:t>visargam</w:t>
+            </w:r>
+            <w:r>
+              <w:rPr>
+                <w:rFonts w:ascii="BRH Malayalam Extra" w:hAnsi="BRH Malayalam Extra" w:cs="BRH Malayalam Extra"/>
+                <w:color w:val="000000"/>
+                <w:sz w:val="40"/>
+                <w:szCs w:val="40"/>
+              </w:rPr>
+              <w:t xml:space="preserve"> </w:t>
+            </w:r>
+            <w:r>
+              <w:rPr>
+                <w:b/>
+                <w:bCs/>
+              </w:rPr>
+              <w:t>inserted)</w:t>
+            </w:r>
+          </w:p>
+        </w:tc>
+      </w:tr>
+      <w:tr>
+        <w:trPr>
+          <w:trHeight w:val="1041"/>
+        </w:trPr>
+        <w:tc>
+          <w:tcPr>
+            <w:tcW w:w="4331" w:type="dxa"/>
+            <w:tcBorders>
+              <w:top w:val="single" w:sz="4" w:space="0" w:color="000000"/>
+              <w:left w:val="single" w:sz="4" w:space="0" w:color="000000"/>
+              <w:bottom w:val="single" w:sz="4" w:space="0" w:color="000000"/>
+              <w:right w:val="single" w:sz="4" w:space="0" w:color="000000"/>
+            </w:tcBorders>
+          </w:tcPr>
+          <w:p>
+            <w:pPr>
+              <w:spacing w:before="0" w:line="240" w:lineRule="auto"/>
+              <w:rPr>
+                <w:b/>
+                <w:color w:val="FF0000"/>
+                <w:sz w:val="28"/>
+                <w:szCs w:val="28"/>
+              </w:rPr>
+            </w:pPr>
+            <w:r>
+              <w:rPr>
+                <w:b/>
+                <w:color w:val="FF0000"/>
+                <w:sz w:val="28"/>
+                <w:szCs w:val="28"/>
+              </w:rPr>
+              <w:t>4.39</w:t>
+            </w:r>
+            <w:r>
+              <w:rPr>
+                <w:b/>
+                <w:color w:val="FF0000"/>
+                <w:sz w:val="28"/>
+                <w:szCs w:val="28"/>
+              </w:rPr>
+              <w:t xml:space="preserve"> – </w:t>
+            </w:r>
+            <w:r>
+              <w:rPr>
+                <w:b/>
+                <w:color w:val="FF0000"/>
+                <w:sz w:val="28"/>
+                <w:szCs w:val="28"/>
+              </w:rPr>
+              <w:t xml:space="preserve"> papa nivaara</w:t>
+            </w:r>
+            <w:r>
+              <w:rPr>
+                <w:b/>
+                <w:color w:val="FF0000"/>
+                <w:sz w:val="28"/>
+                <w:szCs w:val="28"/>
+              </w:rPr>
+              <w:t xml:space="preserve"> mantra</w:t>
+            </w:r>
+          </w:p>
+          <w:p>
+            <w:pPr>
+              <w:spacing w:before="0" w:line="240" w:lineRule="auto"/>
+              <w:rPr>
+                <w:b/>
+                <w:color w:val="FF0000"/>
+                <w:sz w:val="28"/>
+                <w:szCs w:val="28"/>
+              </w:rPr>
+            </w:pPr>
+            <w:r>
+              <w:rPr>
+                <w:b/>
+                <w:color w:val="FF0000"/>
+                <w:sz w:val="28"/>
+                <w:szCs w:val="28"/>
+              </w:rPr>
+              <w:t>Statement No. 3</w:t>
+            </w:r>
+          </w:p>
+          <w:p>
+            <w:pPr>
+              <w:spacing w:before="0" w:line="240" w:lineRule="auto"/>
+              <w:rPr>
+                <w:b/>
+                <w:sz w:val="28"/>
+                <w:szCs w:val="28"/>
+              </w:rPr>
+            </w:pPr>
+            <w:r>
+              <w:rPr>
+                <w:b/>
+                <w:color w:val="FF0000"/>
+                <w:sz w:val="28"/>
+                <w:szCs w:val="28"/>
+              </w:rPr>
+              <w:t xml:space="preserve">Para No. </w:t>
+            </w:r>
+            <w:r>
+              <w:rPr>
+                <w:b/>
+                <w:color w:val="FF0000"/>
+                <w:sz w:val="28"/>
+                <w:szCs w:val="28"/>
+              </w:rPr>
+              <w:t>59.1</w:t>
+            </w:r>
+          </w:p>
+        </w:tc>
+        <w:tc>
+          <w:tcPr>
+            <w:tcW w:w="5103" w:type="dxa"/>
+            <w:tcBorders>
+              <w:top w:val="single" w:sz="4" w:space="0" w:color="000000"/>
+              <w:left w:val="single" w:sz="4" w:space="0" w:color="000000"/>
+              <w:bottom w:val="single" w:sz="4" w:space="0" w:color="000000"/>
+              <w:right w:val="single" w:sz="4" w:space="0" w:color="000000"/>
+            </w:tcBorders>
+          </w:tcPr>
+          <w:p>
+            <w:pPr>
+              <w:widowControl w:val="0"/>
+              <w:autoSpaceDE w:val="0"/>
+              <w:autoSpaceDN w:val="0"/>
+              <w:adjustRightInd w:val="0"/>
+              <w:spacing w:before="0" w:line="240" w:lineRule="auto"/>
+              <w:rPr>
+                <w:rFonts w:ascii="BRH Malayalam Extra" w:hAnsi="BRH Malayalam Extra" w:cs="BRH Malayalam Extra"/>
+                <w:color w:val="000000"/>
+                <w:sz w:val="40"/>
+                <w:szCs w:val="40"/>
+              </w:rPr>
+            </w:pPr>
+            <w:r>
+              <w:rPr>
+                <w:rFonts w:ascii="BRH Malayalam Extra" w:hAnsi="BRH Malayalam Extra" w:cs="BRH Malayalam Extra"/>
+                <w:sz w:val="40"/>
+                <w:szCs w:val="40"/>
+              </w:rPr>
+              <w:t>i</w:t>
+            </w:r>
+            <w:r>
+              <w:rPr>
+                <w:rFonts w:ascii="BRH Malayalam Extra" w:hAnsi="BRH Malayalam Extra" w:cs="BRH Malayalam Extra"/>
+                <w:sz w:val="34"/>
+                <w:szCs w:val="40"/>
+              </w:rPr>
+              <w:t>–</w:t>
+            </w:r>
+            <w:r>
+              <w:rPr>
+                <w:rFonts w:ascii="BRH Malayalam Extra" w:hAnsi="BRH Malayalam Extra" w:cs="BRH Malayalam Extra"/>
+                <w:sz w:val="40"/>
+                <w:szCs w:val="40"/>
+              </w:rPr>
+              <w:t>d¡</w:t>
+            </w:r>
+            <w:r>
+              <w:rPr>
+                <w:rFonts w:ascii="BRH Malayalam Extra" w:hAnsi="BRH Malayalam Extra" w:cs="BRH Malayalam Extra"/>
+                <w:sz w:val="34"/>
+                <w:szCs w:val="40"/>
+              </w:rPr>
+              <w:t>–</w:t>
+            </w:r>
+            <w:r>
+              <w:rPr>
+                <w:rFonts w:ascii="BRH Malayalam Extra" w:hAnsi="BRH Malayalam Extra" w:cs="BRH Malayalam Extra"/>
+                <w:sz w:val="40"/>
+                <w:szCs w:val="40"/>
+                <w:highlight w:val="yellow"/>
+              </w:rPr>
+              <w:t>r</w:t>
+            </w:r>
+            <w:r>
+              <w:rPr>
+                <w:rFonts w:ascii="BRH Malayalam Extra" w:hAnsi="BRH Malayalam Extra" w:cs="BRH Malayalam Extra"/>
+                <w:sz w:val="40"/>
+                <w:szCs w:val="40"/>
+              </w:rPr>
+              <w:t>õ—K£Z</w:t>
+            </w:r>
+            <w:r>
+              <w:rPr>
+                <w:rFonts w:ascii="BRH Malayalam Extra" w:hAnsi="BRH Malayalam Extra" w:cs="BRH Malayalam Extra"/>
+                <w:sz w:val="34"/>
+                <w:szCs w:val="40"/>
+              </w:rPr>
+              <w:t>–</w:t>
+            </w:r>
+            <w:r>
+              <w:rPr>
+                <w:rFonts w:ascii="BRH Malayalam Extra" w:hAnsi="BRH Malayalam Extra" w:cs="BRH Malayalam Extra"/>
+                <w:sz w:val="40"/>
+                <w:szCs w:val="40"/>
+              </w:rPr>
+              <w:t>¤¤sõd—¥sx</w:t>
+            </w:r>
+          </w:p>
+        </w:tc>
+        <w:tc>
+          <w:tcPr>
+            <w:tcW w:w="5245" w:type="dxa"/>
+            <w:tcBorders>
+              <w:top w:val="single" w:sz="4" w:space="0" w:color="000000"/>
+              <w:left w:val="single" w:sz="4" w:space="0" w:color="000000"/>
+              <w:bottom w:val="single" w:sz="4" w:space="0" w:color="000000"/>
+              <w:right w:val="single" w:sz="4" w:space="0" w:color="000000"/>
+            </w:tcBorders>
+          </w:tcPr>
+          <w:p>
+            <w:pPr>
+              <w:spacing w:before="0" w:line="252" w:lineRule="auto"/>
+              <w:rPr>
+                <w:rFonts w:ascii="BRH Malayalam Extra" w:hAnsi="BRH Malayalam Extra" w:cs="BRH Malayalam Extra"/>
+                <w:color w:val="000000"/>
+                <w:sz w:val="40"/>
+                <w:szCs w:val="40"/>
+              </w:rPr>
+            </w:pPr>
+            <w:r>
+              <w:rPr>
+                <w:rFonts w:ascii="BRH Malayalam Extra" w:hAnsi="BRH Malayalam Extra" w:cs="BRH Malayalam Extra"/>
+                <w:sz w:val="40"/>
+                <w:szCs w:val="40"/>
+              </w:rPr>
+              <w:t>i</w:t>
+            </w:r>
+            <w:r>
+              <w:rPr>
+                <w:rFonts w:ascii="BRH Malayalam Extra" w:hAnsi="BRH Malayalam Extra" w:cs="BRH Malayalam Extra"/>
+                <w:sz w:val="34"/>
+                <w:szCs w:val="40"/>
+              </w:rPr>
+              <w:t>–</w:t>
+            </w:r>
+            <w:r>
+              <w:rPr>
+                <w:rFonts w:ascii="BRH Malayalam Extra" w:hAnsi="BRH Malayalam Extra" w:cs="BRH Malayalam Extra"/>
+                <w:sz w:val="40"/>
+                <w:szCs w:val="40"/>
+              </w:rPr>
+              <w:t>d¡</w:t>
+            </w:r>
+            <w:r>
+              <w:rPr>
+                <w:rFonts w:ascii="BRH Malayalam Extra" w:hAnsi="BRH Malayalam Extra" w:cs="BRH Malayalam Extra"/>
+                <w:sz w:val="34"/>
+                <w:szCs w:val="40"/>
+              </w:rPr>
+              <w:t>–</w:t>
+            </w:r>
+            <w:r>
+              <w:rPr>
+                <w:rFonts w:ascii="BRH Malayalam Extra" w:hAnsi="BRH Malayalam Extra" w:cs="BRH Malayalam Extra"/>
+                <w:sz w:val="40"/>
+                <w:szCs w:val="40"/>
+              </w:rPr>
+              <w:t>rõ</w:t>
+            </w:r>
+            <w:r>
+              <w:rPr>
+                <w:rFonts w:ascii="BRH Malayalam Extra" w:hAnsi="BRH Malayalam Extra" w:cs="BRH Malayalam Extra"/>
+                <w:sz w:val="40"/>
+                <w:szCs w:val="40"/>
+                <w:highlight w:val="green"/>
+              </w:rPr>
+              <w:t>K£</w:t>
+            </w:r>
+            <w:r>
+              <w:rPr>
+                <w:rFonts w:ascii="BRH Malayalam Extra" w:hAnsi="BRH Malayalam Extra" w:cs="BRH Malayalam Extra"/>
+                <w:sz w:val="40"/>
+                <w:szCs w:val="40"/>
+              </w:rPr>
+              <w:t>—Z</w:t>
+            </w:r>
+            <w:r>
+              <w:rPr>
+                <w:rFonts w:ascii="BRH Malayalam Extra" w:hAnsi="BRH Malayalam Extra" w:cs="BRH Malayalam Extra"/>
+                <w:sz w:val="34"/>
+                <w:szCs w:val="40"/>
+              </w:rPr>
+              <w:t>–</w:t>
+            </w:r>
+            <w:r>
+              <w:rPr>
+                <w:rFonts w:ascii="BRH Malayalam Extra" w:hAnsi="BRH Malayalam Extra" w:cs="BRH Malayalam Extra"/>
+                <w:sz w:val="40"/>
+                <w:szCs w:val="40"/>
+              </w:rPr>
+              <w:t>¤¤sõd—¥sx</w:t>
+            </w:r>
+          </w:p>
+        </w:tc>
+      </w:tr>
+      <w:tr>
+        <w:trPr>
+          <w:trHeight w:val="1041"/>
+        </w:trPr>
+        <w:tc>
+          <w:tcPr>
+            <w:tcW w:w="4331" w:type="dxa"/>
+            <w:tcBorders>
+              <w:top w:val="single" w:sz="4" w:space="0" w:color="000000"/>
+              <w:left w:val="single" w:sz="4" w:space="0" w:color="000000"/>
+              <w:bottom w:val="single" w:sz="4" w:space="0" w:color="000000"/>
+              <w:right w:val="single" w:sz="4" w:space="0" w:color="000000"/>
+            </w:tcBorders>
+          </w:tcPr>
+          <w:p>
+            <w:pPr>
+              <w:spacing w:before="0" w:line="240" w:lineRule="auto"/>
+              <w:rPr>
+                <w:b/>
+                <w:color w:val="FF0000"/>
+                <w:sz w:val="28"/>
+                <w:szCs w:val="28"/>
+              </w:rPr>
+            </w:pPr>
+            <w:r>
+              <w:rPr>
+                <w:b/>
+                <w:color w:val="FF0000"/>
+                <w:sz w:val="28"/>
+                <w:szCs w:val="28"/>
+              </w:rPr>
+              <w:t>4.</w:t>
+            </w:r>
+            <w:r>
+              <w:rPr>
+                <w:b/>
+                <w:color w:val="FF0000"/>
+                <w:sz w:val="28"/>
+                <w:szCs w:val="28"/>
+              </w:rPr>
+              <w:t>54</w:t>
+            </w:r>
+            <w:r>
+              <w:rPr>
+                <w:b/>
+                <w:color w:val="FF0000"/>
+                <w:sz w:val="28"/>
+                <w:szCs w:val="28"/>
+              </w:rPr>
+              <w:t xml:space="preserve"> – </w:t>
+            </w:r>
+            <w:r>
+              <w:rPr>
+                <w:b/>
+                <w:color w:val="FF0000"/>
+                <w:sz w:val="28"/>
+                <w:szCs w:val="28"/>
+              </w:rPr>
+              <w:t xml:space="preserve"> jnaana saadhana nirupanam</w:t>
+            </w:r>
+          </w:p>
+          <w:p>
+            <w:pPr>
+              <w:spacing w:before="0" w:line="240" w:lineRule="auto"/>
+              <w:rPr>
+                <w:b/>
+                <w:color w:val="FF0000"/>
+                <w:sz w:val="28"/>
+                <w:szCs w:val="28"/>
+              </w:rPr>
+            </w:pPr>
+            <w:r>
+              <w:rPr>
+                <w:b/>
+                <w:color w:val="FF0000"/>
+                <w:sz w:val="28"/>
+                <w:szCs w:val="28"/>
+              </w:rPr>
+              <w:t>Line No. 2</w:t>
+            </w:r>
+          </w:p>
+          <w:p>
+            <w:pPr>
+              <w:spacing w:before="0" w:line="240" w:lineRule="auto"/>
+              <w:rPr>
+                <w:b/>
+                <w:sz w:val="28"/>
+                <w:szCs w:val="28"/>
+              </w:rPr>
+            </w:pPr>
+            <w:r>
+              <w:rPr>
+                <w:b/>
+                <w:color w:val="FF0000"/>
+                <w:sz w:val="28"/>
+                <w:szCs w:val="28"/>
+              </w:rPr>
+              <w:t xml:space="preserve">Para No. </w:t>
+            </w:r>
+            <w:r>
+              <w:rPr>
+                <w:b/>
+                <w:color w:val="FF0000"/>
+                <w:sz w:val="28"/>
+                <w:szCs w:val="28"/>
+              </w:rPr>
+              <w:t>79.13</w:t>
+            </w:r>
+          </w:p>
+        </w:tc>
+        <w:tc>
+          <w:tcPr>
+            <w:tcW w:w="5103" w:type="dxa"/>
+            <w:tcBorders>
+              <w:top w:val="single" w:sz="4" w:space="0" w:color="000000"/>
+              <w:left w:val="single" w:sz="4" w:space="0" w:color="000000"/>
+              <w:bottom w:val="single" w:sz="4" w:space="0" w:color="000000"/>
+              <w:right w:val="single" w:sz="4" w:space="0" w:color="000000"/>
+            </w:tcBorders>
+          </w:tcPr>
+          <w:p>
+            <w:pPr>
+              <w:widowControl w:val="0"/>
+              <w:autoSpaceDE w:val="0"/>
+              <w:autoSpaceDN w:val="0"/>
+              <w:adjustRightInd w:val="0"/>
+              <w:spacing w:before="0" w:line="240" w:lineRule="auto"/>
+              <w:rPr>
+                <w:rFonts w:ascii="BRH Malayalam Extra" w:hAnsi="BRH Malayalam Extra" w:cs="BRH Malayalam Extra"/>
+                <w:color w:val="000000"/>
+                <w:sz w:val="40"/>
+                <w:szCs w:val="40"/>
+              </w:rPr>
+            </w:pPr>
+            <w:r>
+              <w:rPr>
+                <w:rFonts w:ascii="BRH Malayalam Extra" w:hAnsi="BRH Malayalam Extra" w:cs="BRH Malayalam Extra"/>
+                <w:sz w:val="40"/>
+                <w:szCs w:val="40"/>
+              </w:rPr>
+              <w:t>öe</w:t>
+            </w:r>
+            <w:r>
+              <w:rPr>
+                <w:rFonts w:ascii="BRH Malayalam Extra" w:hAnsi="BRH Malayalam Extra" w:cs="BRH Malayalam Extra"/>
+                <w:sz w:val="34"/>
+                <w:szCs w:val="40"/>
+              </w:rPr>
+              <w:t>–</w:t>
+            </w:r>
+            <w:r>
+              <w:rPr>
+                <w:rFonts w:ascii="BRH Malayalam Extra" w:hAnsi="BRH Malayalam Extra" w:cs="BRH Malayalam Extra"/>
+                <w:sz w:val="40"/>
+                <w:szCs w:val="40"/>
+              </w:rPr>
+              <w:t>Rxe—ZyJ sI</w:t>
+            </w:r>
+            <w:r>
+              <w:rPr>
+                <w:rFonts w:ascii="BRH Devanagari Extra" w:hAnsi="BRH Devanagari Extra" w:cs="BRH Malayalam Extra"/>
+                <w:sz w:val="32"/>
+                <w:szCs w:val="40"/>
+              </w:rPr>
+              <w:t>Æ</w:t>
+            </w:r>
+            <w:r>
+              <w:rPr>
+                <w:rFonts w:ascii="BRH Malayalam Extra" w:hAnsi="BRH Malayalam Extra" w:cs="BRH Malayalam Extra"/>
+                <w:sz w:val="40"/>
+                <w:szCs w:val="40"/>
+              </w:rPr>
+              <w:t>pa§s</w:t>
+            </w:r>
+            <w:r>
+              <w:rPr>
+                <w:rFonts w:ascii="BRH Malayalam Extra" w:hAnsi="BRH Malayalam Extra" w:cs="BRH Malayalam Extra"/>
+                <w:sz w:val="40"/>
+                <w:szCs w:val="40"/>
+                <w:highlight w:val="yellow"/>
+              </w:rPr>
+              <w:t>k</w:t>
+            </w:r>
+            <w:r>
+              <w:rPr>
+                <w:rFonts w:ascii="BRH Malayalam Extra" w:hAnsi="BRH Malayalam Extra" w:cs="BRH Malayalam Extra"/>
+                <w:sz w:val="34"/>
+                <w:szCs w:val="40"/>
+                <w:highlight w:val="yellow"/>
+              </w:rPr>
+              <w:t>–</w:t>
+            </w:r>
+            <w:r>
+              <w:rPr>
+                <w:rFonts w:ascii="BRH Malayalam Extra" w:hAnsi="BRH Malayalam Extra" w:cs="BRH Malayalam Extra"/>
+                <w:sz w:val="40"/>
+                <w:szCs w:val="40"/>
+              </w:rPr>
+              <w:t xml:space="preserve"> </w:t>
+            </w:r>
+            <w:r>
+              <w:rPr>
+                <w:rFonts w:ascii="BRH Malayalam Extra" w:hAnsi="BRH Malayalam Extra" w:cs="BRH Malayalam Extra"/>
+                <w:bCs/>
+                <w:sz w:val="40"/>
+                <w:szCs w:val="40"/>
+              </w:rPr>
+              <w:t>CZy</w:t>
+            </w:r>
+            <w:r>
+              <w:rPr>
+                <w:rFonts w:ascii="BRH Malayalam Extra" w:hAnsi="BRH Malayalam Extra" w:cs="BRH Malayalam Extra"/>
+                <w:b/>
+                <w:bCs/>
+                <w:sz w:val="40"/>
+                <w:szCs w:val="40"/>
+              </w:rPr>
+              <w:t>—</w:t>
+            </w:r>
+          </w:p>
+        </w:tc>
+        <w:tc>
+          <w:tcPr>
+            <w:tcW w:w="5245" w:type="dxa"/>
+            <w:tcBorders>
+              <w:top w:val="single" w:sz="4" w:space="0" w:color="000000"/>
+              <w:left w:val="single" w:sz="4" w:space="0" w:color="000000"/>
+              <w:bottom w:val="single" w:sz="4" w:space="0" w:color="000000"/>
+              <w:right w:val="single" w:sz="4" w:space="0" w:color="000000"/>
+            </w:tcBorders>
+          </w:tcPr>
+          <w:p>
+            <w:pPr>
+              <w:spacing w:before="0" w:line="252" w:lineRule="auto"/>
+              <w:rPr>
+                <w:rFonts w:ascii="BRH Malayalam Extra" w:hAnsi="BRH Malayalam Extra" w:cs="BRH Malayalam Extra"/>
+                <w:color w:val="000000"/>
+                <w:sz w:val="40"/>
+                <w:szCs w:val="40"/>
+              </w:rPr>
+            </w:pPr>
+            <w:r>
+              <w:rPr>
+                <w:rFonts w:ascii="BRH Malayalam Extra" w:hAnsi="BRH Malayalam Extra" w:cs="BRH Malayalam Extra"/>
+                <w:sz w:val="40"/>
+                <w:szCs w:val="40"/>
+              </w:rPr>
+              <w:t>öe</w:t>
+            </w:r>
+            <w:r>
+              <w:rPr>
+                <w:rFonts w:ascii="BRH Malayalam Extra" w:hAnsi="BRH Malayalam Extra" w:cs="BRH Malayalam Extra"/>
+                <w:sz w:val="34"/>
+                <w:szCs w:val="40"/>
+              </w:rPr>
+              <w:t>–</w:t>
+            </w:r>
+            <w:r>
+              <w:rPr>
+                <w:rFonts w:ascii="BRH Malayalam Extra" w:hAnsi="BRH Malayalam Extra" w:cs="BRH Malayalam Extra"/>
+                <w:sz w:val="40"/>
+                <w:szCs w:val="40"/>
+              </w:rPr>
+              <w:t>Rxe—ZyJ sI</w:t>
+            </w:r>
+            <w:r>
+              <w:rPr>
+                <w:rFonts w:ascii="BRH Devanagari Extra" w:hAnsi="BRH Devanagari Extra" w:cs="BRH Malayalam Extra"/>
+                <w:sz w:val="32"/>
+                <w:szCs w:val="40"/>
+              </w:rPr>
+              <w:t>Æ</w:t>
+            </w:r>
+            <w:r>
+              <w:rPr>
+                <w:rFonts w:ascii="BRH Malayalam Extra" w:hAnsi="BRH Malayalam Extra" w:cs="BRH Malayalam Extra"/>
+                <w:sz w:val="40"/>
+                <w:szCs w:val="40"/>
+              </w:rPr>
+              <w:t>pa§</w:t>
+            </w:r>
+            <w:r>
+              <w:rPr>
+                <w:rFonts w:ascii="BRH Malayalam Extra" w:hAnsi="BRH Malayalam Extra" w:cs="BRH Malayalam Extra"/>
+                <w:sz w:val="40"/>
+                <w:szCs w:val="40"/>
+                <w:highlight w:val="green"/>
+              </w:rPr>
+              <w:t>s</w:t>
+            </w:r>
+            <w:r>
+              <w:rPr>
+                <w:rFonts w:ascii="BRH Malayalam Extra" w:hAnsi="BRH Malayalam Extra" w:cs="BRH Malayalam Extra"/>
+                <w:sz w:val="34"/>
+                <w:szCs w:val="40"/>
+              </w:rPr>
+              <w:t>–</w:t>
+            </w:r>
+            <w:r>
+              <w:rPr>
+                <w:rFonts w:ascii="BRH Malayalam Extra" w:hAnsi="BRH Malayalam Extra" w:cs="BRH Malayalam Extra"/>
+                <w:sz w:val="40"/>
+                <w:szCs w:val="40"/>
+              </w:rPr>
+              <w:t xml:space="preserve">k </w:t>
+            </w:r>
+            <w:r>
+              <w:rPr>
+                <w:rFonts w:ascii="BRH Malayalam Extra" w:hAnsi="BRH Malayalam Extra" w:cs="BRH Malayalam Extra"/>
+                <w:bCs/>
+                <w:sz w:val="40"/>
+                <w:szCs w:val="40"/>
+              </w:rPr>
+              <w:t>CZy—</w:t>
+            </w:r>
+          </w:p>
+        </w:tc>
+      </w:tr>
+      <w:tr>
+        <w:trPr>
+          <w:trHeight w:val="1041"/>
+        </w:trPr>
+        <w:tc>
+          <w:tcPr>
+            <w:tcW w:w="4331" w:type="dxa"/>
+            <w:tcBorders>
+              <w:top w:val="single" w:sz="4" w:space="0" w:color="000000"/>
+              <w:left w:val="single" w:sz="4" w:space="0" w:color="000000"/>
+              <w:bottom w:val="single" w:sz="4" w:space="0" w:color="000000"/>
+              <w:right w:val="single" w:sz="4" w:space="0" w:color="000000"/>
+            </w:tcBorders>
+          </w:tcPr>
+          <w:p>
+            <w:pPr>
+              <w:spacing w:before="0" w:line="240" w:lineRule="auto"/>
+              <w:rPr>
+                <w:b/>
+                <w:color w:val="FF0000"/>
+                <w:sz w:val="28"/>
+                <w:szCs w:val="28"/>
+              </w:rPr>
+            </w:pPr>
+            <w:r>
+              <w:rPr>
+                <w:b/>
+                <w:color w:val="FF0000"/>
+                <w:sz w:val="28"/>
+                <w:szCs w:val="28"/>
+              </w:rPr>
+              <w:t>4.55</w:t>
+            </w:r>
+            <w:r>
+              <w:rPr>
+                <w:b/>
+                <w:color w:val="FF0000"/>
+                <w:sz w:val="28"/>
+                <w:szCs w:val="28"/>
+              </w:rPr>
+              <w:t xml:space="preserve"> – </w:t>
+            </w:r>
+            <w:r>
+              <w:rPr>
+                <w:b/>
+                <w:color w:val="FF0000"/>
+                <w:sz w:val="28"/>
+                <w:szCs w:val="28"/>
+              </w:rPr>
+              <w:t xml:space="preserve"> jnaana ya</w:t>
+            </w:r>
+            <w:r>
+              <w:rPr>
+                <w:b/>
+                <w:color w:val="FF0000"/>
+                <w:sz w:val="28"/>
+                <w:szCs w:val="28"/>
+              </w:rPr>
+              <w:t>~jnam</w:t>
+            </w:r>
+          </w:p>
+          <w:p>
+            <w:pPr>
+              <w:spacing w:before="0" w:line="240" w:lineRule="auto"/>
+              <w:rPr>
+                <w:b/>
+                <w:color w:val="FF0000"/>
+                <w:sz w:val="28"/>
+                <w:szCs w:val="28"/>
+              </w:rPr>
+            </w:pPr>
+            <w:r>
+              <w:rPr>
+                <w:b/>
+                <w:color w:val="FF0000"/>
+                <w:sz w:val="28"/>
+                <w:szCs w:val="28"/>
+              </w:rPr>
+              <w:t xml:space="preserve">Line No. </w:t>
+            </w:r>
+            <w:r>
+              <w:rPr>
+                <w:b/>
+                <w:color w:val="FF0000"/>
+                <w:sz w:val="28"/>
+                <w:szCs w:val="28"/>
+              </w:rPr>
+              <w:t>7</w:t>
+            </w:r>
+          </w:p>
+          <w:p>
+            <w:pPr>
+              <w:spacing w:before="0" w:line="240" w:lineRule="auto"/>
+              <w:rPr>
+                <w:b/>
+                <w:sz w:val="28"/>
+                <w:szCs w:val="28"/>
+              </w:rPr>
+            </w:pPr>
+            <w:r>
+              <w:rPr>
+                <w:b/>
+                <w:color w:val="FF0000"/>
+                <w:sz w:val="28"/>
+                <w:szCs w:val="28"/>
+              </w:rPr>
+              <w:t xml:space="preserve">Para No. </w:t>
+            </w:r>
+            <w:r>
+              <w:rPr>
+                <w:b/>
+                <w:color w:val="FF0000"/>
+                <w:sz w:val="28"/>
+                <w:szCs w:val="28"/>
+              </w:rPr>
+              <w:t>80.1</w:t>
+            </w:r>
+          </w:p>
+        </w:tc>
+        <w:tc>
+          <w:tcPr>
+            <w:tcW w:w="5103" w:type="dxa"/>
+            <w:tcBorders>
+              <w:top w:val="single" w:sz="4" w:space="0" w:color="000000"/>
+              <w:left w:val="single" w:sz="4" w:space="0" w:color="000000"/>
+              <w:bottom w:val="single" w:sz="4" w:space="0" w:color="000000"/>
+              <w:right w:val="single" w:sz="4" w:space="0" w:color="000000"/>
+            </w:tcBorders>
+          </w:tcPr>
+          <w:p>
+            <w:pPr>
+              <w:widowControl w:val="0"/>
+              <w:autoSpaceDE w:val="0"/>
+              <w:autoSpaceDN w:val="0"/>
+              <w:adjustRightInd w:val="0"/>
+              <w:spacing w:before="0" w:line="240" w:lineRule="auto"/>
+              <w:rPr>
+                <w:rFonts w:ascii="BRH Malayalam Extra" w:hAnsi="BRH Malayalam Extra" w:cs="BRH Malayalam Extra"/>
+                <w:color w:val="000000"/>
+                <w:sz w:val="40"/>
+                <w:szCs w:val="40"/>
+              </w:rPr>
+            </w:pPr>
+            <w:r>
+              <w:rPr>
+                <w:rFonts w:ascii="BRH Malayalam Extra" w:hAnsi="BRH Malayalam Extra" w:cs="BRH Malayalam Extra"/>
+                <w:bCs/>
+                <w:sz w:val="40"/>
+                <w:szCs w:val="40"/>
+                <w:highlight w:val="yellow"/>
+              </w:rPr>
+              <w:t>cõ</w:t>
+            </w:r>
+            <w:r>
+              <w:rPr>
+                <w:rFonts w:ascii="BRH Malayalam Extra" w:hAnsi="BRH Malayalam Extra" w:cs="BRH Malayalam Extra"/>
+                <w:bCs/>
+                <w:sz w:val="40"/>
+                <w:szCs w:val="40"/>
+              </w:rPr>
+              <w:t>xp</w:t>
+            </w:r>
+            <w:r>
+              <w:rPr>
+                <w:rFonts w:ascii="BRH Malayalam Extra" w:hAnsi="BRH Malayalam Extra" w:cs="BRH Malayalam Extra"/>
+                <w:bCs/>
+                <w:sz w:val="34"/>
+                <w:szCs w:val="40"/>
+              </w:rPr>
+              <w:t>–</w:t>
+            </w:r>
+            <w:r>
+              <w:rPr>
+                <w:rFonts w:ascii="BRH Malayalam Extra" w:hAnsi="BRH Malayalam Extra" w:cs="BRH Malayalam Extra"/>
+                <w:bCs/>
+                <w:sz w:val="40"/>
+                <w:szCs w:val="40"/>
+              </w:rPr>
+              <w:t>b§öcbyj—¥Z</w:t>
+            </w:r>
+            <w:r>
+              <w:rPr>
+                <w:rFonts w:ascii="BRH Malayalam Extra" w:hAnsi="BRH Malayalam Extra" w:cs="BRH Malayalam Extra"/>
+                <w:bCs/>
+                <w:sz w:val="34"/>
+                <w:szCs w:val="40"/>
+              </w:rPr>
+              <w:t xml:space="preserve">– </w:t>
+            </w:r>
+            <w:r>
+              <w:rPr>
+                <w:rFonts w:ascii="BRH Malayalam Extra" w:hAnsi="BRH Malayalam Extra" w:cs="BRH Malayalam Extra"/>
+                <w:bCs/>
+                <w:sz w:val="40"/>
+                <w:szCs w:val="40"/>
+              </w:rPr>
+              <w:t>sx bz</w:t>
+            </w:r>
+            <w:r>
+              <w:rPr>
+                <w:rFonts w:ascii="BRH Malayalam Extra" w:hAnsi="BRH Malayalam Extra" w:cs="BRH Malayalam Extra"/>
+                <w:bCs/>
+                <w:sz w:val="34"/>
+                <w:szCs w:val="40"/>
+              </w:rPr>
+              <w:t>–</w:t>
+            </w:r>
+            <w:r>
+              <w:rPr>
+                <w:rFonts w:ascii="BRH Malayalam Extra" w:hAnsi="BRH Malayalam Extra" w:cs="BRH Malayalam Extra"/>
+                <w:bCs/>
+                <w:sz w:val="40"/>
+                <w:szCs w:val="40"/>
+              </w:rPr>
+              <w:t>±x</w:t>
+            </w:r>
+          </w:p>
+        </w:tc>
+        <w:tc>
+          <w:tcPr>
+            <w:tcW w:w="5245" w:type="dxa"/>
+            <w:tcBorders>
+              <w:top w:val="single" w:sz="4" w:space="0" w:color="000000"/>
+              <w:left w:val="single" w:sz="4" w:space="0" w:color="000000"/>
+              <w:bottom w:val="single" w:sz="4" w:space="0" w:color="000000"/>
+              <w:right w:val="single" w:sz="4" w:space="0" w:color="000000"/>
+            </w:tcBorders>
+          </w:tcPr>
+          <w:p>
+            <w:pPr>
+              <w:spacing w:before="0" w:line="252" w:lineRule="auto"/>
+              <w:rPr>
+                <w:rFonts w:ascii="BRH Malayalam Extra" w:hAnsi="BRH Malayalam Extra" w:cs="BRH Malayalam Extra"/>
+                <w:color w:val="000000"/>
+                <w:sz w:val="40"/>
+                <w:szCs w:val="40"/>
+              </w:rPr>
+            </w:pPr>
+            <w:r>
+              <w:rPr>
+                <w:rFonts w:ascii="BRH Malayalam Extra" w:hAnsi="BRH Malayalam Extra" w:cs="BRH Malayalam Extra"/>
+                <w:bCs/>
+                <w:sz w:val="40"/>
+                <w:szCs w:val="40"/>
+                <w:highlight w:val="green"/>
+              </w:rPr>
+              <w:t>bõx</w:t>
+            </w:r>
+            <w:r>
+              <w:rPr>
+                <w:rFonts w:ascii="BRH Malayalam Extra" w:hAnsi="BRH Malayalam Extra" w:cs="BRH Malayalam Extra"/>
+                <w:bCs/>
+                <w:sz w:val="40"/>
+                <w:szCs w:val="40"/>
+              </w:rPr>
+              <w:t>p</w:t>
+            </w:r>
+            <w:r>
+              <w:rPr>
+                <w:rFonts w:ascii="BRH Malayalam Extra" w:hAnsi="BRH Malayalam Extra" w:cs="BRH Malayalam Extra"/>
+                <w:bCs/>
+                <w:sz w:val="34"/>
+                <w:szCs w:val="40"/>
+              </w:rPr>
+              <w:t>–</w:t>
+            </w:r>
+            <w:r>
+              <w:rPr>
+                <w:rFonts w:ascii="BRH Malayalam Extra" w:hAnsi="BRH Malayalam Extra" w:cs="BRH Malayalam Extra"/>
+                <w:bCs/>
+                <w:sz w:val="40"/>
+                <w:szCs w:val="40"/>
+              </w:rPr>
+              <w:t>ö</w:t>
+            </w:r>
+            <w:r>
+              <w:rPr>
+                <w:rFonts w:ascii="BRH Malayalam Extra" w:hAnsi="BRH Malayalam Extra" w:cs="BRH Malayalam Extra"/>
+                <w:sz w:val="40"/>
+                <w:szCs w:val="40"/>
+              </w:rPr>
+              <w:t>Æ</w:t>
+            </w:r>
+            <w:r>
+              <w:rPr>
+                <w:rFonts w:ascii="BRH Malayalam Extra" w:hAnsi="BRH Malayalam Extra" w:cs="BRH Malayalam Extra"/>
+                <w:bCs/>
+                <w:sz w:val="40"/>
+                <w:szCs w:val="40"/>
+              </w:rPr>
+              <w:t>byj—¥Z</w:t>
+            </w:r>
+            <w:r>
+              <w:rPr>
+                <w:rFonts w:ascii="BRH Malayalam Extra" w:hAnsi="BRH Malayalam Extra" w:cs="BRH Malayalam Extra"/>
+                <w:bCs/>
+                <w:sz w:val="34"/>
+                <w:szCs w:val="40"/>
+              </w:rPr>
+              <w:t xml:space="preserve">– </w:t>
+            </w:r>
+            <w:r>
+              <w:rPr>
+                <w:rFonts w:ascii="BRH Malayalam Extra" w:hAnsi="BRH Malayalam Extra" w:cs="BRH Malayalam Extra"/>
+                <w:bCs/>
+                <w:sz w:val="40"/>
+                <w:szCs w:val="40"/>
+              </w:rPr>
+              <w:t>sx bz</w:t>
+            </w:r>
+            <w:r>
+              <w:rPr>
+                <w:rFonts w:ascii="BRH Malayalam Extra" w:hAnsi="BRH Malayalam Extra" w:cs="BRH Malayalam Extra"/>
+                <w:bCs/>
+                <w:sz w:val="34"/>
+                <w:szCs w:val="40"/>
+              </w:rPr>
+              <w:t>–</w:t>
+            </w:r>
+            <w:r>
+              <w:rPr>
+                <w:rFonts w:ascii="BRH Malayalam Extra" w:hAnsi="BRH Malayalam Extra" w:cs="BRH Malayalam Extra"/>
+                <w:bCs/>
+                <w:sz w:val="40"/>
+                <w:szCs w:val="40"/>
+              </w:rPr>
+              <w:t>±x</w:t>
+            </w:r>
+          </w:p>
+        </w:tc>
+      </w:tr>
+      <w:tr>
+        <w:trPr>
+          <w:trHeight w:val="1041"/>
+        </w:trPr>
+        <w:tc>
+          <w:tcPr>
+            <w:tcW w:w="4331" w:type="dxa"/>
+            <w:tcBorders>
+              <w:top w:val="single" w:sz="4" w:space="0" w:color="000000"/>
+              <w:left w:val="single" w:sz="4" w:space="0" w:color="000000"/>
+              <w:bottom w:val="single" w:sz="4" w:space="0" w:color="000000"/>
+              <w:right w:val="single" w:sz="4" w:space="0" w:color="000000"/>
+            </w:tcBorders>
+          </w:tcPr>
+          <w:p>
+            <w:pPr>
+              <w:spacing w:before="0" w:line="240" w:lineRule="auto"/>
+              <w:rPr>
+                <w:b/>
+                <w:color w:val="FF0000"/>
+                <w:sz w:val="28"/>
+                <w:szCs w:val="28"/>
+              </w:rPr>
+            </w:pPr>
+            <w:r>
+              <w:rPr>
+                <w:b/>
+                <w:color w:val="FF0000"/>
+                <w:sz w:val="28"/>
+                <w:szCs w:val="28"/>
+              </w:rPr>
+              <w:t>4.55</w:t>
+            </w:r>
+            <w:r>
+              <w:rPr>
+                <w:b/>
+                <w:color w:val="FF0000"/>
+                <w:sz w:val="28"/>
+                <w:szCs w:val="28"/>
+              </w:rPr>
+              <w:t xml:space="preserve"> – </w:t>
+            </w:r>
+            <w:r>
+              <w:rPr>
+                <w:b/>
+                <w:color w:val="FF0000"/>
+                <w:sz w:val="28"/>
+                <w:szCs w:val="28"/>
+              </w:rPr>
+              <w:t xml:space="preserve"> jnaana ya~jnam</w:t>
+            </w:r>
+          </w:p>
+          <w:p>
+            <w:pPr>
+              <w:spacing w:before="0" w:line="240" w:lineRule="auto"/>
+              <w:rPr>
+                <w:b/>
+                <w:color w:val="FF0000"/>
+                <w:sz w:val="28"/>
+                <w:szCs w:val="28"/>
+              </w:rPr>
+            </w:pPr>
+            <w:r>
+              <w:rPr>
+                <w:b/>
+                <w:color w:val="FF0000"/>
+                <w:sz w:val="28"/>
+                <w:szCs w:val="28"/>
+              </w:rPr>
+              <w:t>Line No. 13</w:t>
+            </w:r>
+          </w:p>
+          <w:p>
+            <w:pPr>
+              <w:spacing w:before="0" w:line="240" w:lineRule="auto"/>
+              <w:rPr>
+                <w:b/>
+                <w:sz w:val="28"/>
+                <w:szCs w:val="28"/>
+              </w:rPr>
+            </w:pPr>
+            <w:r>
+              <w:rPr>
+                <w:b/>
+                <w:color w:val="FF0000"/>
+                <w:sz w:val="28"/>
+                <w:szCs w:val="28"/>
+              </w:rPr>
+              <w:t xml:space="preserve">Para No. </w:t>
+            </w:r>
+            <w:r>
+              <w:rPr>
+                <w:b/>
+                <w:color w:val="FF0000"/>
+                <w:sz w:val="28"/>
+                <w:szCs w:val="28"/>
+              </w:rPr>
+              <w:t>80.1</w:t>
+            </w:r>
+          </w:p>
+        </w:tc>
+        <w:tc>
+          <w:tcPr>
+            <w:tcW w:w="5103" w:type="dxa"/>
+            <w:tcBorders>
+              <w:top w:val="single" w:sz="4" w:space="0" w:color="000000"/>
+              <w:left w:val="single" w:sz="4" w:space="0" w:color="000000"/>
+              <w:bottom w:val="single" w:sz="4" w:space="0" w:color="000000"/>
+              <w:right w:val="single" w:sz="4" w:space="0" w:color="000000"/>
+            </w:tcBorders>
+          </w:tcPr>
+          <w:p>
+            <w:pPr>
+              <w:widowControl w:val="0"/>
+              <w:autoSpaceDE w:val="0"/>
+              <w:autoSpaceDN w:val="0"/>
+              <w:adjustRightInd w:val="0"/>
+              <w:spacing w:before="0" w:line="240" w:lineRule="auto"/>
+              <w:rPr>
+                <w:rFonts w:ascii="BRH Malayalam Extra" w:hAnsi="BRH Malayalam Extra" w:cs="BRH Malayalam Extra"/>
+                <w:color w:val="000000"/>
+                <w:sz w:val="40"/>
+                <w:szCs w:val="40"/>
+              </w:rPr>
+            </w:pPr>
+            <w:r>
+              <w:rPr>
+                <w:rFonts w:ascii="BRH Malayalam Extra" w:hAnsi="BRH Malayalam Extra" w:cs="BRH Malayalam Extra"/>
+                <w:sz w:val="40"/>
+                <w:szCs w:val="40"/>
+              </w:rPr>
+              <w:t>Zxdy</w:t>
+            </w:r>
+            <w:r>
+              <w:rPr>
+                <w:rFonts w:ascii="BRH Malayalam Extra" w:hAnsi="BRH Malayalam Extra" w:cs="BRH Malayalam Extra"/>
+                <w:sz w:val="34"/>
+                <w:szCs w:val="40"/>
+              </w:rPr>
+              <w:t>–</w:t>
+            </w:r>
+            <w:r>
+              <w:rPr>
+                <w:rFonts w:ascii="BRH Malayalam Extra" w:hAnsi="BRH Malayalam Extra" w:cs="BRH Malayalam Extra"/>
+                <w:sz w:val="40"/>
+                <w:szCs w:val="40"/>
+              </w:rPr>
+              <w:t xml:space="preserve"> </w:t>
+            </w:r>
+            <w:r>
+              <w:rPr>
+                <w:rFonts w:ascii="BRH Malayalam Extra" w:hAnsi="BRH Malayalam Extra" w:cs="BRH Malayalam Extra"/>
+                <w:bCs/>
+                <w:sz w:val="40"/>
+                <w:szCs w:val="40"/>
+              </w:rPr>
+              <w:t>sp—dx</w:t>
+            </w:r>
+            <w:r>
+              <w:rPr>
+                <w:rFonts w:ascii="BRH Malayalam Extra" w:hAnsi="BRH Malayalam Extra" w:cs="BRH Malayalam Extra"/>
+                <w:bCs/>
+                <w:sz w:val="40"/>
+                <w:szCs w:val="40"/>
+                <w:highlight w:val="yellow"/>
+              </w:rPr>
+              <w:t>dy</w:t>
+            </w:r>
+            <w:r>
+              <w:rPr>
+                <w:rFonts w:ascii="BRH Malayalam Extra" w:hAnsi="BRH Malayalam Extra" w:cs="BRH Malayalam Extra"/>
+                <w:bCs/>
+                <w:sz w:val="40"/>
+                <w:szCs w:val="40"/>
+              </w:rPr>
+              <w:t xml:space="preserve"> </w:t>
+            </w:r>
+            <w:r>
+              <w:rPr>
+                <w:rFonts w:ascii="BRH Malayalam Extra" w:hAnsi="BRH Malayalam Extra" w:cs="BRH Malayalam Extra"/>
+                <w:sz w:val="40"/>
+                <w:szCs w:val="40"/>
+              </w:rPr>
+              <w:t>¥j</w:t>
+            </w:r>
+          </w:p>
+        </w:tc>
+        <w:tc>
+          <w:tcPr>
+            <w:tcW w:w="5245" w:type="dxa"/>
+            <w:tcBorders>
+              <w:top w:val="single" w:sz="4" w:space="0" w:color="000000"/>
+              <w:left w:val="single" w:sz="4" w:space="0" w:color="000000"/>
+              <w:bottom w:val="single" w:sz="4" w:space="0" w:color="000000"/>
+              <w:right w:val="single" w:sz="4" w:space="0" w:color="000000"/>
+            </w:tcBorders>
+          </w:tcPr>
+          <w:p>
+            <w:pPr>
+              <w:spacing w:before="0" w:line="252" w:lineRule="auto"/>
+              <w:rPr>
+                <w:rFonts w:ascii="BRH Malayalam Extra" w:hAnsi="BRH Malayalam Extra" w:cs="BRH Malayalam Extra"/>
+                <w:color w:val="000000"/>
+                <w:sz w:val="40"/>
+                <w:szCs w:val="40"/>
+              </w:rPr>
+            </w:pPr>
+            <w:r>
+              <w:rPr>
+                <w:rFonts w:ascii="BRH Malayalam Extra" w:hAnsi="BRH Malayalam Extra" w:cs="BRH Malayalam Extra"/>
+                <w:sz w:val="40"/>
+                <w:szCs w:val="40"/>
+              </w:rPr>
+              <w:t>Zxdy</w:t>
+            </w:r>
+            <w:r>
+              <w:rPr>
+                <w:rFonts w:ascii="BRH Malayalam Extra" w:hAnsi="BRH Malayalam Extra" w:cs="BRH Malayalam Extra"/>
+                <w:sz w:val="34"/>
+                <w:szCs w:val="40"/>
+              </w:rPr>
+              <w:t>–</w:t>
+            </w:r>
+            <w:r>
+              <w:rPr>
+                <w:rFonts w:ascii="BRH Malayalam Extra" w:hAnsi="BRH Malayalam Extra" w:cs="BRH Malayalam Extra"/>
+                <w:sz w:val="40"/>
+                <w:szCs w:val="40"/>
+              </w:rPr>
+              <w:t xml:space="preserve"> </w:t>
+            </w:r>
+            <w:r>
+              <w:rPr>
+                <w:rFonts w:ascii="BRH Malayalam Extra" w:hAnsi="BRH Malayalam Extra" w:cs="BRH Malayalam Extra"/>
+                <w:bCs/>
+                <w:sz w:val="40"/>
+                <w:szCs w:val="40"/>
+              </w:rPr>
+              <w:t>sp—dx</w:t>
+            </w:r>
+            <w:r>
+              <w:rPr>
+                <w:rFonts w:ascii="BRH Malayalam Extra" w:hAnsi="BRH Malayalam Extra" w:cs="BRH Malayalam Extra"/>
+                <w:bCs/>
+                <w:sz w:val="40"/>
+                <w:szCs w:val="40"/>
+                <w:highlight w:val="green"/>
+              </w:rPr>
+              <w:t>dy</w:t>
+            </w:r>
+            <w:r>
+              <w:rPr>
+                <w:rFonts w:ascii="BRH Malayalam Extra" w:hAnsi="BRH Malayalam Extra" w:cs="BRH Malayalam Extra"/>
+                <w:sz w:val="34"/>
+                <w:szCs w:val="40"/>
+              </w:rPr>
+              <w:t>–</w:t>
+            </w:r>
+            <w:r>
+              <w:rPr>
+                <w:rFonts w:ascii="BRH Malayalam Extra" w:hAnsi="BRH Malayalam Extra" w:cs="BRH Malayalam Extra"/>
+                <w:bCs/>
+                <w:sz w:val="40"/>
+                <w:szCs w:val="40"/>
+              </w:rPr>
+              <w:t xml:space="preserve"> </w:t>
+            </w:r>
+            <w:r>
+              <w:rPr>
+                <w:rFonts w:ascii="BRH Malayalam Extra" w:hAnsi="BRH Malayalam Extra" w:cs="BRH Malayalam Extra"/>
+                <w:sz w:val="40"/>
+                <w:szCs w:val="40"/>
+              </w:rPr>
+              <w:t>¥j</w:t>
+            </w:r>
+          </w:p>
+        </w:tc>
+      </w:tr>
+      <w:tr>
+        <w:trPr>
+          <w:trHeight w:val="1041"/>
+        </w:trPr>
+        <w:tc>
+          <w:tcPr>
+            <w:tcW w:w="4331" w:type="dxa"/>
+            <w:tcBorders>
+              <w:top w:val="single" w:sz="4" w:space="0" w:color="000000"/>
+              <w:left w:val="single" w:sz="4" w:space="0" w:color="000000"/>
+              <w:bottom w:val="single" w:sz="4" w:space="0" w:color="000000"/>
+              <w:right w:val="single" w:sz="4" w:space="0" w:color="000000"/>
+            </w:tcBorders>
+          </w:tcPr>
+          <w:p>
+            <w:pPr>
+              <w:spacing w:before="0" w:line="240" w:lineRule="auto"/>
+              <w:rPr>
+                <w:b/>
+                <w:color w:val="FF0000"/>
+                <w:sz w:val="28"/>
+                <w:szCs w:val="28"/>
+              </w:rPr>
+            </w:pPr>
+            <w:r>
+              <w:rPr>
+                <w:b/>
+                <w:color w:val="FF0000"/>
+                <w:sz w:val="28"/>
+                <w:szCs w:val="28"/>
+              </w:rPr>
+              <w:t>4.55</w:t>
+            </w:r>
+            <w:r>
+              <w:rPr>
+                <w:b/>
+                <w:color w:val="FF0000"/>
+                <w:sz w:val="28"/>
+                <w:szCs w:val="28"/>
+              </w:rPr>
+              <w:t xml:space="preserve"> – </w:t>
+            </w:r>
+            <w:r>
+              <w:rPr>
+                <w:b/>
+                <w:color w:val="FF0000"/>
+                <w:sz w:val="28"/>
+                <w:szCs w:val="28"/>
+              </w:rPr>
+              <w:t xml:space="preserve"> jnaana ya~jnam</w:t>
+            </w:r>
+          </w:p>
+          <w:p>
+            <w:pPr>
+              <w:spacing w:before="0" w:line="240" w:lineRule="auto"/>
+              <w:rPr>
+                <w:b/>
+                <w:color w:val="FF0000"/>
+                <w:sz w:val="28"/>
+                <w:szCs w:val="28"/>
+              </w:rPr>
+            </w:pPr>
+            <w:r>
+              <w:rPr>
+                <w:b/>
+                <w:color w:val="FF0000"/>
+                <w:sz w:val="28"/>
+                <w:szCs w:val="28"/>
+              </w:rPr>
+              <w:t>Line No. 23</w:t>
+            </w:r>
+          </w:p>
+          <w:p>
+            <w:pPr>
+              <w:spacing w:before="0" w:line="240" w:lineRule="auto"/>
+              <w:rPr>
+                <w:b/>
+                <w:sz w:val="28"/>
+                <w:szCs w:val="28"/>
+              </w:rPr>
+            </w:pPr>
+            <w:r>
+              <w:rPr>
+                <w:b/>
+                <w:color w:val="FF0000"/>
+                <w:sz w:val="28"/>
+                <w:szCs w:val="28"/>
+              </w:rPr>
+              <w:t xml:space="preserve">Para No. </w:t>
+            </w:r>
+            <w:r>
+              <w:rPr>
+                <w:b/>
+                <w:color w:val="FF0000"/>
+                <w:sz w:val="28"/>
+                <w:szCs w:val="28"/>
+              </w:rPr>
+              <w:t>80.1</w:t>
+            </w:r>
+          </w:p>
+        </w:tc>
+        <w:tc>
+          <w:tcPr>
+            <w:tcW w:w="5103" w:type="dxa"/>
+            <w:tcBorders>
+              <w:top w:val="single" w:sz="4" w:space="0" w:color="000000"/>
+              <w:left w:val="single" w:sz="4" w:space="0" w:color="000000"/>
+              <w:bottom w:val="single" w:sz="4" w:space="0" w:color="000000"/>
+              <w:right w:val="single" w:sz="4" w:space="0" w:color="000000"/>
+            </w:tcBorders>
+          </w:tcPr>
+          <w:p>
+            <w:pPr>
+              <w:widowControl w:val="0"/>
+              <w:autoSpaceDE w:val="0"/>
+              <w:autoSpaceDN w:val="0"/>
+              <w:adjustRightInd w:val="0"/>
+              <w:spacing w:before="0" w:line="240" w:lineRule="auto"/>
+              <w:rPr>
+                <w:rFonts w:ascii="BRH Malayalam Extra" w:hAnsi="BRH Malayalam Extra" w:cs="BRH Malayalam Extra"/>
+                <w:color w:val="000000"/>
+                <w:sz w:val="40"/>
+                <w:szCs w:val="40"/>
+              </w:rPr>
+            </w:pPr>
+            <w:r>
+              <w:rPr>
+                <w:rFonts w:ascii="BRH Malayalam Extra" w:hAnsi="BRH Malayalam Extra" w:cs="BRH Malayalam Extra"/>
+                <w:sz w:val="40"/>
+                <w:szCs w:val="40"/>
+              </w:rPr>
+              <w:t>PöÉ</w:t>
+            </w:r>
+            <w:r>
+              <w:rPr>
+                <w:rFonts w:ascii="BRH Malayalam Extra" w:hAnsi="BRH Malayalam Extra" w:cs="BRH Malayalam Extra"/>
+                <w:sz w:val="34"/>
+                <w:szCs w:val="40"/>
+              </w:rPr>
+              <w:t>–</w:t>
+            </w:r>
+            <w:r>
+              <w:rPr>
+                <w:rFonts w:ascii="BRH Malayalam Extra" w:hAnsi="BRH Malayalam Extra" w:cs="BRH Malayalam Extra"/>
+                <w:sz w:val="40"/>
+                <w:szCs w:val="40"/>
+              </w:rPr>
+              <w:t>i</w:t>
+            </w:r>
+            <w:r>
+              <w:rPr>
+                <w:rFonts w:ascii="BRH Malayalam Extra" w:hAnsi="BRH Malayalam Extra" w:cs="BRH Malayalam Extra"/>
+                <w:sz w:val="40"/>
+                <w:szCs w:val="40"/>
+                <w:highlight w:val="yellow"/>
+              </w:rPr>
+              <w:t>s¦</w:t>
+            </w:r>
+            <w:r>
+              <w:rPr>
+                <w:rFonts w:ascii="BRH Malayalam Extra" w:hAnsi="BRH Malayalam Extra" w:cs="BRH Malayalam Extra"/>
+                <w:sz w:val="40"/>
+                <w:szCs w:val="40"/>
+              </w:rPr>
+              <w:t>˜ª ity</w:t>
+            </w:r>
+            <w:r>
+              <w:rPr>
+                <w:rFonts w:ascii="BRH Malayalam Extra" w:hAnsi="BRH Malayalam Extra" w:cs="BRH Malayalam Extra"/>
+                <w:sz w:val="34"/>
+                <w:szCs w:val="40"/>
+              </w:rPr>
+              <w:t>–</w:t>
+            </w:r>
+            <w:r>
+              <w:rPr>
+                <w:rFonts w:ascii="BRH Malayalam Extra" w:hAnsi="BRH Malayalam Extra" w:cs="BRH Malayalam Extra"/>
+                <w:sz w:val="40"/>
+                <w:szCs w:val="40"/>
+              </w:rPr>
+              <w:t>ixd¦˜</w:t>
+            </w:r>
+          </w:p>
+        </w:tc>
+        <w:tc>
+          <w:tcPr>
+            <w:tcW w:w="5245" w:type="dxa"/>
+            <w:tcBorders>
+              <w:top w:val="single" w:sz="4" w:space="0" w:color="000000"/>
+              <w:left w:val="single" w:sz="4" w:space="0" w:color="000000"/>
+              <w:bottom w:val="single" w:sz="4" w:space="0" w:color="000000"/>
+              <w:right w:val="single" w:sz="4" w:space="0" w:color="000000"/>
+            </w:tcBorders>
+          </w:tcPr>
+          <w:p>
+            <w:pPr>
+              <w:spacing w:before="0" w:line="252" w:lineRule="auto"/>
+              <w:rPr>
+                <w:rFonts w:ascii="BRH Malayalam Extra" w:hAnsi="BRH Malayalam Extra" w:cs="BRH Malayalam Extra"/>
+                <w:color w:val="000000"/>
+                <w:sz w:val="40"/>
+                <w:szCs w:val="40"/>
+              </w:rPr>
+            </w:pPr>
+            <w:r>
+              <w:rPr>
+                <w:rFonts w:ascii="BRH Malayalam Extra" w:hAnsi="BRH Malayalam Extra" w:cs="BRH Malayalam Extra"/>
+                <w:sz w:val="40"/>
+                <w:szCs w:val="40"/>
+              </w:rPr>
+              <w:t>PöÉ</w:t>
+            </w:r>
+            <w:r>
+              <w:rPr>
+                <w:rFonts w:ascii="BRH Malayalam Extra" w:hAnsi="BRH Malayalam Extra" w:cs="BRH Malayalam Extra"/>
+                <w:sz w:val="34"/>
+                <w:szCs w:val="40"/>
+              </w:rPr>
+              <w:t>–</w:t>
+            </w:r>
+            <w:r>
+              <w:rPr>
+                <w:rFonts w:ascii="BRH Malayalam Extra" w:hAnsi="BRH Malayalam Extra" w:cs="BRH Malayalam Extra"/>
+                <w:sz w:val="40"/>
+                <w:szCs w:val="40"/>
+              </w:rPr>
+              <w:t>i</w:t>
+            </w:r>
+            <w:r>
+              <w:rPr>
+                <w:rFonts w:ascii="BRH Malayalam Extra" w:hAnsi="BRH Malayalam Extra" w:cs="BRH Malayalam Extra"/>
+                <w:sz w:val="40"/>
+                <w:szCs w:val="40"/>
+              </w:rPr>
+              <w:t>¥</w:t>
+            </w:r>
+            <w:r>
+              <w:rPr>
+                <w:rFonts w:ascii="BRH Malayalam Extra" w:hAnsi="BRH Malayalam Extra" w:cs="BRH Malayalam Extra"/>
+                <w:sz w:val="40"/>
+                <w:szCs w:val="40"/>
+                <w:highlight w:val="green"/>
+              </w:rPr>
+              <w:t>sx</w:t>
+            </w:r>
+            <w:r>
+              <w:rPr>
+                <w:rFonts w:ascii="BRH Malayalam Extra" w:hAnsi="BRH Malayalam Extra" w:cs="BRH Malayalam Extra"/>
+                <w:sz w:val="40"/>
+                <w:szCs w:val="40"/>
+              </w:rPr>
+              <w:t>˜ª ity</w:t>
+            </w:r>
+            <w:r>
+              <w:rPr>
+                <w:rFonts w:ascii="BRH Malayalam Extra" w:hAnsi="BRH Malayalam Extra" w:cs="BRH Malayalam Extra"/>
+                <w:sz w:val="34"/>
+                <w:szCs w:val="40"/>
+              </w:rPr>
+              <w:t>–</w:t>
+            </w:r>
+            <w:r>
+              <w:rPr>
+                <w:rFonts w:ascii="BRH Malayalam Extra" w:hAnsi="BRH Malayalam Extra" w:cs="BRH Malayalam Extra"/>
+                <w:sz w:val="40"/>
+                <w:szCs w:val="40"/>
+              </w:rPr>
+              <w:t>ixd¦</w:t>
+            </w:r>
+          </w:p>
+        </w:tc>
+      </w:tr>
+      <w:tr>
+        <w:trPr>
+          <w:trHeight w:val="1041"/>
+        </w:trPr>
+        <w:tc>
+          <w:tcPr>
+            <w:tcW w:w="4331" w:type="dxa"/>
+            <w:tcBorders>
+              <w:top w:val="single" w:sz="4" w:space="0" w:color="000000"/>
+              <w:left w:val="single" w:sz="4" w:space="0" w:color="000000"/>
+              <w:bottom w:val="single" w:sz="4" w:space="0" w:color="000000"/>
+              <w:right w:val="single" w:sz="4" w:space="0" w:color="000000"/>
+            </w:tcBorders>
+          </w:tcPr>
+          <w:p>
+            <w:pPr>
+              <w:spacing w:before="0" w:line="240" w:lineRule="auto"/>
+              <w:rPr>
+                <w:b/>
+                <w:color w:val="FF0000"/>
+                <w:sz w:val="28"/>
+                <w:szCs w:val="28"/>
+              </w:rPr>
+            </w:pPr>
+            <w:r>
+              <w:rPr>
+                <w:b/>
+                <w:color w:val="FF0000"/>
+                <w:sz w:val="28"/>
+                <w:szCs w:val="28"/>
+              </w:rPr>
+              <w:t>5 – Aruna Prasana</w:t>
+            </w:r>
+          </w:p>
+          <w:p>
+            <w:pPr>
+              <w:spacing w:before="0" w:line="240" w:lineRule="auto"/>
+              <w:rPr>
+                <w:b/>
+                <w:color w:val="FF0000"/>
+                <w:sz w:val="28"/>
+                <w:szCs w:val="28"/>
+              </w:rPr>
+            </w:pPr>
+            <w:r>
+              <w:rPr>
+                <w:b/>
+                <w:color w:val="FF0000"/>
+                <w:sz w:val="28"/>
+                <w:szCs w:val="28"/>
+              </w:rPr>
+              <w:t>Statement No. 10</w:t>
+            </w:r>
+          </w:p>
+          <w:p>
+            <w:pPr>
+              <w:spacing w:before="0" w:line="240" w:lineRule="auto"/>
+              <w:rPr>
+                <w:b/>
+                <w:color w:val="FF0000"/>
+                <w:sz w:val="28"/>
+                <w:szCs w:val="28"/>
+              </w:rPr>
+            </w:pPr>
+            <w:r>
+              <w:rPr>
+                <w:b/>
+                <w:color w:val="FF0000"/>
+                <w:sz w:val="28"/>
+                <w:szCs w:val="28"/>
+              </w:rPr>
+              <w:t>Dasini No - 6</w:t>
+            </w:r>
+          </w:p>
+        </w:tc>
+        <w:tc>
+          <w:tcPr>
+            <w:tcW w:w="5103" w:type="dxa"/>
+            <w:tcBorders>
+              <w:top w:val="single" w:sz="4" w:space="0" w:color="000000"/>
+              <w:left w:val="single" w:sz="4" w:space="0" w:color="000000"/>
+              <w:bottom w:val="single" w:sz="4" w:space="0" w:color="000000"/>
+              <w:right w:val="single" w:sz="4" w:space="0" w:color="000000"/>
+            </w:tcBorders>
+          </w:tcPr>
+          <w:p>
+            <w:pPr>
+              <w:widowControl w:val="0"/>
+              <w:autoSpaceDE w:val="0"/>
+              <w:autoSpaceDN w:val="0"/>
+              <w:adjustRightInd w:val="0"/>
+              <w:spacing w:line="240" w:lineRule="auto"/>
+              <w:ind w:right="-210"/>
+              <w:rPr>
+                <w:rFonts w:cs="Arial"/>
+                <w:b/>
+                <w:bCs/>
+                <w:sz w:val="32"/>
+                <w:szCs w:val="32"/>
+              </w:rPr>
+            </w:pPr>
+            <w:r>
+              <w:rPr>
+                <w:rFonts w:ascii="BRH Malayalam Extra" w:hAnsi="BRH Malayalam Extra" w:cs="BRH Malayalam Extra"/>
+                <w:color w:val="000000"/>
+                <w:sz w:val="40"/>
+                <w:szCs w:val="40"/>
+              </w:rPr>
+              <w:t>K£</w:t>
+            </w:r>
+            <w:r>
+              <w:rPr>
+                <w:rFonts w:ascii="BRH Malayalam Extra" w:hAnsi="BRH Malayalam Extra" w:cs="BRH Malayalam Extra"/>
+                <w:color w:val="000000"/>
+                <w:sz w:val="34"/>
+                <w:szCs w:val="40"/>
+              </w:rPr>
+              <w:t>–</w:t>
+            </w:r>
+            <w:r>
+              <w:rPr>
+                <w:rFonts w:ascii="BRH Malayalam Extra" w:hAnsi="BRH Malayalam Extra" w:cs="BRH Malayalam Extra"/>
+                <w:color w:val="000000"/>
+                <w:sz w:val="40"/>
+                <w:szCs w:val="40"/>
+              </w:rPr>
+              <w:t>a§</w:t>
+            </w:r>
+            <w:r>
+              <w:rPr>
+                <w:rFonts w:ascii="BRH Malayalam Extra" w:hAnsi="BRH Malayalam Extra" w:cs="BRH Malayalam Extra"/>
+                <w:color w:val="000000"/>
+                <w:sz w:val="40"/>
+                <w:szCs w:val="40"/>
+                <w:highlight w:val="yellow"/>
+              </w:rPr>
+              <w:t>sdI</w:t>
+            </w:r>
+            <w:r>
+              <w:rPr>
+                <w:rFonts w:ascii="BRH Malayalam Extra" w:hAnsi="BRH Malayalam Extra" w:cs="BRH Malayalam Extra"/>
+                <w:color w:val="000000"/>
+                <w:sz w:val="40"/>
+                <w:szCs w:val="40"/>
+              </w:rPr>
+              <w:t xml:space="preserve"> Z—b£Z¡</w:t>
+            </w:r>
+            <w:r>
+              <w:rPr>
+                <w:rFonts w:ascii="BRH Malayalam Extra" w:hAnsi="BRH Malayalam Extra" w:cs="BRH Malayalam Extra"/>
+                <w:color w:val="000000"/>
+                <w:sz w:val="34"/>
+                <w:szCs w:val="40"/>
+              </w:rPr>
+              <w:t>–</w:t>
+            </w:r>
+            <w:r>
+              <w:rPr>
+                <w:rFonts w:ascii="BRH Malayalam Extra" w:hAnsi="BRH Malayalam Extra" w:cs="BRH Malayalam Extra"/>
+                <w:color w:val="000000"/>
+                <w:sz w:val="40"/>
+                <w:szCs w:val="40"/>
+              </w:rPr>
+              <w:t xml:space="preserve"> m±—YI |</w:t>
+            </w:r>
+          </w:p>
+          <w:p>
+            <w:pPr>
+              <w:widowControl w:val="0"/>
+              <w:autoSpaceDE w:val="0"/>
+              <w:autoSpaceDN w:val="0"/>
+              <w:adjustRightInd w:val="0"/>
+              <w:spacing w:before="0" w:line="240" w:lineRule="auto"/>
+              <w:rPr>
+                <w:rFonts w:ascii="BRH Malayalam Extra" w:hAnsi="BRH Malayalam Extra" w:cs="BRH Malayalam Extra"/>
+                <w:color w:val="000000"/>
+                <w:sz w:val="40"/>
+                <w:szCs w:val="40"/>
+              </w:rPr>
+            </w:pPr>
+          </w:p>
+        </w:tc>
+        <w:tc>
+          <w:tcPr>
+            <w:tcW w:w="5245" w:type="dxa"/>
+            <w:tcBorders>
+              <w:top w:val="single" w:sz="4" w:space="0" w:color="000000"/>
+              <w:left w:val="single" w:sz="4" w:space="0" w:color="000000"/>
+              <w:bottom w:val="single" w:sz="4" w:space="0" w:color="000000"/>
+              <w:right w:val="single" w:sz="4" w:space="0" w:color="000000"/>
+            </w:tcBorders>
+          </w:tcPr>
+          <w:p>
+            <w:pPr>
+              <w:spacing w:before="0" w:line="252" w:lineRule="auto"/>
+              <w:rPr>
+                <w:rFonts w:ascii="BRH Malayalam Extra" w:hAnsi="BRH Malayalam Extra" w:cs="BRH Malayalam Extra"/>
+                <w:color w:val="000000"/>
+                <w:sz w:val="40"/>
+                <w:szCs w:val="40"/>
+              </w:rPr>
+            </w:pPr>
+            <w:r>
+              <w:rPr>
+                <w:rFonts w:ascii="BRH Malayalam Extra" w:hAnsi="BRH Malayalam Extra" w:cs="BRH Malayalam Extra"/>
+                <w:color w:val="000000"/>
+                <w:sz w:val="40"/>
+                <w:szCs w:val="40"/>
+              </w:rPr>
+              <w:t>K£</w:t>
+            </w:r>
+            <w:r>
+              <w:rPr>
+                <w:rFonts w:ascii="BRH Malayalam Extra" w:hAnsi="BRH Malayalam Extra" w:cs="BRH Malayalam Extra"/>
+                <w:color w:val="000000"/>
+                <w:sz w:val="34"/>
+                <w:szCs w:val="40"/>
+              </w:rPr>
+              <w:t>–</w:t>
+            </w:r>
+            <w:r>
+              <w:rPr>
+                <w:rFonts w:ascii="BRH Malayalam Extra" w:hAnsi="BRH Malayalam Extra" w:cs="BRH Malayalam Extra"/>
+                <w:color w:val="000000"/>
+                <w:sz w:val="40"/>
+                <w:szCs w:val="40"/>
+              </w:rPr>
+              <w:t>a§</w:t>
+            </w:r>
+            <w:r>
+              <w:rPr>
+                <w:rFonts w:ascii="BRH Malayalam" w:hAnsi="BRH Malayalam" w:cs="BRH Malayalam"/>
+                <w:color w:val="000000"/>
+                <w:sz w:val="40"/>
+                <w:szCs w:val="40"/>
+                <w:highlight w:val="green"/>
+              </w:rPr>
+              <w:t>sï</w:t>
+            </w:r>
+            <w:r>
+              <w:rPr>
+                <w:rFonts w:ascii="BRH Malayalam Extra" w:hAnsi="BRH Malayalam Extra" w:cs="BRH Malayalam Extra"/>
+                <w:color w:val="000000"/>
+                <w:sz w:val="40"/>
+                <w:szCs w:val="40"/>
+                <w:highlight w:val="green"/>
+              </w:rPr>
+              <w:t>I</w:t>
+            </w:r>
+            <w:bookmarkStart w:id="0" w:name="_GoBack"/>
+            <w:bookmarkEnd w:id="0"/>
+            <w:r>
+              <w:rPr>
+                <w:rFonts w:ascii="BRH Malayalam Extra" w:hAnsi="BRH Malayalam Extra" w:cs="BRH Malayalam Extra"/>
+                <w:color w:val="000000"/>
+                <w:sz w:val="40"/>
+                <w:szCs w:val="40"/>
+              </w:rPr>
+              <w:t xml:space="preserve"> Z—b£Z¡</w:t>
+            </w:r>
+            <w:r>
+              <w:rPr>
+                <w:rFonts w:ascii="BRH Malayalam Extra" w:hAnsi="BRH Malayalam Extra" w:cs="BRH Malayalam Extra"/>
+                <w:color w:val="000000"/>
+                <w:sz w:val="34"/>
+                <w:szCs w:val="40"/>
+              </w:rPr>
+              <w:t>–</w:t>
+            </w:r>
+            <w:r>
+              <w:rPr>
+                <w:rFonts w:ascii="BRH Malayalam Extra" w:hAnsi="BRH Malayalam Extra" w:cs="BRH Malayalam Extra"/>
+                <w:color w:val="000000"/>
+                <w:sz w:val="40"/>
+                <w:szCs w:val="40"/>
+              </w:rPr>
+              <w:t xml:space="preserve"> m±—YI </w:t>
+            </w:r>
+          </w:p>
+        </w:tc>
+      </w:tr>
+      <w:tr>
+        <w:trPr>
+          <w:trHeight w:val="1041"/>
+        </w:trPr>
+        <w:tc>
+          <w:tcPr>
+            <w:tcW w:w="4331" w:type="dxa"/>
+            <w:tcBorders>
+              <w:top w:val="single" w:sz="4" w:space="0" w:color="000000"/>
+              <w:left w:val="single" w:sz="4" w:space="0" w:color="000000"/>
+              <w:bottom w:val="single" w:sz="4" w:space="0" w:color="000000"/>
+              <w:right w:val="single" w:sz="4" w:space="0" w:color="000000"/>
+            </w:tcBorders>
+          </w:tcPr>
+          <w:p>
+            <w:pPr>
+              <w:spacing w:before="0" w:line="240" w:lineRule="auto"/>
+              <w:rPr>
+                <w:b/>
+                <w:sz w:val="28"/>
+                <w:szCs w:val="28"/>
+              </w:rPr>
+            </w:pPr>
+            <w:r>
+              <w:rPr>
+                <w:b/>
+                <w:sz w:val="28"/>
+                <w:szCs w:val="28"/>
+              </w:rPr>
+              <w:lastRenderedPageBreak/>
+              <w:t>5 –</w:t>
+            </w:r>
+            <w:r>
+              <w:rPr>
+                <w:b/>
+                <w:sz w:val="28"/>
+                <w:szCs w:val="28"/>
+              </w:rPr>
+              <w:t xml:space="preserve"> </w:t>
+            </w:r>
+            <w:r>
+              <w:rPr>
+                <w:b/>
+                <w:sz w:val="28"/>
+                <w:szCs w:val="28"/>
+              </w:rPr>
+              <w:t>Aruna Prasana</w:t>
+            </w:r>
+          </w:p>
+          <w:p>
+            <w:pPr>
+              <w:spacing w:before="0" w:line="240" w:lineRule="auto"/>
+              <w:rPr>
+                <w:b/>
+                <w:sz w:val="28"/>
+                <w:szCs w:val="28"/>
+              </w:rPr>
+            </w:pPr>
+            <w:r>
+              <w:rPr>
+                <w:b/>
+                <w:sz w:val="28"/>
+                <w:szCs w:val="28"/>
+              </w:rPr>
+              <w:t>1.16.1, Line No 5</w:t>
+            </w:r>
+          </w:p>
+          <w:p>
+            <w:pPr>
+              <w:spacing w:before="0" w:line="240" w:lineRule="auto"/>
+              <w:rPr>
+                <w:b/>
+                <w:sz w:val="28"/>
+                <w:szCs w:val="28"/>
+              </w:rPr>
+            </w:pPr>
+            <w:r>
+              <w:rPr>
+                <w:b/>
+                <w:sz w:val="28"/>
+                <w:szCs w:val="28"/>
+              </w:rPr>
+              <w:t>Dasini No - 69</w:t>
+            </w:r>
+          </w:p>
+        </w:tc>
+        <w:tc>
+          <w:tcPr>
+            <w:tcW w:w="5103" w:type="dxa"/>
+            <w:tcBorders>
+              <w:top w:val="single" w:sz="4" w:space="0" w:color="000000"/>
+              <w:left w:val="single" w:sz="4" w:space="0" w:color="000000"/>
+              <w:bottom w:val="single" w:sz="4" w:space="0" w:color="000000"/>
+              <w:right w:val="single" w:sz="4" w:space="0" w:color="000000"/>
+            </w:tcBorders>
+          </w:tcPr>
+          <w:p>
+            <w:pPr>
+              <w:widowControl w:val="0"/>
+              <w:autoSpaceDE w:val="0"/>
+              <w:autoSpaceDN w:val="0"/>
+              <w:adjustRightInd w:val="0"/>
+              <w:spacing w:before="0" w:line="240" w:lineRule="auto"/>
+              <w:rPr>
+                <w:rFonts w:ascii="BRH Devanagari Extra" w:hAnsi="BRH Devanagari Extra" w:cs="BRH Devanagari Extra"/>
+                <w:sz w:val="40"/>
+                <w:szCs w:val="40"/>
+              </w:rPr>
+            </w:pPr>
+            <w:r>
+              <w:rPr>
+                <w:rFonts w:ascii="BRH Malayalam Extra" w:hAnsi="BRH Malayalam Extra" w:cs="BRH Malayalam Extra"/>
+                <w:color w:val="000000"/>
+                <w:sz w:val="40"/>
+                <w:szCs w:val="40"/>
+              </w:rPr>
+              <w:t>sûª</w:t>
+            </w:r>
+            <w:r>
+              <w:rPr>
+                <w:rFonts w:ascii="BRH Malayalam Extra" w:hAnsi="BRH Malayalam Extra" w:cs="BRH Malayalam Extra"/>
+                <w:color w:val="000000"/>
+                <w:sz w:val="40"/>
+                <w:szCs w:val="40"/>
+                <w:highlight w:val="yellow"/>
+              </w:rPr>
+              <w:t>Ys</w:t>
+            </w:r>
+            <w:r>
+              <w:rPr>
+                <w:rFonts w:ascii="BRH Malayalam Extra" w:hAnsi="BRH Malayalam Extra" w:cs="BRH Malayalam Extra"/>
+                <w:color w:val="000000"/>
+                <w:sz w:val="40"/>
+                <w:szCs w:val="40"/>
+              </w:rPr>
+              <w:t>õ Óx¥d</w:t>
+            </w:r>
+          </w:p>
+        </w:tc>
+        <w:tc>
+          <w:tcPr>
+            <w:tcW w:w="5245" w:type="dxa"/>
+            <w:tcBorders>
+              <w:top w:val="single" w:sz="4" w:space="0" w:color="000000"/>
+              <w:left w:val="single" w:sz="4" w:space="0" w:color="000000"/>
+              <w:bottom w:val="single" w:sz="4" w:space="0" w:color="000000"/>
+              <w:right w:val="single" w:sz="4" w:space="0" w:color="000000"/>
+            </w:tcBorders>
+          </w:tcPr>
+          <w:p>
+            <w:pPr>
+              <w:spacing w:before="0" w:line="252" w:lineRule="auto"/>
+              <w:rPr>
+                <w:rFonts w:ascii="BRH Malayalam Extra" w:hAnsi="BRH Malayalam Extra" w:cs="BRH Malayalam Extra"/>
+                <w:color w:val="000000"/>
+                <w:sz w:val="40"/>
+                <w:szCs w:val="40"/>
+              </w:rPr>
+            </w:pPr>
+            <w:r>
+              <w:rPr>
+                <w:rFonts w:ascii="BRH Malayalam Extra" w:hAnsi="BRH Malayalam Extra" w:cs="BRH Malayalam Extra"/>
+                <w:color w:val="000000"/>
+                <w:sz w:val="40"/>
+                <w:szCs w:val="40"/>
+              </w:rPr>
+              <w:t>sûª</w:t>
+            </w:r>
+            <w:r>
+              <w:rPr>
+                <w:rFonts w:ascii="BRH Malayalam Extra" w:hAnsi="BRH Malayalam Extra" w:cs="BRH Malayalam Extra"/>
+                <w:color w:val="000000"/>
+                <w:sz w:val="40"/>
+                <w:szCs w:val="40"/>
+                <w:highlight w:val="green"/>
+              </w:rPr>
+              <w:t>Yksõ</w:t>
+            </w:r>
+            <w:r>
+              <w:rPr>
+                <w:rFonts w:ascii="BRH Malayalam Extra" w:hAnsi="BRH Malayalam Extra" w:cs="BRH Malayalam Extra"/>
+                <w:color w:val="000000"/>
+                <w:sz w:val="40"/>
+                <w:szCs w:val="40"/>
+              </w:rPr>
+              <w:t xml:space="preserve"> Óx¥d</w:t>
+            </w:r>
+          </w:p>
+          <w:p>
+            <w:pPr>
+              <w:widowControl w:val="0"/>
+              <w:autoSpaceDE w:val="0"/>
+              <w:autoSpaceDN w:val="0"/>
+              <w:adjustRightInd w:val="0"/>
+              <w:spacing w:before="0" w:line="240" w:lineRule="auto"/>
+              <w:rPr>
+                <w:rFonts w:ascii="BRH Devanagari Extra" w:hAnsi="BRH Devanagari Extra" w:cs="BRH Devanagari Extra"/>
+                <w:sz w:val="40"/>
+                <w:szCs w:val="40"/>
+              </w:rPr>
+            </w:pPr>
+            <w:r>
+              <w:rPr>
+                <w:b/>
+                <w:bCs/>
+              </w:rPr>
+              <w:t>(missing “ra”</w:t>
+            </w:r>
+            <w:r>
+              <w:rPr>
+                <w:rFonts w:ascii="BRH Malayalam Extra" w:hAnsi="BRH Malayalam Extra" w:cs="BRH Malayalam Extra"/>
+                <w:color w:val="000000"/>
+                <w:sz w:val="40"/>
+                <w:szCs w:val="40"/>
+              </w:rPr>
+              <w:t xml:space="preserve"> </w:t>
+            </w:r>
+            <w:r>
+              <w:rPr>
+                <w:b/>
+                <w:bCs/>
+              </w:rPr>
+              <w:t>inserted)</w:t>
+            </w:r>
+          </w:p>
+        </w:tc>
+      </w:tr>
+      <w:tr>
+        <w:trPr>
+          <w:trHeight w:val="877"/>
+        </w:trPr>
+        <w:tc>
+          <w:tcPr>
+            <w:tcW w:w="4331" w:type="dxa"/>
+            <w:tcBorders>
+              <w:top w:val="single" w:sz="4" w:space="0" w:color="000000"/>
+              <w:left w:val="single" w:sz="4" w:space="0" w:color="000000"/>
+              <w:bottom w:val="single" w:sz="4" w:space="0" w:color="000000"/>
+              <w:right w:val="single" w:sz="4" w:space="0" w:color="000000"/>
+            </w:tcBorders>
+          </w:tcPr>
+          <w:p>
+            <w:pPr>
+              <w:spacing w:before="0" w:line="240" w:lineRule="auto"/>
+              <w:rPr>
+                <w:b/>
+                <w:sz w:val="28"/>
+                <w:szCs w:val="28"/>
+              </w:rPr>
+            </w:pPr>
+            <w:r>
+              <w:rPr>
+                <w:b/>
+                <w:sz w:val="28"/>
+                <w:szCs w:val="28"/>
+              </w:rPr>
+              <w:t>Tri Naachiketam</w:t>
+            </w:r>
+          </w:p>
+          <w:p>
+            <w:pPr>
+              <w:spacing w:before="0" w:line="240" w:lineRule="auto"/>
+              <w:rPr>
+                <w:b/>
+                <w:sz w:val="28"/>
+                <w:szCs w:val="28"/>
+              </w:rPr>
+            </w:pPr>
+            <w:r>
+              <w:rPr>
+                <w:b/>
+                <w:sz w:val="28"/>
+                <w:szCs w:val="28"/>
+              </w:rPr>
+              <w:t>T.B.3.11.9.8</w:t>
+            </w:r>
+          </w:p>
+          <w:p>
+            <w:pPr>
+              <w:spacing w:before="0" w:line="240" w:lineRule="auto"/>
+              <w:jc w:val="both"/>
+              <w:rPr>
+                <w:b/>
+                <w:sz w:val="28"/>
+                <w:szCs w:val="28"/>
+              </w:rPr>
+            </w:pPr>
+            <w:r>
+              <w:rPr>
+                <w:b/>
+                <w:sz w:val="28"/>
+                <w:szCs w:val="28"/>
+              </w:rPr>
+              <w:t>Line No. 1</w:t>
+            </w:r>
+          </w:p>
+          <w:p>
+            <w:pPr>
+              <w:spacing w:before="0" w:line="240" w:lineRule="auto"/>
+              <w:rPr>
+                <w:b/>
+                <w:sz w:val="28"/>
+                <w:szCs w:val="28"/>
+              </w:rPr>
+            </w:pPr>
+            <w:r>
+              <w:rPr>
+                <w:b/>
+                <w:sz w:val="28"/>
+                <w:szCs w:val="28"/>
+              </w:rPr>
+              <w:t>Dasini No. 57</w:t>
+            </w:r>
+          </w:p>
+        </w:tc>
+        <w:tc>
+          <w:tcPr>
+            <w:tcW w:w="5103" w:type="dxa"/>
+            <w:tcBorders>
+              <w:top w:val="single" w:sz="4" w:space="0" w:color="000000"/>
+              <w:left w:val="single" w:sz="4" w:space="0" w:color="000000"/>
+              <w:bottom w:val="single" w:sz="4" w:space="0" w:color="000000"/>
+              <w:right w:val="single" w:sz="4" w:space="0" w:color="000000"/>
+            </w:tcBorders>
+          </w:tcPr>
+          <w:p>
+            <w:pPr>
               <w:spacing w:before="0" w:line="240" w:lineRule="auto"/>
               <w:rPr>
                 <w:rFonts w:ascii="BRH Devanagari Extra" w:hAnsi="BRH Devanagari Extra" w:cs="BRH Devanagari Extra"/>
@@ -934,6 +4535,101 @@
                 <w:rFonts w:ascii="BRH Malayalam Extra" w:hAnsi="BRH Malayalam Extra" w:cs="BRH Malayalam Extra"/>
                 <w:sz w:val="40"/>
                 <w:szCs w:val="40"/>
+                <w:highlight w:val="yellow"/>
+              </w:rPr>
+              <w:t>sûz</w:t>
+            </w:r>
+            <w:r>
+              <w:rPr>
+                <w:rFonts w:ascii="BRH Malayalam Extra" w:hAnsi="BRH Malayalam Extra" w:cs="BRH Malayalam Extra"/>
+                <w:sz w:val="34"/>
+                <w:szCs w:val="40"/>
+              </w:rPr>
+              <w:t>–</w:t>
+            </w:r>
+            <w:r>
+              <w:rPr>
+                <w:rFonts w:ascii="BRH Malayalam Extra" w:hAnsi="BRH Malayalam Extra" w:cs="BRH Malayalam Extra"/>
+                <w:sz w:val="40"/>
+                <w:szCs w:val="40"/>
+              </w:rPr>
+              <w:t xml:space="preserve"> j—q</w:t>
+            </w:r>
+            <w:r>
+              <w:rPr>
+                <w:rFonts w:ascii="BRH Malayalam Extra" w:hAnsi="BRH Malayalam Extra" w:cs="BRH Malayalam Extra"/>
+                <w:sz w:val="34"/>
+                <w:szCs w:val="40"/>
+              </w:rPr>
+              <w:t>–</w:t>
+            </w:r>
+            <w:r>
+              <w:rPr>
+                <w:rFonts w:ascii="BRH Malayalam Extra" w:hAnsi="BRH Malayalam Extra" w:cs="BRH Malayalam Extra"/>
+                <w:sz w:val="40"/>
+                <w:szCs w:val="40"/>
+              </w:rPr>
+              <w:t>sûz</w:t>
+            </w:r>
+          </w:p>
+        </w:tc>
+        <w:tc>
+          <w:tcPr>
+            <w:tcW w:w="5245" w:type="dxa"/>
+            <w:tcBorders>
+              <w:top w:val="single" w:sz="4" w:space="0" w:color="000000"/>
+              <w:left w:val="single" w:sz="4" w:space="0" w:color="000000"/>
+              <w:bottom w:val="single" w:sz="4" w:space="0" w:color="000000"/>
+              <w:right w:val="single" w:sz="4" w:space="0" w:color="000000"/>
+            </w:tcBorders>
+          </w:tcPr>
+          <w:p>
+            <w:pPr>
+              <w:spacing w:before="0" w:line="240" w:lineRule="auto"/>
+              <w:rPr>
+                <w:rFonts w:ascii="BRH Devanagari Extra" w:hAnsi="BRH Devanagari Extra" w:cs="BRH Devanagari Extra"/>
+                <w:sz w:val="40"/>
+                <w:szCs w:val="44"/>
+                <w:lang w:eastAsia="en-IN" w:bidi="ml-IN"/>
+              </w:rPr>
+            </w:pPr>
+            <w:r>
+              <w:rPr>
+                <w:rFonts w:ascii="BRH Malayalam Extra" w:hAnsi="BRH Malayalam Extra" w:cs="BRH Malayalam Extra"/>
+                <w:sz w:val="40"/>
+                <w:szCs w:val="40"/>
+              </w:rPr>
+              <w:t>¥Z</w:t>
+            </w:r>
+            <w:r>
+              <w:rPr>
+                <w:rFonts w:ascii="BRH Malayalam Extra" w:hAnsi="BRH Malayalam Extra" w:cs="BRH Malayalam Extra"/>
+                <w:sz w:val="34"/>
+                <w:szCs w:val="40"/>
+              </w:rPr>
+              <w:t>–</w:t>
+            </w:r>
+            <w:r>
+              <w:rPr>
+                <w:rFonts w:ascii="BRH Malayalam Extra" w:hAnsi="BRH Malayalam Extra" w:cs="BRH Malayalam Extra"/>
+                <w:sz w:val="40"/>
+                <w:szCs w:val="40"/>
+              </w:rPr>
+              <w:t>R</w:t>
+            </w:r>
+            <w:r>
+              <w:rPr>
+                <w:rFonts w:ascii="BRH Malayalam Extra" w:hAnsi="BRH Malayalam Extra" w:cs="BRH Malayalam Extra"/>
+                <w:sz w:val="34"/>
+                <w:szCs w:val="40"/>
+              </w:rPr>
+              <w:t>–</w:t>
+            </w:r>
+            <w:r>
+              <w:rPr>
+                <w:rFonts w:ascii="BRH Malayalam Extra" w:hAnsi="BRH Malayalam Extra" w:cs="BRH Malayalam Extra"/>
+                <w:sz w:val="40"/>
+                <w:szCs w:val="40"/>
                 <w:highlight w:val="green"/>
               </w:rPr>
               <w:t>sûz</w:t>
@@ -966,6 +4662,71 @@
         </w:tc>
       </w:tr>
     </w:tbl>
+    <w:p>
+      <w:pPr>
+        <w:pBdr>
+          <w:top w:val="single" w:sz="4" w:space="1" w:color="auto"/>
+          <w:left w:val="single" w:sz="4" w:space="26" w:color="auto"/>
+          <w:bottom w:val="single" w:sz="4" w:space="1" w:color="auto"/>
+          <w:right w:val="single" w:sz="4" w:space="13" w:color="auto"/>
+        </w:pBdr>
+        <w:autoSpaceDE w:val="0"/>
+        <w:autoSpaceDN w:val="0"/>
+        <w:adjustRightInd w:val="0"/>
+        <w:spacing w:before="0" w:line="240" w:lineRule="auto"/>
+        <w:ind w:left="-284" w:right="-648"/>
+        <w:rPr>
+          <w:b/>
+          <w:bCs/>
+        </w:rPr>
+      </w:pPr>
+      <w:r>
+        <w:rPr>
+          <w:rFonts w:ascii="BRH Malayalam" w:hAnsi="BRH Malayalam" w:cs="BRH Malayalam"/>
+          <w:color w:val="000000"/>
+          <w:sz w:val="40"/>
+          <w:szCs w:val="40"/>
+          <w:lang w:val="en-IN" w:eastAsia="en-IN"/>
+        </w:rPr>
+        <w:t xml:space="preserve">"qï" </w:t>
+      </w:r>
+      <w:r>
+        <w:rPr>
+          <w:b/>
+          <w:bCs/>
+          <w:sz w:val="32"/>
+        </w:rPr>
+        <w:t>replaced with</w:t>
+      </w:r>
+      <w:r>
+        <w:rPr>
+          <w:rFonts w:ascii="BRH Malayalam" w:hAnsi="BRH Malayalam" w:cs="BRH Malayalam"/>
+          <w:color w:val="000000"/>
+          <w:sz w:val="48"/>
+          <w:szCs w:val="40"/>
+          <w:lang w:val="en-IN" w:eastAsia="en-IN"/>
+        </w:rPr>
+        <w:t xml:space="preserve">  </w:t>
+      </w:r>
+      <w:r>
+        <w:rPr>
+          <w:rFonts w:ascii="BRH Malayalam" w:hAnsi="BRH Malayalam" w:cs="BRH Malayalam"/>
+          <w:color w:val="000000"/>
+          <w:sz w:val="40"/>
+          <w:szCs w:val="40"/>
+          <w:lang w:val="en-IN" w:eastAsia="en-IN"/>
+        </w:rPr>
+        <w:t xml:space="preserve">"q§T"  </w:t>
+      </w:r>
+      <w:r>
+        <w:rPr>
+          <w:b/>
+          <w:bCs/>
+          <w:sz w:val="32"/>
+        </w:rPr>
+        <w:t>wherever applicable</w:t>
+      </w:r>
+    </w:p>
     <w:p>
       <w:pPr>
         <w:spacing w:before="0" w:line="240" w:lineRule="auto"/>
@@ -1116,7 +4877,6 @@
           <w:p>
             <w:pPr>
               <w:spacing w:before="0" w:line="240" w:lineRule="auto"/>
-              <w:jc w:val="center"/>
               <w:rPr>
                 <w:sz w:val="32"/>
                 <w:szCs w:val="32"/>
@@ -1133,7 +4893,6 @@
           <w:p>
             <w:pPr>
               <w:spacing w:before="0" w:line="240" w:lineRule="auto"/>
-              <w:jc w:val="center"/>
               <w:rPr>
                 <w:sz w:val="32"/>
                 <w:szCs w:val="32"/>
@@ -1155,7 +4914,6 @@
           <w:p>
             <w:pPr>
               <w:spacing w:before="0" w:line="240" w:lineRule="auto"/>
-              <w:jc w:val="center"/>
               <w:rPr>
                 <w:sz w:val="32"/>
                 <w:szCs w:val="32"/>
@@ -1179,7 +4937,6 @@
             <w:pPr>
               <w:spacing w:before="0" w:line="240" w:lineRule="auto"/>
               <w:ind w:right="-18"/>
-              <w:jc w:val="center"/>
               <w:rPr>
                 <w:sz w:val="32"/>
                 <w:szCs w:val="32"/>
@@ -1197,7 +4954,6 @@
             <w:pPr>
               <w:spacing w:before="0" w:line="240" w:lineRule="auto"/>
               <w:ind w:right="-18"/>
-              <w:jc w:val="center"/>
               <w:rPr>
                 <w:sz w:val="32"/>
                 <w:szCs w:val="32"/>
@@ -1554,7 +5310,6 @@
                 <w:sz w:val="28"/>
                 <w:szCs w:val="28"/>
               </w:rPr>
-              <w:lastRenderedPageBreak/>
               <w:t>TA 5.5.1</w:t>
             </w:r>
             <w:r>
@@ -2089,6 +5844,7 @@
                 <w:sz w:val="28"/>
                 <w:szCs w:val="28"/>
               </w:rPr>
+              <w:lastRenderedPageBreak/>
               <w:t>(given with Sandhi – rendered differently by some schools.)</w:t>
             </w:r>
           </w:p>
@@ -2112,6 +5868,7 @@
                 <w:sz w:val="28"/>
                 <w:szCs w:val="28"/>
               </w:rPr>
+              <w:lastRenderedPageBreak/>
               <w:t>TA 5.11.3</w:t>
             </w:r>
             <w:r>
@@ -3565,7 +7322,6 @@
                 <w:sz w:val="28"/>
                 <w:szCs w:val="28"/>
               </w:rPr>
-              <w:lastRenderedPageBreak/>
               <w:t xml:space="preserve">TA </w:t>
             </w:r>
             <w:r>
@@ -4224,6 +7980,7 @@
                 <w:sz w:val="28"/>
                 <w:szCs w:val="28"/>
               </w:rPr>
+              <w:lastRenderedPageBreak/>
               <w:t>TA 5.15.10</w:t>
             </w:r>
             <w:r>
@@ -5750,7 +9507,6 @@
                 <w:sz w:val="28"/>
                 <w:szCs w:val="28"/>
               </w:rPr>
-              <w:lastRenderedPageBreak/>
               <w:t>Dasini</w:t>
             </w:r>
             <w:r>
@@ -5804,7 +9560,6 @@
                 <w:sz w:val="40"/>
                 <w:szCs w:val="40"/>
               </w:rPr>
-              <w:lastRenderedPageBreak/>
               <w:t>tyk—Yõq£</w:t>
             </w:r>
             <w:r>
@@ -5889,7 +9644,6 @@
                 <w:sz w:val="40"/>
                 <w:szCs w:val="40"/>
               </w:rPr>
-              <w:lastRenderedPageBreak/>
               <w:t>öee—¥bõ</w:t>
             </w:r>
           </w:p>
@@ -5926,7 +9680,6 @@
                 <w:sz w:val="40"/>
                 <w:szCs w:val="40"/>
               </w:rPr>
-              <w:lastRenderedPageBreak/>
               <w:t>tyk—Yõq£</w:t>
             </w:r>
             <w:r>
@@ -6021,7 +9774,6 @@
                 <w:sz w:val="40"/>
                 <w:szCs w:val="40"/>
               </w:rPr>
-              <w:lastRenderedPageBreak/>
               <w:t>öee—¥bõ</w:t>
             </w:r>
           </w:p>
@@ -6054,7 +9806,6 @@
                 <w:sz w:val="28"/>
                 <w:szCs w:val="28"/>
               </w:rPr>
-              <w:lastRenderedPageBreak/>
               <w:t xml:space="preserve">TA </w:t>
             </w:r>
             <w:r>
@@ -6341,6 +10092,7 @@
                 <w:sz w:val="28"/>
                 <w:szCs w:val="28"/>
               </w:rPr>
+              <w:lastRenderedPageBreak/>
               <w:t xml:space="preserve">TA </w:t>
             </w:r>
             <w:r>
@@ -7854,7 +11606,6 @@
               <w:rPr>
                 <w:szCs w:val="24"/>
               </w:rPr>
-              <w:lastRenderedPageBreak/>
               <w:t>Maha Naaraayanopanishad</w:t>
             </w:r>
           </w:p>
@@ -7885,7 +11636,6 @@
                 <w:sz w:val="40"/>
                 <w:szCs w:val="40"/>
               </w:rPr>
-              <w:lastRenderedPageBreak/>
               <w:t>A</w:t>
             </w:r>
             <w:r>
@@ -8500,6 +12250,7 @@
                 <w:sz w:val="28"/>
                 <w:szCs w:val="28"/>
               </w:rPr>
+              <w:lastRenderedPageBreak/>
               <w:t xml:space="preserve">TA </w:t>
             </w:r>
             <w:r>
@@ -10126,7 +13877,6 @@
                 <w:sz w:val="28"/>
                 <w:szCs w:val="28"/>
               </w:rPr>
-              <w:lastRenderedPageBreak/>
               <w:t>59th</w:t>
             </w:r>
             <w:r>
@@ -10164,7 +13914,6 @@
                 <w:sz w:val="40"/>
                 <w:szCs w:val="40"/>
               </w:rPr>
-              <w:lastRenderedPageBreak/>
               <w:t>Zxöixqûx˜-</w:t>
             </w:r>
             <w:r>
@@ -10449,6 +14198,7 @@
                 <w:sz w:val="40"/>
                 <w:szCs w:val="40"/>
               </w:rPr>
+              <w:lastRenderedPageBreak/>
               <w:t>izix</w:t>
             </w:r>
             <w:r>
@@ -10531,6 +14281,7 @@
                 <w:sz w:val="40"/>
                 <w:szCs w:val="40"/>
               </w:rPr>
+              <w:lastRenderedPageBreak/>
               <w:t>pxsy</w:t>
             </w:r>
             <w:r>
@@ -10595,6 +14346,7 @@
                 <w:sz w:val="40"/>
                 <w:szCs w:val="40"/>
               </w:rPr>
+              <w:lastRenderedPageBreak/>
               <w:t>izix</w:t>
             </w:r>
             <w:r>
@@ -10674,6 +14426,7 @@
                 <w:sz w:val="28"/>
                 <w:szCs w:val="28"/>
               </w:rPr>
+              <w:lastRenderedPageBreak/>
               <w:t xml:space="preserve">TA </w:t>
             </w:r>
             <w:r>
@@ -12451,7 +16204,6 @@
                 <w:sz w:val="28"/>
                 <w:szCs w:val="28"/>
               </w:rPr>
-              <w:lastRenderedPageBreak/>
               <w:t>93rd</w:t>
             </w:r>
             <w:r>
@@ -12489,7 +16241,6 @@
                 <w:sz w:val="40"/>
                 <w:szCs w:val="40"/>
               </w:rPr>
-              <w:lastRenderedPageBreak/>
               <w:t>ZZ§</w:t>
             </w:r>
             <w:r>
@@ -12673,6 +16424,7 @@
                 <w:sz w:val="28"/>
                 <w:szCs w:val="28"/>
               </w:rPr>
+              <w:lastRenderedPageBreak/>
               <w:t>95th</w:t>
             </w:r>
             <w:r>
@@ -12710,6 +16462,7 @@
                 <w:sz w:val="40"/>
                 <w:szCs w:val="40"/>
               </w:rPr>
+              <w:lastRenderedPageBreak/>
               <w:t>Z¥Zx</w:t>
             </w:r>
             <w:r>
@@ -14871,7 +18624,6 @@
                 <w:sz w:val="28"/>
                 <w:szCs w:val="28"/>
               </w:rPr>
-              <w:lastRenderedPageBreak/>
               <w:t>TB 3.11.8.4 (Tri Naachiketam</w:t>
             </w:r>
           </w:p>
@@ -15049,6 +18801,7 @@
                 <w:sz w:val="28"/>
                 <w:szCs w:val="28"/>
               </w:rPr>
+              <w:lastRenderedPageBreak/>
               <w:t>TB 3.12.6.1 (Tri Naachiketam</w:t>
             </w:r>
           </w:p>
@@ -15479,7 +19232,6 @@
           <w:p>
             <w:pPr>
               <w:spacing w:before="0" w:line="240" w:lineRule="auto"/>
-              <w:jc w:val="center"/>
               <w:rPr>
                 <w:b/>
                 <w:bCs/>
@@ -15500,7 +19252,6 @@
           <w:p>
             <w:pPr>
               <w:spacing w:before="0" w:line="240" w:lineRule="auto"/>
-              <w:jc w:val="center"/>
               <w:rPr>
                 <w:b/>
                 <w:bCs/>
@@ -15527,7 +19278,6 @@
             <w:pPr>
               <w:spacing w:before="0" w:line="240" w:lineRule="auto"/>
               <w:ind w:left="-108" w:right="-108"/>
-              <w:jc w:val="center"/>
               <w:rPr>
                 <w:b/>
                 <w:bCs/>
@@ -15554,7 +19304,6 @@
             <w:pPr>
               <w:spacing w:before="0" w:line="240" w:lineRule="auto"/>
               <w:ind w:right="-18"/>
-              <w:jc w:val="center"/>
               <w:rPr>
                 <w:b/>
                 <w:bCs/>
@@ -15966,7 +19715,7 @@
                 <w:sz w:val="28"/>
                 <w:szCs w:val="28"/>
               </w:rPr>
-              <w:t xml:space="preserve">Normally ‘ti; in iti is swaritam. </w:t>
+              <w:t xml:space="preserve">Normally ‘ti; in iti is swaritam. No support swaram for either kShE or ma given in books. Since no Pada Paatam for </w:t>
             </w:r>
             <w:r>
               <w:rPr>
@@ -15976,7 +19725,7 @@
                 <w:szCs w:val="28"/>
               </w:rPr>
               <w:lastRenderedPageBreak/>
-              <w:t>No support swaram for either kShE or ma given in books. Since no Pada Paatam for Aranyam.</w:t>
+              <w:t>Aranyam.</w:t>
             </w:r>
           </w:p>
         </w:tc>
@@ -16049,17 +19798,7 @@
                 <w:sz w:val="28"/>
                 <w:szCs w:val="28"/>
               </w:rPr>
-              <w:t xml:space="preserve">(as per Grantha source correct as per </w:t>
-            </w:r>
-            <w:r>
-              <w:rPr>
-                <w:rFonts w:cs="Arial"/>
-                <w:color w:val="000000"/>
-                <w:sz w:val="28"/>
-                <w:szCs w:val="28"/>
-              </w:rPr>
-              <w:lastRenderedPageBreak/>
-              <w:t>your Guru’s teachings)</w:t>
+              <w:t>(as per Grantha source correct as per your Guru’s teachings)</w:t>
             </w:r>
           </w:p>
         </w:tc>
@@ -16082,7 +19821,6 @@
                 <w:sz w:val="32"/>
                 <w:szCs w:val="32"/>
               </w:rPr>
-              <w:lastRenderedPageBreak/>
               <w:t>Section 3.4 Para 10.4</w:t>
             </w:r>
           </w:p>
@@ -16515,7 +20253,6 @@
           <w:p>
             <w:pPr>
               <w:spacing w:before="0" w:line="240" w:lineRule="auto"/>
-              <w:jc w:val="center"/>
               <w:rPr>
                 <w:b/>
                 <w:bCs/>
@@ -16536,7 +20273,6 @@
           <w:p>
             <w:pPr>
               <w:spacing w:before="0" w:line="240" w:lineRule="auto"/>
-              <w:jc w:val="center"/>
               <w:rPr>
                 <w:b/>
                 <w:bCs/>
@@ -16563,7 +20299,6 @@
             <w:pPr>
               <w:spacing w:before="0" w:line="240" w:lineRule="auto"/>
               <w:ind w:left="-108" w:right="-108"/>
-              <w:jc w:val="center"/>
               <w:rPr>
                 <w:b/>
                 <w:bCs/>
@@ -16590,7 +20325,6 @@
             <w:pPr>
               <w:spacing w:before="0" w:line="240" w:lineRule="auto"/>
               <w:ind w:right="-18"/>
-              <w:jc w:val="center"/>
               <w:rPr>
                 <w:b/>
                 <w:bCs/>
@@ -17488,7 +21222,6 @@
           <w:p>
             <w:pPr>
               <w:spacing w:before="0" w:line="240" w:lineRule="auto"/>
-              <w:jc w:val="center"/>
               <w:rPr>
                 <w:b/>
                 <w:bCs/>
@@ -17509,7 +21242,6 @@
           <w:p>
             <w:pPr>
               <w:spacing w:before="0" w:line="240" w:lineRule="auto"/>
-              <w:jc w:val="center"/>
               <w:rPr>
                 <w:b/>
                 <w:bCs/>
@@ -17543,7 +21275,6 @@
             <w:pPr>
               <w:spacing w:before="0" w:line="240" w:lineRule="auto"/>
               <w:ind w:left="-108" w:right="-108"/>
-              <w:jc w:val="center"/>
               <w:rPr>
                 <w:b/>
                 <w:bCs/>
@@ -17577,7 +21308,6 @@
             <w:pPr>
               <w:spacing w:before="0" w:line="240" w:lineRule="auto"/>
               <w:ind w:right="-18"/>
-              <w:jc w:val="center"/>
               <w:rPr>
                 <w:b/>
                 <w:bCs/>
@@ -20733,7 +24463,6 @@
           <w:p>
             <w:pPr>
               <w:spacing w:before="0" w:line="240" w:lineRule="auto"/>
-              <w:jc w:val="center"/>
               <w:rPr>
                 <w:sz w:val="32"/>
                 <w:szCs w:val="32"/>
@@ -20750,7 +24479,6 @@
           <w:p>
             <w:pPr>
               <w:spacing w:before="0" w:line="240" w:lineRule="auto"/>
-              <w:jc w:val="center"/>
               <w:rPr>
                 <w:sz w:val="32"/>
                 <w:szCs w:val="32"/>
@@ -20772,7 +24500,6 @@
           <w:p>
             <w:pPr>
               <w:spacing w:before="0" w:line="240" w:lineRule="auto"/>
-              <w:jc w:val="center"/>
               <w:rPr>
                 <w:sz w:val="32"/>
                 <w:szCs w:val="32"/>
@@ -20795,7 +24522,6 @@
             <w:pPr>
               <w:spacing w:before="0" w:line="240" w:lineRule="auto"/>
               <w:ind w:right="-18"/>
-              <w:jc w:val="center"/>
               <w:rPr>
                 <w:sz w:val="32"/>
                 <w:szCs w:val="32"/>
@@ -21449,7 +25175,6 @@
           <w:p>
             <w:pPr>
               <w:spacing w:before="0" w:line="240" w:lineRule="auto"/>
-              <w:jc w:val="center"/>
               <w:rPr>
                 <w:sz w:val="32"/>
                 <w:szCs w:val="32"/>
@@ -21466,7 +25191,6 @@
           <w:p>
             <w:pPr>
               <w:spacing w:before="0" w:line="240" w:lineRule="auto"/>
-              <w:jc w:val="center"/>
               <w:rPr>
                 <w:sz w:val="32"/>
                 <w:szCs w:val="32"/>
@@ -21488,7 +25212,6 @@
           <w:p>
             <w:pPr>
               <w:spacing w:before="0" w:line="240" w:lineRule="auto"/>
-              <w:jc w:val="center"/>
               <w:rPr>
                 <w:sz w:val="32"/>
                 <w:szCs w:val="32"/>
@@ -21511,7 +25234,6 @@
             <w:pPr>
               <w:spacing w:before="0" w:line="240" w:lineRule="auto"/>
               <w:ind w:right="-18"/>
-              <w:jc w:val="center"/>
               <w:rPr>
                 <w:sz w:val="32"/>
                 <w:szCs w:val="32"/>
@@ -29067,6 +32789,7 @@
         <w:tab w:val="clear" w:pos="9360"/>
         <w:tab w:val="left" w:pos="4500"/>
       </w:tabs>
+      <w:jc w:val="right"/>
     </w:pPr>
     <w:r>
       <w:tab/>
@@ -29194,7 +32917,7 @@
         <w:bCs/>
         <w:noProof/>
       </w:rPr>
-      <w:t>20</w:t>
+      <w:t>22</w:t>
     </w:r>
     <w:r>
       <w:rPr>
@@ -29214,6 +32937,7 @@
       <w:pBdr>
         <w:top w:val="single" w:sz="4" w:space="1" w:color="auto"/>
       </w:pBdr>
+      <w:jc w:val="right"/>
       <w:rPr>
         <w:b/>
         <w:bCs/>
@@ -29327,7 +33051,7 @@
         <w:bCs/>
         <w:noProof/>
       </w:rPr>
-      <w:t>19</w:t>
+      <w:t>21</w:t>
     </w:r>
     <w:r>
       <w:rPr>
@@ -29370,7 +33094,7 @@
         <w:bCs/>
         <w:noProof/>
       </w:rPr>
-      <w:t>20</w:t>
+      <w:t>22</w:t>
     </w:r>
     <w:r>
       <w:rPr>
@@ -30285,7 +34009,7 @@
 </file>
 
 <file path=customXml/itemProps1.xml><?xml version="1.0" encoding="utf-8"?>
-<ds:datastoreItem xmlns:ds="http://schemas.openxmlformats.org/officeDocument/2006/customXml" ds:itemID="{4E5702A1-D2EB-4B46-A0B6-6A044CEB3011}">
+<ds:datastoreItem xmlns:ds="http://schemas.openxmlformats.org/officeDocument/2006/customXml" ds:itemID="{FF127634-DC5A-4AF0-BAA9-C59B6DEC964A}">
   <ds:schemaRefs>
     <ds:schemaRef ds:uri="http://schemas.openxmlformats.org/officeDocument/2006/bibliography"/>
   </ds:schemaRefs>

</xml_diff>